<commit_message>
docs: ajuste no documento de testes
</commit_message>
<xml_diff>
--- a/docs/planoDeTestes_TaskSync/Task Sync - Plano de Testes-Vrs-0.0.1.docx
+++ b/docs/planoDeTestes_TaskSync/Task Sync - Plano de Testes-Vrs-0.0.1.docx
@@ -156,22 +156,7 @@
           <w:i/>
           <w:iCs/>
         </w:rPr>
-        <w:t xml:space="preserve">versão </w:t>
-      </w:r>
-      <w:r>
-        <w:rPr>
-          <w:rFonts w:cs="Arial" w:ascii="Arial" w:hAnsi="Arial"/>
-          <w:i/>
-          <w:iCs/>
-        </w:rPr>
-        <w:t>0.0.1</w:t>
-      </w:r>
-      <w:r>
-        <w:rPr>
-          <w:rFonts w:cs="Arial" w:ascii="Arial" w:hAnsi="Arial"/>
-          <w:i/>
-          <w:iCs/>
-        </w:rPr>
+        <w:t>versão 0.0.1</w:t>
         <w:br/>
         <w:br/>
         <w:br/>
@@ -297,7 +282,7 @@
       <w:pPr>
         <w:pStyle w:val="Corpodotexto"/>
         <w:bidi w:val="0"/>
-        <w:spacing w:lineRule="auto" w:line="309" w:before="0" w:after="160"/>
+        <w:spacing w:lineRule="auto" w:line="307" w:before="0" w:after="160"/>
         <w:ind w:left="7092" w:right="0" w:firstLine="108"/>
         <w:jc w:val="right"/>
         <w:rPr>
@@ -326,7 +311,7 @@
       <w:pPr>
         <w:pStyle w:val="Corpodotexto"/>
         <w:bidi w:val="0"/>
-        <w:spacing w:lineRule="auto" w:line="309" w:before="0" w:after="160"/>
+        <w:spacing w:lineRule="auto" w:line="307" w:before="0" w:after="160"/>
         <w:ind w:left="6372" w:right="0" w:firstLine="708"/>
         <w:jc w:val="right"/>
         <w:rPr>
@@ -491,6 +476,7 @@
             <w:rPr>
               <w:webHidden/>
               <w:rStyle w:val="Vnculodendice"/>
+              <w:vanish w:val="false"/>
             </w:rPr>
             <w:instrText xml:space="preserve"> TOC \z \o "1-3" \u \h</w:instrText>
           </w:r>
@@ -498,6 +484,7 @@
             <w:rPr>
               <w:webHidden/>
               <w:rStyle w:val="Vnculodendice"/>
+              <w:vanish w:val="false"/>
             </w:rPr>
             <w:fldChar w:fldCharType="separate"/>
           </w:r>
@@ -505,33 +492,28 @@
             <w:r>
               <w:rPr>
                 <w:webHidden/>
-                <w:rStyle w:val="Vnculodendice"/>
-              </w:rPr>
-              <w:t>1 - Introdução</w:t>
+              </w:rPr>
+              <w:fldChar w:fldCharType="begin"/>
             </w:r>
             <w:r>
               <w:rPr>
                 <w:webHidden/>
               </w:rPr>
-              <w:fldChar w:fldCharType="begin"/>
+              <w:instrText xml:space="preserve">PAGEREF _Toc179913916 \h</w:instrText>
             </w:r>
             <w:r>
               <w:rPr>
                 <w:webHidden/>
               </w:rPr>
-              <w:instrText xml:space="preserve">PAGEREF _Toc179913916 \h</w:instrText>
+              <w:fldChar w:fldCharType="separate"/>
             </w:r>
             <w:r>
               <w:rPr>
                 <w:webHidden/>
-              </w:rPr>
-              <w:fldChar w:fldCharType="separate"/>
-            </w:r>
-            <w:r>
-              <w:rPr>
                 <w:rStyle w:val="Vnculodendice"/>
                 <w:vanish w:val="false"/>
               </w:rPr>
+              <w:t>1 - Introdução</w:t>
               <w:tab/>
               <w:t>4</w:t>
             </w:r>
@@ -561,33 +543,28 @@
             <w:r>
               <w:rPr>
                 <w:webHidden/>
-                <w:rStyle w:val="Vnculodendice"/>
-              </w:rPr>
-              <w:t>2 - Requisitos a Testar</w:t>
+              </w:rPr>
+              <w:fldChar w:fldCharType="begin"/>
             </w:r>
             <w:r>
               <w:rPr>
                 <w:webHidden/>
               </w:rPr>
-              <w:fldChar w:fldCharType="begin"/>
+              <w:instrText xml:space="preserve">PAGEREF _Toc179913917 \h</w:instrText>
             </w:r>
             <w:r>
               <w:rPr>
                 <w:webHidden/>
               </w:rPr>
-              <w:instrText xml:space="preserve">PAGEREF _Toc179913917 \h</w:instrText>
+              <w:fldChar w:fldCharType="separate"/>
             </w:r>
             <w:r>
               <w:rPr>
                 <w:webHidden/>
-              </w:rPr>
-              <w:fldChar w:fldCharType="separate"/>
-            </w:r>
-            <w:r>
-              <w:rPr>
                 <w:rStyle w:val="Vnculodendice"/>
                 <w:vanish w:val="false"/>
               </w:rPr>
+              <w:t>2 - Requisitos a Testar</w:t>
               <w:tab/>
               <w:t>4</w:t>
             </w:r>
@@ -617,33 +594,28 @@
             <w:r>
               <w:rPr>
                 <w:webHidden/>
-                <w:rStyle w:val="Vnculodendice"/>
-              </w:rPr>
-              <w:t>3 - Tipos de teste</w:t>
+              </w:rPr>
+              <w:fldChar w:fldCharType="begin"/>
             </w:r>
             <w:r>
               <w:rPr>
                 <w:webHidden/>
               </w:rPr>
-              <w:fldChar w:fldCharType="begin"/>
+              <w:instrText xml:space="preserve">PAGEREF _Toc179913918 \h</w:instrText>
             </w:r>
             <w:r>
               <w:rPr>
                 <w:webHidden/>
               </w:rPr>
-              <w:instrText xml:space="preserve">PAGEREF _Toc179913918 \h</w:instrText>
+              <w:fldChar w:fldCharType="separate"/>
             </w:r>
             <w:r>
               <w:rPr>
                 <w:webHidden/>
-              </w:rPr>
-              <w:fldChar w:fldCharType="separate"/>
-            </w:r>
-            <w:r>
-              <w:rPr>
                 <w:rStyle w:val="Vnculodendice"/>
                 <w:vanish w:val="false"/>
               </w:rPr>
+              <w:t>3 - Tipos de teste</w:t>
               <w:tab/>
               <w:t>5</w:t>
             </w:r>
@@ -673,33 +645,28 @@
             <w:r>
               <w:rPr>
                 <w:webHidden/>
-                <w:rStyle w:val="Vnculodendice"/>
-              </w:rPr>
-              <w:t>3.1 - Métodos da Classe</w:t>
+              </w:rPr>
+              <w:fldChar w:fldCharType="begin"/>
             </w:r>
             <w:r>
               <w:rPr>
                 <w:webHidden/>
               </w:rPr>
-              <w:fldChar w:fldCharType="begin"/>
+              <w:instrText xml:space="preserve">PAGEREF _Toc179913919 \h</w:instrText>
             </w:r>
             <w:r>
               <w:rPr>
                 <w:webHidden/>
               </w:rPr>
-              <w:instrText xml:space="preserve">PAGEREF _Toc179913919 \h</w:instrText>
+              <w:fldChar w:fldCharType="separate"/>
             </w:r>
             <w:r>
               <w:rPr>
                 <w:webHidden/>
-              </w:rPr>
-              <w:fldChar w:fldCharType="separate"/>
-            </w:r>
-            <w:r>
-              <w:rPr>
                 <w:rStyle w:val="Vnculodendice"/>
                 <w:vanish w:val="false"/>
               </w:rPr>
+              <w:t>3.1 - Métodos da Classe</w:t>
               <w:tab/>
               <w:t>5</w:t>
             </w:r>
@@ -729,33 +696,28 @@
             <w:r>
               <w:rPr>
                 <w:webHidden/>
-                <w:rStyle w:val="Vnculodendice"/>
-              </w:rPr>
-              <w:t>3.2 - Integração dos Componentes</w:t>
+              </w:rPr>
+              <w:fldChar w:fldCharType="begin"/>
             </w:r>
             <w:r>
               <w:rPr>
                 <w:webHidden/>
               </w:rPr>
-              <w:fldChar w:fldCharType="begin"/>
+              <w:instrText xml:space="preserve">PAGEREF _Toc179913920 \h</w:instrText>
             </w:r>
             <w:r>
               <w:rPr>
                 <w:webHidden/>
               </w:rPr>
-              <w:instrText xml:space="preserve">PAGEREF _Toc179913920 \h</w:instrText>
+              <w:fldChar w:fldCharType="separate"/>
             </w:r>
             <w:r>
               <w:rPr>
                 <w:webHidden/>
-              </w:rPr>
-              <w:fldChar w:fldCharType="separate"/>
-            </w:r>
-            <w:r>
-              <w:rPr>
                 <w:rStyle w:val="Vnculodendice"/>
                 <w:vanish w:val="false"/>
               </w:rPr>
+              <w:t>3.2 - Integração dos Componentes</w:t>
               <w:tab/>
               <w:t>5</w:t>
             </w:r>
@@ -785,33 +747,28 @@
             <w:r>
               <w:rPr>
                 <w:webHidden/>
-                <w:rStyle w:val="Vnculodendice"/>
-              </w:rPr>
-              <w:t>4 - Recursos</w:t>
+              </w:rPr>
+              <w:fldChar w:fldCharType="begin"/>
             </w:r>
             <w:r>
               <w:rPr>
                 <w:webHidden/>
               </w:rPr>
-              <w:fldChar w:fldCharType="begin"/>
+              <w:instrText xml:space="preserve">PAGEREF _Toc179913921 \h</w:instrText>
             </w:r>
             <w:r>
               <w:rPr>
                 <w:webHidden/>
               </w:rPr>
-              <w:instrText xml:space="preserve">PAGEREF _Toc179913921 \h</w:instrText>
+              <w:fldChar w:fldCharType="separate"/>
             </w:r>
             <w:r>
               <w:rPr>
                 <w:webHidden/>
-              </w:rPr>
-              <w:fldChar w:fldCharType="separate"/>
-            </w:r>
-            <w:r>
-              <w:rPr>
                 <w:rStyle w:val="Vnculodendice"/>
                 <w:vanish w:val="false"/>
               </w:rPr>
+              <w:t>4 - Recursos</w:t>
               <w:tab/>
               <w:t>6</w:t>
             </w:r>
@@ -841,33 +798,28 @@
             <w:r>
               <w:rPr>
                 <w:webHidden/>
-                <w:rStyle w:val="Vnculodendice"/>
-              </w:rPr>
-              <w:t>4.1 - Ambiente de teste - Software e Hardware</w:t>
+              </w:rPr>
+              <w:fldChar w:fldCharType="begin"/>
             </w:r>
             <w:r>
               <w:rPr>
                 <w:webHidden/>
               </w:rPr>
-              <w:fldChar w:fldCharType="begin"/>
+              <w:instrText xml:space="preserve">PAGEREF _Toc179913922 \h</w:instrText>
             </w:r>
             <w:r>
               <w:rPr>
                 <w:webHidden/>
               </w:rPr>
-              <w:instrText xml:space="preserve">PAGEREF _Toc179913922 \h</w:instrText>
+              <w:fldChar w:fldCharType="separate"/>
             </w:r>
             <w:r>
               <w:rPr>
                 <w:webHidden/>
-              </w:rPr>
-              <w:fldChar w:fldCharType="separate"/>
-            </w:r>
-            <w:r>
-              <w:rPr>
                 <w:rStyle w:val="Vnculodendice"/>
                 <w:vanish w:val="false"/>
               </w:rPr>
+              <w:t>4.1 - Ambiente de teste - Software e Hardware</w:t>
               <w:tab/>
               <w:t>6</w:t>
             </w:r>
@@ -897,33 +849,28 @@
             <w:r>
               <w:rPr>
                 <w:webHidden/>
-                <w:rStyle w:val="Vnculodendice"/>
-              </w:rPr>
-              <w:t>4.2 - Ferramenta de teste</w:t>
+              </w:rPr>
+              <w:fldChar w:fldCharType="begin"/>
             </w:r>
             <w:r>
               <w:rPr>
                 <w:webHidden/>
               </w:rPr>
-              <w:fldChar w:fldCharType="begin"/>
+              <w:instrText xml:space="preserve">PAGEREF _Toc179913923 \h</w:instrText>
             </w:r>
             <w:r>
               <w:rPr>
                 <w:webHidden/>
               </w:rPr>
-              <w:instrText xml:space="preserve">PAGEREF _Toc179913923 \h</w:instrText>
+              <w:fldChar w:fldCharType="separate"/>
             </w:r>
             <w:r>
               <w:rPr>
                 <w:webHidden/>
-              </w:rPr>
-              <w:fldChar w:fldCharType="separate"/>
-            </w:r>
-            <w:r>
-              <w:rPr>
                 <w:rStyle w:val="Vnculodendice"/>
                 <w:vanish w:val="false"/>
               </w:rPr>
+              <w:t>4.2 - Ferramenta de teste</w:t>
               <w:tab/>
               <w:t>6</w:t>
             </w:r>
@@ -953,33 +900,28 @@
             <w:r>
               <w:rPr>
                 <w:webHidden/>
-                <w:rStyle w:val="Vnculodendice"/>
-              </w:rPr>
-              <w:t>5 – Casos de Teste</w:t>
+              </w:rPr>
+              <w:fldChar w:fldCharType="begin"/>
             </w:r>
             <w:r>
               <w:rPr>
                 <w:webHidden/>
               </w:rPr>
-              <w:fldChar w:fldCharType="begin"/>
+              <w:instrText xml:space="preserve">PAGEREF _Toc179913924 \h</w:instrText>
             </w:r>
             <w:r>
               <w:rPr>
                 <w:webHidden/>
               </w:rPr>
-              <w:instrText xml:space="preserve">PAGEREF _Toc179913924 \h</w:instrText>
+              <w:fldChar w:fldCharType="separate"/>
             </w:r>
             <w:r>
               <w:rPr>
                 <w:webHidden/>
-              </w:rPr>
-              <w:fldChar w:fldCharType="separate"/>
-            </w:r>
-            <w:r>
-              <w:rPr>
                 <w:rStyle w:val="Vnculodendice"/>
                 <w:vanish w:val="false"/>
               </w:rPr>
+              <w:t>5 – Casos de Teste</w:t>
               <w:tab/>
               <w:t>6</w:t>
             </w:r>
@@ -1009,33 +951,28 @@
             <w:r>
               <w:rPr>
                 <w:webHidden/>
-                <w:rStyle w:val="Vnculodendice"/>
-              </w:rPr>
-              <w:t>6 - Cronograma</w:t>
+              </w:rPr>
+              <w:fldChar w:fldCharType="begin"/>
             </w:r>
             <w:r>
               <w:rPr>
                 <w:webHidden/>
               </w:rPr>
-              <w:fldChar w:fldCharType="begin"/>
+              <w:instrText xml:space="preserve">PAGEREF _Toc179913925 \h</w:instrText>
             </w:r>
             <w:r>
               <w:rPr>
                 <w:webHidden/>
               </w:rPr>
-              <w:instrText xml:space="preserve">PAGEREF _Toc179913925 \h</w:instrText>
+              <w:fldChar w:fldCharType="separate"/>
             </w:r>
             <w:r>
               <w:rPr>
                 <w:webHidden/>
-              </w:rPr>
-              <w:fldChar w:fldCharType="separate"/>
-            </w:r>
-            <w:r>
-              <w:rPr>
                 <w:rStyle w:val="Vnculodendice"/>
                 <w:vanish w:val="false"/>
               </w:rPr>
+              <w:t>6 - Cronograma</w:t>
               <w:tab/>
               <w:t>7</w:t>
             </w:r>
@@ -1457,7 +1394,7 @@
       </w:tblPr>
       <w:tblGrid>
         <w:gridCol w:w="1613"/>
-        <w:gridCol w:w="1124"/>
+        <w:gridCol w:w="1123"/>
         <w:gridCol w:w="1760"/>
         <w:gridCol w:w="3663"/>
       </w:tblGrid>
@@ -1496,7 +1433,7 @@
         </w:tc>
         <w:tc>
           <w:tcPr>
-            <w:tcW w:w="1124" w:type="dxa"/>
+            <w:tcW w:w="1123" w:type="dxa"/>
             <w:tcBorders>
               <w:top w:val="single" w:sz="4" w:space="0" w:color="000000"/>
               <w:left w:val="single" w:sz="4" w:space="0" w:color="000000"/>
@@ -1613,7 +1550,7 @@
         </w:tc>
         <w:tc>
           <w:tcPr>
-            <w:tcW w:w="1124" w:type="dxa"/>
+            <w:tcW w:w="1123" w:type="dxa"/>
             <w:tcBorders>
               <w:top w:val="single" w:sz="4" w:space="0" w:color="000000"/>
               <w:left w:val="single" w:sz="4" w:space="0" w:color="000000"/>
@@ -2559,7 +2496,7 @@
       </w:tblPr>
       <w:tblGrid>
         <w:gridCol w:w="3372"/>
-        <w:gridCol w:w="5587"/>
+        <w:gridCol w:w="5586"/>
       </w:tblGrid>
       <w:tr>
         <w:trPr>
@@ -2600,7 +2537,7 @@
         </w:tc>
         <w:tc>
           <w:tcPr>
-            <w:tcW w:w="5587" w:type="dxa"/>
+            <w:tcW w:w="5586" w:type="dxa"/>
             <w:tcBorders>
               <w:top w:val="single" w:sz="4" w:space="0" w:color="000000"/>
               <w:left w:val="single" w:sz="4" w:space="0" w:color="000000"/>
@@ -2664,7 +2601,7 @@
         </w:tc>
         <w:tc>
           <w:tcPr>
-            <w:tcW w:w="5587" w:type="dxa"/>
+            <w:tcW w:w="5586" w:type="dxa"/>
             <w:tcBorders>
               <w:top w:val="single" w:sz="4" w:space="0" w:color="000000"/>
               <w:left w:val="single" w:sz="4" w:space="0" w:color="000000"/>
@@ -2723,7 +2660,7 @@
         </w:tc>
         <w:tc>
           <w:tcPr>
-            <w:tcW w:w="5587" w:type="dxa"/>
+            <w:tcW w:w="5586" w:type="dxa"/>
             <w:tcBorders>
               <w:top w:val="single" w:sz="4" w:space="0" w:color="000000"/>
               <w:left w:val="single" w:sz="4" w:space="0" w:color="000000"/>
@@ -2781,7 +2718,7 @@
         </w:tc>
         <w:tc>
           <w:tcPr>
-            <w:tcW w:w="5587" w:type="dxa"/>
+            <w:tcW w:w="5586" w:type="dxa"/>
             <w:tcBorders>
               <w:left w:val="single" w:sz="4" w:space="0" w:color="000000"/>
               <w:bottom w:val="single" w:sz="4" w:space="0" w:color="000000"/>
@@ -2838,7 +2775,7 @@
         </w:tc>
         <w:tc>
           <w:tcPr>
-            <w:tcW w:w="5587" w:type="dxa"/>
+            <w:tcW w:w="5586" w:type="dxa"/>
             <w:tcBorders>
               <w:left w:val="single" w:sz="4" w:space="0" w:color="000000"/>
               <w:bottom w:val="single" w:sz="4" w:space="0" w:color="000000"/>
@@ -2895,7 +2832,7 @@
         </w:tc>
         <w:tc>
           <w:tcPr>
-            <w:tcW w:w="5587" w:type="dxa"/>
+            <w:tcW w:w="5586" w:type="dxa"/>
             <w:tcBorders>
               <w:left w:val="single" w:sz="4" w:space="0" w:color="000000"/>
               <w:bottom w:val="single" w:sz="4" w:space="0" w:color="000000"/>
@@ -2952,7 +2889,7 @@
         </w:tc>
         <w:tc>
           <w:tcPr>
-            <w:tcW w:w="5587" w:type="dxa"/>
+            <w:tcW w:w="5586" w:type="dxa"/>
             <w:tcBorders>
               <w:left w:val="single" w:sz="4" w:space="0" w:color="000000"/>
               <w:bottom w:val="single" w:sz="4" w:space="0" w:color="000000"/>
@@ -3009,7 +2946,7 @@
         </w:tc>
         <w:tc>
           <w:tcPr>
-            <w:tcW w:w="5587" w:type="dxa"/>
+            <w:tcW w:w="5586" w:type="dxa"/>
             <w:tcBorders>
               <w:left w:val="single" w:sz="4" w:space="0" w:color="000000"/>
               <w:bottom w:val="single" w:sz="4" w:space="0" w:color="000000"/>
@@ -3066,7 +3003,7 @@
         </w:tc>
         <w:tc>
           <w:tcPr>
-            <w:tcW w:w="5587" w:type="dxa"/>
+            <w:tcW w:w="5586" w:type="dxa"/>
             <w:tcBorders>
               <w:left w:val="single" w:sz="4" w:space="0" w:color="000000"/>
               <w:bottom w:val="single" w:sz="4" w:space="0" w:color="000000"/>
@@ -3123,7 +3060,7 @@
         </w:tc>
         <w:tc>
           <w:tcPr>
-            <w:tcW w:w="5587" w:type="dxa"/>
+            <w:tcW w:w="5586" w:type="dxa"/>
             <w:tcBorders>
               <w:left w:val="single" w:sz="4" w:space="0" w:color="000000"/>
               <w:bottom w:val="single" w:sz="4" w:space="0" w:color="000000"/>
@@ -3180,7 +3117,7 @@
         </w:tc>
         <w:tc>
           <w:tcPr>
-            <w:tcW w:w="5587" w:type="dxa"/>
+            <w:tcW w:w="5586" w:type="dxa"/>
             <w:tcBorders>
               <w:left w:val="single" w:sz="4" w:space="0" w:color="000000"/>
               <w:bottom w:val="single" w:sz="4" w:space="0" w:color="000000"/>
@@ -3237,7 +3174,7 @@
         </w:tc>
         <w:tc>
           <w:tcPr>
-            <w:tcW w:w="5587" w:type="dxa"/>
+            <w:tcW w:w="5586" w:type="dxa"/>
             <w:tcBorders>
               <w:left w:val="single" w:sz="4" w:space="0" w:color="000000"/>
               <w:bottom w:val="single" w:sz="4" w:space="0" w:color="000000"/>
@@ -3294,7 +3231,7 @@
         </w:tc>
         <w:tc>
           <w:tcPr>
-            <w:tcW w:w="5587" w:type="dxa"/>
+            <w:tcW w:w="5586" w:type="dxa"/>
             <w:tcBorders>
               <w:left w:val="single" w:sz="4" w:space="0" w:color="000000"/>
               <w:bottom w:val="single" w:sz="4" w:space="0" w:color="000000"/>
@@ -3351,7 +3288,7 @@
         </w:tc>
         <w:tc>
           <w:tcPr>
-            <w:tcW w:w="5587" w:type="dxa"/>
+            <w:tcW w:w="5586" w:type="dxa"/>
             <w:tcBorders>
               <w:left w:val="single" w:sz="4" w:space="0" w:color="000000"/>
               <w:bottom w:val="single" w:sz="4" w:space="0" w:color="000000"/>
@@ -3408,7 +3345,7 @@
         </w:tc>
         <w:tc>
           <w:tcPr>
-            <w:tcW w:w="5587" w:type="dxa"/>
+            <w:tcW w:w="5586" w:type="dxa"/>
             <w:tcBorders>
               <w:left w:val="single" w:sz="4" w:space="0" w:color="000000"/>
               <w:bottom w:val="single" w:sz="4" w:space="0" w:color="000000"/>
@@ -3465,7 +3402,7 @@
         </w:tc>
         <w:tc>
           <w:tcPr>
-            <w:tcW w:w="5587" w:type="dxa"/>
+            <w:tcW w:w="5586" w:type="dxa"/>
             <w:tcBorders>
               <w:left w:val="single" w:sz="4" w:space="0" w:color="000000"/>
               <w:bottom w:val="single" w:sz="4" w:space="0" w:color="000000"/>
@@ -3990,8 +3927,8 @@
         <w:tblLook w:val="04a0" w:noHBand="0" w:noVBand="1" w:firstColumn="1" w:lastRow="0" w:lastColumn="0" w:firstRow="1"/>
       </w:tblPr>
       <w:tblGrid>
-        <w:gridCol w:w="2516"/>
-        <w:gridCol w:w="1772"/>
+        <w:gridCol w:w="2515"/>
+        <w:gridCol w:w="1773"/>
         <w:gridCol w:w="1504"/>
         <w:gridCol w:w="1588"/>
         <w:gridCol w:w="2821"/>
@@ -4000,7 +3937,7 @@
         <w:trPr/>
         <w:tc>
           <w:tcPr>
-            <w:tcW w:w="2516" w:type="dxa"/>
+            <w:tcW w:w="2515" w:type="dxa"/>
             <w:tcBorders>
               <w:top w:val="single" w:sz="4" w:space="0" w:color="000000"/>
               <w:left w:val="single" w:sz="4" w:space="0" w:color="000000"/>
@@ -4033,7 +3970,7 @@
         </w:tc>
         <w:tc>
           <w:tcPr>
-            <w:tcW w:w="7685" w:type="dxa"/>
+            <w:tcW w:w="7686" w:type="dxa"/>
             <w:gridSpan w:val="4"/>
             <w:tcBorders>
               <w:top w:val="single" w:sz="4" w:space="0" w:color="000000"/>
@@ -4070,7 +4007,7 @@
         <w:trPr/>
         <w:tc>
           <w:tcPr>
-            <w:tcW w:w="2516" w:type="dxa"/>
+            <w:tcW w:w="2515" w:type="dxa"/>
             <w:tcBorders>
               <w:top w:val="single" w:sz="4" w:space="0" w:color="000000"/>
               <w:left w:val="single" w:sz="4" w:space="0" w:color="000000"/>
@@ -4103,7 +4040,7 @@
         </w:tc>
         <w:tc>
           <w:tcPr>
-            <w:tcW w:w="3276" w:type="dxa"/>
+            <w:tcW w:w="3277" w:type="dxa"/>
             <w:gridSpan w:val="2"/>
             <w:tcBorders>
               <w:top w:val="single" w:sz="4" w:space="0" w:color="000000"/>
@@ -4174,7 +4111,7 @@
         <w:trPr/>
         <w:tc>
           <w:tcPr>
-            <w:tcW w:w="2516" w:type="dxa"/>
+            <w:tcW w:w="2515" w:type="dxa"/>
             <w:tcBorders>
               <w:top w:val="single" w:sz="4" w:space="0" w:color="000000"/>
               <w:left w:val="single" w:sz="4" w:space="0" w:color="000000"/>
@@ -4207,7 +4144,7 @@
         </w:tc>
         <w:tc>
           <w:tcPr>
-            <w:tcW w:w="1772" w:type="dxa"/>
+            <w:tcW w:w="1773" w:type="dxa"/>
             <w:tcBorders>
               <w:top w:val="single" w:sz="4" w:space="0" w:color="000000"/>
               <w:left w:val="single" w:sz="4" w:space="0" w:color="000000"/>
@@ -4342,7 +4279,7 @@
         <w:trPr/>
         <w:tc>
           <w:tcPr>
-            <w:tcW w:w="2516" w:type="dxa"/>
+            <w:tcW w:w="2515" w:type="dxa"/>
             <w:tcBorders>
               <w:top w:val="single" w:sz="4" w:space="0" w:color="000000"/>
               <w:left w:val="single" w:sz="4" w:space="0" w:color="000000"/>
@@ -4375,7 +4312,7 @@
         </w:tc>
         <w:tc>
           <w:tcPr>
-            <w:tcW w:w="3276" w:type="dxa"/>
+            <w:tcW w:w="3277" w:type="dxa"/>
             <w:gridSpan w:val="2"/>
             <w:tcBorders>
               <w:top w:val="single" w:sz="4" w:space="0" w:color="000000"/>
@@ -4446,7 +4383,7 @@
         <w:trPr/>
         <w:tc>
           <w:tcPr>
-            <w:tcW w:w="2516" w:type="dxa"/>
+            <w:tcW w:w="2515" w:type="dxa"/>
             <w:tcBorders>
               <w:top w:val="single" w:sz="4" w:space="0" w:color="000000"/>
               <w:left w:val="single" w:sz="4" w:space="0" w:color="000000"/>
@@ -4479,7 +4416,7 @@
         </w:tc>
         <w:tc>
           <w:tcPr>
-            <w:tcW w:w="7685" w:type="dxa"/>
+            <w:tcW w:w="7686" w:type="dxa"/>
             <w:gridSpan w:val="4"/>
             <w:tcBorders>
               <w:top w:val="single" w:sz="4" w:space="0" w:color="000000"/>
@@ -4627,9 +4564,9 @@
       </w:tblPr>
       <w:tblGrid>
         <w:gridCol w:w="2517"/>
-        <w:gridCol w:w="1832"/>
+        <w:gridCol w:w="1831"/>
         <w:gridCol w:w="1503"/>
-        <w:gridCol w:w="1528"/>
+        <w:gridCol w:w="1529"/>
         <w:gridCol w:w="2680"/>
       </w:tblGrid>
       <w:tr>
@@ -4739,7 +4676,7 @@
         </w:tc>
         <w:tc>
           <w:tcPr>
-            <w:tcW w:w="3335" w:type="dxa"/>
+            <w:tcW w:w="3334" w:type="dxa"/>
             <w:gridSpan w:val="2"/>
             <w:tcBorders>
               <w:top w:val="single" w:sz="4" w:space="0" w:color="000000"/>
@@ -4773,7 +4710,7 @@
         </w:tc>
         <w:tc>
           <w:tcPr>
-            <w:tcW w:w="4208" w:type="dxa"/>
+            <w:tcW w:w="4209" w:type="dxa"/>
             <w:gridSpan w:val="2"/>
             <w:tcBorders>
               <w:top w:val="single" w:sz="4" w:space="0" w:color="000000"/>
@@ -4843,7 +4780,7 @@
         </w:tc>
         <w:tc>
           <w:tcPr>
-            <w:tcW w:w="1832" w:type="dxa"/>
+            <w:tcW w:w="1831" w:type="dxa"/>
             <w:tcBorders>
               <w:top w:val="single" w:sz="4" w:space="0" w:color="000000"/>
               <w:left w:val="single" w:sz="4" w:space="0" w:color="000000"/>
@@ -4909,7 +4846,7 @@
         </w:tc>
         <w:tc>
           <w:tcPr>
-            <w:tcW w:w="1528" w:type="dxa"/>
+            <w:tcW w:w="1529" w:type="dxa"/>
             <w:tcBorders>
               <w:top w:val="single" w:sz="4" w:space="0" w:color="000000"/>
               <w:left w:val="single" w:sz="4" w:space="0" w:color="000000"/>
@@ -5011,7 +4948,7 @@
         </w:tc>
         <w:tc>
           <w:tcPr>
-            <w:tcW w:w="3335" w:type="dxa"/>
+            <w:tcW w:w="3334" w:type="dxa"/>
             <w:gridSpan w:val="2"/>
             <w:tcBorders>
               <w:top w:val="single" w:sz="4" w:space="0" w:color="000000"/>
@@ -5045,7 +4982,7 @@
         </w:tc>
         <w:tc>
           <w:tcPr>
-            <w:tcW w:w="4208" w:type="dxa"/>
+            <w:tcW w:w="4209" w:type="dxa"/>
             <w:gridSpan w:val="2"/>
             <w:tcBorders>
               <w:top w:val="single" w:sz="4" w:space="0" w:color="000000"/>
@@ -5295,7 +5232,8 @@
           <w:p>
             <w:pPr>
               <w:pStyle w:val="Normal"/>
-              <w:widowControl/>
+              <w:widowControl w:val="false"/>
+              <w:suppressAutoHyphens w:val="true"/>
               <w:spacing w:lineRule="auto" w:line="240" w:before="0" w:after="0"/>
               <w:jc w:val="left"/>
               <w:rPr>
@@ -5328,7 +5266,8 @@
           <w:p>
             <w:pPr>
               <w:pStyle w:val="Normal"/>
-              <w:widowControl/>
+              <w:widowControl w:val="false"/>
+              <w:suppressAutoHyphens w:val="true"/>
               <w:spacing w:lineRule="auto" w:line="240" w:before="0" w:after="0"/>
               <w:jc w:val="left"/>
               <w:rPr>
@@ -5344,62 +5283,8 @@
                 <w:szCs w:val="22"/>
                 <w:lang w:val="es-ES" w:eastAsia="en-US" w:bidi="ar-SA"/>
               </w:rPr>
-              <w:t>CT - 001</w:t>
-            </w:r>
-          </w:p>
-        </w:tc>
-      </w:tr>
-      <w:tr>
-        <w:trPr/>
-        <w:tc>
-          <w:tcPr>
-            <w:tcW w:w="5310" w:type="dxa"/>
-            <w:tcBorders/>
-          </w:tcPr>
-          <w:p>
-            <w:pPr>
-              <w:pStyle w:val="Normal"/>
-              <w:widowControl/>
-              <w:spacing w:lineRule="auto" w:line="240" w:before="0" w:after="0"/>
-              <w:jc w:val="left"/>
-              <w:rPr>
-                <w:rFonts w:ascii="Arial" w:hAnsi="Arial" w:cs="Arial"/>
-                <w:b/>
-                <w:b/>
-                <w:bCs/>
-                <w:lang w:val="es-ES"/>
-              </w:rPr>
-            </w:pPr>
-            <w:r>
-              <w:rPr>
-                <w:rFonts w:eastAsia="Calibri" w:cs="Arial" w:ascii="Arial" w:hAnsi="Arial"/>
-                <w:b/>
-                <w:bCs/>
-                <w:kern w:val="0"/>
-                <w:sz w:val="22"/>
-                <w:szCs w:val="22"/>
-                <w:lang w:val="es-ES" w:eastAsia="en-US" w:bidi="ar-SA"/>
-              </w:rPr>
-              <w:t>Nome</w:t>
-            </w:r>
-          </w:p>
-        </w:tc>
-        <w:tc>
-          <w:tcPr>
-            <w:tcW w:w="5310" w:type="dxa"/>
-            <w:tcBorders/>
-          </w:tcPr>
-          <w:p>
-            <w:pPr>
-              <w:pStyle w:val="Normal"/>
-              <w:widowControl/>
-              <w:spacing w:lineRule="auto" w:line="240" w:before="0" w:after="0"/>
-              <w:jc w:val="left"/>
-              <w:rPr>
-                <w:rFonts w:ascii="Arial" w:hAnsi="Arial" w:cs="Arial"/>
-                <w:lang w:val="es-ES"/>
-              </w:rPr>
-            </w:pPr>
+              <w:t>CT - 00</w:t>
+            </w:r>
             <w:r>
               <w:rPr>
                 <w:rFonts w:eastAsia="Calibri" w:cs="Arial" w:ascii="Arial" w:hAnsi="Arial"/>
@@ -5408,7 +5293,7 @@
                 <w:szCs w:val="22"/>
                 <w:lang w:val="es-ES" w:eastAsia="en-US" w:bidi="ar-SA"/>
               </w:rPr>
-              <w:t>Fazer Login com um usuario válido</w:t>
+              <w:t>1</w:t>
             </w:r>
           </w:p>
         </w:tc>
@@ -5423,7 +5308,8 @@
           <w:p>
             <w:pPr>
               <w:pStyle w:val="Normal"/>
-              <w:widowControl/>
+              <w:widowControl w:val="false"/>
+              <w:suppressAutoHyphens w:val="true"/>
               <w:spacing w:lineRule="auto" w:line="240" w:before="0" w:after="0"/>
               <w:jc w:val="left"/>
               <w:rPr>
@@ -5444,7 +5330,7 @@
                 <w:szCs w:val="22"/>
                 <w:lang w:val="es-ES" w:eastAsia="en-US" w:bidi="ar-SA"/>
               </w:rPr>
-              <w:t>Atores</w:t>
+              <w:t>Nome</w:t>
             </w:r>
           </w:p>
         </w:tc>
@@ -5456,7 +5342,8 @@
           <w:p>
             <w:pPr>
               <w:pStyle w:val="Normal"/>
-              <w:widowControl/>
+              <w:widowControl w:val="false"/>
+              <w:suppressAutoHyphens w:val="true"/>
               <w:spacing w:lineRule="auto" w:line="240" w:before="0" w:after="0"/>
               <w:jc w:val="left"/>
               <w:rPr>
@@ -5472,7 +5359,7 @@
                 <w:szCs w:val="22"/>
                 <w:lang w:val="es-ES" w:eastAsia="en-US" w:bidi="ar-SA"/>
               </w:rPr>
-              <w:t>Admin</w:t>
+              <w:t>Visualizar meus eventos</w:t>
             </w:r>
           </w:p>
         </w:tc>
@@ -5487,7 +5374,8 @@
           <w:p>
             <w:pPr>
               <w:pStyle w:val="Normal"/>
-              <w:widowControl/>
+              <w:widowControl w:val="false"/>
+              <w:suppressAutoHyphens w:val="true"/>
               <w:spacing w:lineRule="auto" w:line="240" w:before="0" w:after="0"/>
               <w:jc w:val="left"/>
               <w:rPr>
@@ -5508,7 +5396,7 @@
                 <w:szCs w:val="22"/>
                 <w:lang w:val="es-ES" w:eastAsia="en-US" w:bidi="ar-SA"/>
               </w:rPr>
-              <w:t>Requisitos Associados</w:t>
+              <w:t>Atores</w:t>
             </w:r>
           </w:p>
         </w:tc>
@@ -5520,7 +5408,8 @@
           <w:p>
             <w:pPr>
               <w:pStyle w:val="Normal"/>
-              <w:widowControl/>
+              <w:widowControl w:val="false"/>
+              <w:suppressAutoHyphens w:val="true"/>
               <w:spacing w:lineRule="auto" w:line="240" w:before="0" w:after="0"/>
               <w:jc w:val="left"/>
               <w:rPr>
@@ -5536,7 +5425,7 @@
                 <w:szCs w:val="22"/>
                 <w:lang w:val="es-ES" w:eastAsia="en-US" w:bidi="ar-SA"/>
               </w:rPr>
-              <w:t xml:space="preserve">RF 01, 02 </w:t>
+              <w:t>Admin</w:t>
             </w:r>
           </w:p>
         </w:tc>
@@ -5551,7 +5440,8 @@
           <w:p>
             <w:pPr>
               <w:pStyle w:val="Normal"/>
-              <w:widowControl/>
+              <w:widowControl w:val="false"/>
+              <w:suppressAutoHyphens w:val="true"/>
               <w:spacing w:lineRule="auto" w:line="240" w:before="0" w:after="0"/>
               <w:jc w:val="left"/>
               <w:rPr>
@@ -5572,7 +5462,7 @@
                 <w:szCs w:val="22"/>
                 <w:lang w:val="es-ES" w:eastAsia="en-US" w:bidi="ar-SA"/>
               </w:rPr>
-              <w:t>Pré-condições</w:t>
+              <w:t>Requisitos Associados</w:t>
             </w:r>
           </w:p>
         </w:tc>
@@ -5584,7 +5474,8 @@
           <w:p>
             <w:pPr>
               <w:pStyle w:val="Normal"/>
-              <w:widowControl/>
+              <w:widowControl w:val="false"/>
+              <w:suppressAutoHyphens w:val="true"/>
               <w:spacing w:lineRule="auto" w:line="240" w:before="0" w:after="0"/>
               <w:jc w:val="left"/>
               <w:rPr>
@@ -5600,46 +5491,24 @@
                 <w:szCs w:val="22"/>
                 <w:lang w:val="es-ES" w:eastAsia="en-US" w:bidi="ar-SA"/>
               </w:rPr>
-              <w:t>Usuário cadastrado</w:t>
-            </w:r>
-          </w:p>
-        </w:tc>
-      </w:tr>
-      <w:tr>
-        <w:trPr/>
-        <w:tc>
-          <w:tcPr>
-            <w:tcW w:w="5310" w:type="dxa"/>
-            <w:tcBorders/>
-          </w:tcPr>
-          <w:p>
-            <w:pPr>
-              <w:pStyle w:val="Normal"/>
-              <w:widowControl/>
-              <w:spacing w:lineRule="auto" w:line="240" w:before="0" w:after="0"/>
-              <w:jc w:val="left"/>
-              <w:rPr>
-                <w:rFonts w:ascii="Arial" w:hAnsi="Arial" w:cs="Arial"/>
-                <w:b/>
-                <w:b/>
-                <w:bCs/>
-                <w:lang w:val="es-ES"/>
-              </w:rPr>
-            </w:pPr>
-            <w:r>
-              <w:rPr>
-                <w:rFonts w:eastAsia="Calibri" w:cs="Arial" w:ascii="Arial" w:hAnsi="Arial"/>
-                <w:b/>
-                <w:bCs/>
+              <w:t>Acesso como administrador na aplaicaç</w:t>
+            </w:r>
+            <w:r>
+              <w:rPr>
+                <w:rFonts w:eastAsia="Calibri" w:cs="Arial" w:ascii="Arial" w:hAnsi="Arial" w:eastAsiaTheme="minorHAnsi"/>
+                <w:color w:val="auto"/>
                 <w:kern w:val="0"/>
                 <w:sz w:val="22"/>
                 <w:szCs w:val="22"/>
                 <w:lang w:val="es-ES" w:eastAsia="en-US" w:bidi="ar-SA"/>
               </w:rPr>
-              <w:t>Entradas</w:t>
-            </w:r>
-          </w:p>
-        </w:tc>
+              <w:t>ão</w:t>
+            </w:r>
+          </w:p>
+        </w:tc>
+      </w:tr>
+      <w:tr>
+        <w:trPr/>
         <w:tc>
           <w:tcPr>
             <w:tcW w:w="5310" w:type="dxa"/>
@@ -5648,7 +5517,42 @@
           <w:p>
             <w:pPr>
               <w:pStyle w:val="Normal"/>
-              <w:widowControl/>
+              <w:widowControl w:val="false"/>
+              <w:suppressAutoHyphens w:val="true"/>
+              <w:spacing w:lineRule="auto" w:line="240" w:before="0" w:after="0"/>
+              <w:jc w:val="left"/>
+              <w:rPr>
+                <w:rFonts w:ascii="Arial" w:hAnsi="Arial" w:cs="Arial"/>
+                <w:b/>
+                <w:b/>
+                <w:bCs/>
+                <w:lang w:val="es-ES"/>
+              </w:rPr>
+            </w:pPr>
+            <w:r>
+              <w:rPr>
+                <w:rFonts w:eastAsia="Calibri" w:cs="Arial" w:ascii="Arial" w:hAnsi="Arial"/>
+                <w:b/>
+                <w:bCs/>
+                <w:kern w:val="0"/>
+                <w:sz w:val="22"/>
+                <w:szCs w:val="22"/>
+                <w:lang w:val="es-ES" w:eastAsia="en-US" w:bidi="ar-SA"/>
+              </w:rPr>
+              <w:t>Pré-condições</w:t>
+            </w:r>
+          </w:p>
+        </w:tc>
+        <w:tc>
+          <w:tcPr>
+            <w:tcW w:w="5310" w:type="dxa"/>
+            <w:tcBorders/>
+          </w:tcPr>
+          <w:p>
+            <w:pPr>
+              <w:pStyle w:val="Normal"/>
+              <w:widowControl w:val="false"/>
+              <w:suppressAutoHyphens w:val="true"/>
               <w:spacing w:lineRule="auto" w:line="240" w:before="0" w:after="0"/>
               <w:jc w:val="left"/>
               <w:rPr>
@@ -5664,66 +5568,8 @@
                 <w:szCs w:val="22"/>
                 <w:lang w:val="es-ES" w:eastAsia="en-US" w:bidi="ar-SA"/>
               </w:rPr>
-              <w:t>Nome do usuario: josé</w:t>
-              <w:br/>
-              <w:t>Senha do usuario: 1234</w:t>
-              <w:br/>
-              <w:t>Selecionar a opção logar</w:t>
-            </w:r>
-          </w:p>
-        </w:tc>
-      </w:tr>
-      <w:tr>
-        <w:trPr/>
-        <w:tc>
-          <w:tcPr>
-            <w:tcW w:w="5310" w:type="dxa"/>
-            <w:tcBorders/>
-          </w:tcPr>
-          <w:p>
-            <w:pPr>
-              <w:pStyle w:val="Normal"/>
-              <w:widowControl/>
-              <w:spacing w:lineRule="auto" w:line="240" w:before="0" w:after="0"/>
-              <w:jc w:val="left"/>
-              <w:rPr>
-                <w:rFonts w:ascii="Arial" w:hAnsi="Arial" w:cs="Arial"/>
-                <w:b/>
-                <w:b/>
-                <w:bCs/>
-                <w:lang w:val="es-ES"/>
-              </w:rPr>
-            </w:pPr>
-            <w:r>
-              <w:rPr>
-                <w:rFonts w:eastAsia="Calibri" w:cs="Arial" w:ascii="Arial" w:hAnsi="Arial"/>
-                <w:b/>
-                <w:bCs/>
-                <w:kern w:val="0"/>
-                <w:sz w:val="22"/>
-                <w:szCs w:val="22"/>
-                <w:lang w:val="es-ES" w:eastAsia="en-US" w:bidi="ar-SA"/>
-              </w:rPr>
-              <w:t>Saidas</w:t>
-            </w:r>
-          </w:p>
-        </w:tc>
-        <w:tc>
-          <w:tcPr>
-            <w:tcW w:w="5310" w:type="dxa"/>
-            <w:tcBorders/>
-          </w:tcPr>
-          <w:p>
-            <w:pPr>
-              <w:pStyle w:val="Normal"/>
-              <w:widowControl/>
-              <w:spacing w:lineRule="auto" w:line="240" w:before="0" w:after="0"/>
-              <w:jc w:val="left"/>
-              <w:rPr>
-                <w:rFonts w:ascii="Arial" w:hAnsi="Arial" w:cs="Arial"/>
-                <w:lang w:val="es-ES"/>
-              </w:rPr>
-            </w:pPr>
+              <w:t xml:space="preserve">Usuário </w:t>
+            </w:r>
             <w:r>
               <w:rPr>
                 <w:rFonts w:eastAsia="Calibri" w:cs="Arial" w:ascii="Arial" w:hAnsi="Arial"/>
@@ -5732,62 +5578,8 @@
                 <w:szCs w:val="22"/>
                 <w:lang w:val="es-ES" w:eastAsia="en-US" w:bidi="ar-SA"/>
               </w:rPr>
-              <w:t>Usuário logado com sucesso</w:t>
-            </w:r>
-          </w:p>
-        </w:tc>
-      </w:tr>
-      <w:tr>
-        <w:trPr/>
-        <w:tc>
-          <w:tcPr>
-            <w:tcW w:w="5310" w:type="dxa"/>
-            <w:tcBorders/>
-          </w:tcPr>
-          <w:p>
-            <w:pPr>
-              <w:pStyle w:val="Normal"/>
-              <w:widowControl/>
-              <w:spacing w:lineRule="auto" w:line="240" w:before="0" w:after="0"/>
-              <w:jc w:val="left"/>
-              <w:rPr>
-                <w:rFonts w:ascii="Arial" w:hAnsi="Arial" w:cs="Arial"/>
-                <w:b/>
-                <w:b/>
-                <w:bCs/>
-                <w:lang w:val="es-ES"/>
-              </w:rPr>
-            </w:pPr>
-            <w:r>
-              <w:rPr>
-                <w:rFonts w:eastAsia="Calibri" w:cs="Arial" w:ascii="Arial" w:hAnsi="Arial"/>
-                <w:b/>
-                <w:bCs/>
-                <w:kern w:val="0"/>
-                <w:sz w:val="22"/>
-                <w:szCs w:val="22"/>
-                <w:lang w:val="es-ES" w:eastAsia="en-US" w:bidi="ar-SA"/>
-              </w:rPr>
-              <w:t>Ambientes</w:t>
-            </w:r>
-          </w:p>
-        </w:tc>
-        <w:tc>
-          <w:tcPr>
-            <w:tcW w:w="5310" w:type="dxa"/>
-            <w:tcBorders/>
-          </w:tcPr>
-          <w:p>
-            <w:pPr>
-              <w:pStyle w:val="Normal"/>
-              <w:widowControl/>
-              <w:spacing w:lineRule="auto" w:line="240" w:before="0" w:after="0"/>
-              <w:jc w:val="left"/>
-              <w:rPr>
-                <w:rFonts w:ascii="Arial" w:hAnsi="Arial" w:cs="Arial"/>
-                <w:lang w:val="es-ES"/>
-              </w:rPr>
-            </w:pPr>
+              <w:t>logado</w:t>
+            </w:r>
             <w:r>
               <w:rPr>
                 <w:rFonts w:eastAsia="Calibri" w:cs="Arial" w:ascii="Arial" w:hAnsi="Arial"/>
@@ -5796,62 +5588,8 @@
                 <w:szCs w:val="22"/>
                 <w:lang w:val="es-ES" w:eastAsia="en-US" w:bidi="ar-SA"/>
               </w:rPr>
-              <w:t>Acesso a aplicação usando o browser Chrome</w:t>
-            </w:r>
-          </w:p>
-        </w:tc>
-      </w:tr>
-      <w:tr>
-        <w:trPr/>
-        <w:tc>
-          <w:tcPr>
-            <w:tcW w:w="5310" w:type="dxa"/>
-            <w:tcBorders/>
-          </w:tcPr>
-          <w:p>
-            <w:pPr>
-              <w:pStyle w:val="Normal"/>
-              <w:widowControl/>
-              <w:spacing w:lineRule="auto" w:line="240" w:before="0" w:after="0"/>
-              <w:jc w:val="left"/>
-              <w:rPr>
-                <w:rFonts w:ascii="Arial" w:hAnsi="Arial" w:cs="Arial"/>
-                <w:b/>
-                <w:b/>
-                <w:bCs/>
-                <w:lang w:val="es-ES"/>
-              </w:rPr>
-            </w:pPr>
-            <w:r>
-              <w:rPr>
-                <w:rFonts w:eastAsia="Calibri" w:cs="Arial" w:ascii="Arial" w:hAnsi="Arial"/>
-                <w:b/>
-                <w:bCs/>
-                <w:kern w:val="0"/>
-                <w:sz w:val="22"/>
-                <w:szCs w:val="22"/>
-                <w:lang w:val="es-ES" w:eastAsia="en-US" w:bidi="ar-SA"/>
-              </w:rPr>
-              <w:t>Procedimentos</w:t>
-            </w:r>
-          </w:p>
-        </w:tc>
-        <w:tc>
-          <w:tcPr>
-            <w:tcW w:w="5310" w:type="dxa"/>
-            <w:tcBorders/>
-          </w:tcPr>
-          <w:p>
-            <w:pPr>
-              <w:pStyle w:val="Normal"/>
-              <w:widowControl/>
-              <w:spacing w:lineRule="auto" w:line="240" w:before="0" w:after="0"/>
-              <w:jc w:val="left"/>
-              <w:rPr>
-                <w:rFonts w:ascii="Arial" w:hAnsi="Arial" w:cs="Arial"/>
-                <w:lang w:val="es-ES"/>
-              </w:rPr>
-            </w:pPr>
+              <w:t xml:space="preserve"> </w:t>
+            </w:r>
             <w:r>
               <w:rPr>
                 <w:rFonts w:eastAsia="Calibri" w:cs="Arial" w:ascii="Arial" w:hAnsi="Arial"/>
@@ -5860,7 +5598,7 @@
                 <w:szCs w:val="22"/>
                 <w:lang w:val="es-ES" w:eastAsia="en-US" w:bidi="ar-SA"/>
               </w:rPr>
-              <w:t>Login -  CT - 001</w:t>
+              <w:t>como administrador</w:t>
             </w:r>
           </w:p>
         </w:tc>
@@ -5875,7 +5613,8 @@
           <w:p>
             <w:pPr>
               <w:pStyle w:val="Normal"/>
-              <w:widowControl/>
+              <w:widowControl w:val="false"/>
+              <w:suppressAutoHyphens w:val="true"/>
               <w:spacing w:lineRule="auto" w:line="240" w:before="0" w:after="0"/>
               <w:jc w:val="left"/>
               <w:rPr>
@@ -5896,7 +5635,7 @@
                 <w:szCs w:val="22"/>
                 <w:lang w:val="es-ES" w:eastAsia="en-US" w:bidi="ar-SA"/>
               </w:rPr>
-              <w:t>Dependências</w:t>
+              <w:t>Entradas</w:t>
             </w:r>
           </w:p>
         </w:tc>
@@ -5908,7 +5647,8 @@
           <w:p>
             <w:pPr>
               <w:pStyle w:val="Normal"/>
-              <w:widowControl/>
+              <w:widowControl w:val="false"/>
+              <w:suppressAutoHyphens w:val="true"/>
               <w:spacing w:lineRule="auto" w:line="240" w:before="0" w:after="0"/>
               <w:jc w:val="left"/>
               <w:rPr>
@@ -5924,76 +5664,24 @@
                 <w:szCs w:val="22"/>
                 <w:lang w:val="es-ES" w:eastAsia="en-US" w:bidi="ar-SA"/>
               </w:rPr>
-              <w:t>Browser Chrome instalado, usuario cadastrado</w:t>
-            </w:r>
-          </w:p>
-        </w:tc>
-      </w:tr>
-    </w:tbl>
-    <w:p>
-      <w:pPr>
-        <w:pStyle w:val="Ttulo3"/>
-        <w:spacing w:before="280" w:after="280"/>
-        <w:rPr/>
-      </w:pPr>
-      <w:r>
-        <w:rPr/>
-      </w:r>
-    </w:p>
-    <w:tbl>
-      <w:tblPr>
-        <w:tblStyle w:val="TableGrid"/>
-        <w:tblW w:w="10621" w:type="dxa"/>
-        <w:jc w:val="left"/>
-        <w:tblInd w:w="0" w:type="dxa"/>
-        <w:tblLayout w:type="fixed"/>
-        <w:tblCellMar>
-          <w:top w:w="0" w:type="dxa"/>
-          <w:left w:w="108" w:type="dxa"/>
-          <w:bottom w:w="0" w:type="dxa"/>
-          <w:right w:w="108" w:type="dxa"/>
-        </w:tblCellMar>
-        <w:tblLook w:val="04a0" w:noHBand="0" w:noVBand="1" w:firstColumn="1" w:lastRow="0" w:lastColumn="0" w:firstRow="1"/>
-      </w:tblPr>
-      <w:tblGrid>
-        <w:gridCol w:w="5310"/>
-        <w:gridCol w:w="5310"/>
-      </w:tblGrid>
-      <w:tr>
-        <w:trPr/>
-        <w:tc>
-          <w:tcPr>
-            <w:tcW w:w="5310" w:type="dxa"/>
-            <w:tcBorders/>
-          </w:tcPr>
-          <w:p>
-            <w:pPr>
-              <w:pStyle w:val="Normal"/>
-              <w:widowControl/>
-              <w:spacing w:lineRule="auto" w:line="240" w:before="0" w:after="0"/>
-              <w:jc w:val="left"/>
-              <w:rPr>
-                <w:rFonts w:ascii="Arial" w:hAnsi="Arial" w:cs="Arial"/>
-                <w:b/>
-                <w:b/>
-                <w:bCs/>
-                <w:lang w:val="es-ES"/>
-              </w:rPr>
-            </w:pPr>
-            <w:r>
-              <w:rPr>
-                <w:rFonts w:eastAsia="Calibri" w:cs="Arial" w:ascii="Arial" w:hAnsi="Arial"/>
-                <w:b/>
-                <w:bCs/>
+              <w:t>Acessoa p</w:t>
+            </w:r>
+            <w:r>
+              <w:rPr>
+                <w:rFonts w:eastAsia="Calibri" w:cs="Arial" w:ascii="Arial" w:hAnsi="Arial" w:eastAsiaTheme="minorHAnsi"/>
+                <w:color w:val="auto"/>
                 <w:kern w:val="0"/>
                 <w:sz w:val="22"/>
                 <w:szCs w:val="22"/>
                 <w:lang w:val="es-ES" w:eastAsia="en-US" w:bidi="ar-SA"/>
               </w:rPr>
-              <w:t xml:space="preserve">Número do Caso de Teste </w:t>
-            </w:r>
-          </w:p>
-        </w:tc>
+              <w:t>ágina homr → Eventos → Listar eventos</w:t>
+            </w:r>
+          </w:p>
+        </w:tc>
+      </w:tr>
+      <w:tr>
+        <w:trPr/>
         <w:tc>
           <w:tcPr>
             <w:tcW w:w="5310" w:type="dxa"/>
@@ -6002,7 +5690,42 @@
           <w:p>
             <w:pPr>
               <w:pStyle w:val="Normal"/>
-              <w:widowControl/>
+              <w:widowControl w:val="false"/>
+              <w:suppressAutoHyphens w:val="true"/>
+              <w:spacing w:lineRule="auto" w:line="240" w:before="0" w:after="0"/>
+              <w:jc w:val="left"/>
+              <w:rPr>
+                <w:rFonts w:ascii="Arial" w:hAnsi="Arial" w:cs="Arial"/>
+                <w:b/>
+                <w:b/>
+                <w:bCs/>
+                <w:lang w:val="es-ES"/>
+              </w:rPr>
+            </w:pPr>
+            <w:r>
+              <w:rPr>
+                <w:rFonts w:eastAsia="Calibri" w:cs="Arial" w:ascii="Arial" w:hAnsi="Arial"/>
+                <w:b/>
+                <w:bCs/>
+                <w:kern w:val="0"/>
+                <w:sz w:val="22"/>
+                <w:szCs w:val="22"/>
+                <w:lang w:val="es-ES" w:eastAsia="en-US" w:bidi="ar-SA"/>
+              </w:rPr>
+              <w:t>Saidas</w:t>
+            </w:r>
+          </w:p>
+        </w:tc>
+        <w:tc>
+          <w:tcPr>
+            <w:tcW w:w="5310" w:type="dxa"/>
+            <w:tcBorders/>
+          </w:tcPr>
+          <w:p>
+            <w:pPr>
+              <w:pStyle w:val="Normal"/>
+              <w:widowControl w:val="false"/>
+              <w:suppressAutoHyphens w:val="true"/>
               <w:spacing w:lineRule="auto" w:line="240" w:before="0" w:after="0"/>
               <w:jc w:val="left"/>
               <w:rPr>
@@ -6018,7 +5741,7 @@
                 <w:szCs w:val="22"/>
                 <w:lang w:val="es-ES" w:eastAsia="en-US" w:bidi="ar-SA"/>
               </w:rPr>
-              <w:t>CT - 002</w:t>
+              <w:t>Usuário logado com sucesso</w:t>
             </w:r>
           </w:p>
         </w:tc>
@@ -6033,7 +5756,8 @@
           <w:p>
             <w:pPr>
               <w:pStyle w:val="Normal"/>
-              <w:widowControl/>
+              <w:widowControl w:val="false"/>
+              <w:suppressAutoHyphens w:val="true"/>
               <w:spacing w:lineRule="auto" w:line="240" w:before="0" w:after="0"/>
               <w:jc w:val="left"/>
               <w:rPr>
@@ -6054,7 +5778,7 @@
                 <w:szCs w:val="22"/>
                 <w:lang w:val="es-ES" w:eastAsia="en-US" w:bidi="ar-SA"/>
               </w:rPr>
-              <w:t>Nome</w:t>
+              <w:t>Ambientes</w:t>
             </w:r>
           </w:p>
         </w:tc>
@@ -6066,7 +5790,8 @@
           <w:p>
             <w:pPr>
               <w:pStyle w:val="Normal"/>
-              <w:widowControl/>
+              <w:widowControl w:val="false"/>
+              <w:suppressAutoHyphens w:val="true"/>
               <w:spacing w:lineRule="auto" w:line="240" w:before="0" w:after="0"/>
               <w:jc w:val="left"/>
               <w:rPr>
@@ -6082,7 +5807,7 @@
                 <w:szCs w:val="22"/>
                 <w:lang w:val="es-ES" w:eastAsia="en-US" w:bidi="ar-SA"/>
               </w:rPr>
-              <w:t xml:space="preserve">Recuperar </w:t>
+              <w:t>Acesso a aplicação usando o browser Chrome</w:t>
             </w:r>
           </w:p>
         </w:tc>
@@ -6097,7 +5822,8 @@
           <w:p>
             <w:pPr>
               <w:pStyle w:val="Normal"/>
-              <w:widowControl/>
+              <w:widowControl w:val="false"/>
+              <w:suppressAutoHyphens w:val="true"/>
               <w:spacing w:lineRule="auto" w:line="240" w:before="0" w:after="0"/>
               <w:jc w:val="left"/>
               <w:rPr>
@@ -6118,7 +5844,7 @@
                 <w:szCs w:val="22"/>
                 <w:lang w:val="es-ES" w:eastAsia="en-US" w:bidi="ar-SA"/>
               </w:rPr>
-              <w:t>Atores</w:t>
+              <w:t>Procedimentos</w:t>
             </w:r>
           </w:p>
         </w:tc>
@@ -6130,7 +5856,8 @@
           <w:p>
             <w:pPr>
               <w:pStyle w:val="Normal"/>
-              <w:widowControl/>
+              <w:widowControl w:val="false"/>
+              <w:suppressAutoHyphens w:val="true"/>
               <w:spacing w:lineRule="auto" w:line="240" w:before="0" w:after="0"/>
               <w:jc w:val="left"/>
               <w:rPr>
@@ -6146,7 +5873,7 @@
                 <w:szCs w:val="22"/>
                 <w:lang w:val="es-ES" w:eastAsia="en-US" w:bidi="ar-SA"/>
               </w:rPr>
-              <w:t>Admin</w:t>
+              <w:t>Visualizar meus eventos</w:t>
             </w:r>
           </w:p>
         </w:tc>
@@ -6161,7 +5888,8 @@
           <w:p>
             <w:pPr>
               <w:pStyle w:val="Normal"/>
-              <w:widowControl/>
+              <w:widowControl w:val="false"/>
+              <w:suppressAutoHyphens w:val="true"/>
               <w:spacing w:lineRule="auto" w:line="240" w:before="0" w:after="0"/>
               <w:jc w:val="left"/>
               <w:rPr>
@@ -6182,7 +5910,7 @@
                 <w:szCs w:val="22"/>
                 <w:lang w:val="es-ES" w:eastAsia="en-US" w:bidi="ar-SA"/>
               </w:rPr>
-              <w:t>Requisitos Associados</w:t>
+              <w:t>Dependências</w:t>
             </w:r>
           </w:p>
         </w:tc>
@@ -6194,7 +5922,8 @@
           <w:p>
             <w:pPr>
               <w:pStyle w:val="Normal"/>
-              <w:widowControl/>
+              <w:widowControl w:val="false"/>
+              <w:suppressAutoHyphens w:val="true"/>
               <w:spacing w:lineRule="auto" w:line="240" w:before="0" w:after="0"/>
               <w:jc w:val="left"/>
               <w:rPr>
@@ -6210,62 +5939,8 @@
                 <w:szCs w:val="22"/>
                 <w:lang w:val="es-ES" w:eastAsia="en-US" w:bidi="ar-SA"/>
               </w:rPr>
-              <w:t>RF 03, 04</w:t>
-            </w:r>
-          </w:p>
-        </w:tc>
-      </w:tr>
-      <w:tr>
-        <w:trPr/>
-        <w:tc>
-          <w:tcPr>
-            <w:tcW w:w="5310" w:type="dxa"/>
-            <w:tcBorders/>
-          </w:tcPr>
-          <w:p>
-            <w:pPr>
-              <w:pStyle w:val="Normal"/>
-              <w:widowControl/>
-              <w:spacing w:lineRule="auto" w:line="240" w:before="0" w:after="0"/>
-              <w:jc w:val="left"/>
-              <w:rPr>
-                <w:rFonts w:ascii="Arial" w:hAnsi="Arial" w:cs="Arial"/>
-                <w:b/>
-                <w:b/>
-                <w:bCs/>
-                <w:lang w:val="es-ES"/>
-              </w:rPr>
-            </w:pPr>
-            <w:r>
-              <w:rPr>
-                <w:rFonts w:eastAsia="Calibri" w:cs="Arial" w:ascii="Arial" w:hAnsi="Arial"/>
-                <w:b/>
-                <w:bCs/>
-                <w:kern w:val="0"/>
-                <w:sz w:val="22"/>
-                <w:szCs w:val="22"/>
-                <w:lang w:val="es-ES" w:eastAsia="en-US" w:bidi="ar-SA"/>
-              </w:rPr>
-              <w:t>Pré-condições</w:t>
-            </w:r>
-          </w:p>
-        </w:tc>
-        <w:tc>
-          <w:tcPr>
-            <w:tcW w:w="5310" w:type="dxa"/>
-            <w:tcBorders/>
-          </w:tcPr>
-          <w:p>
-            <w:pPr>
-              <w:pStyle w:val="Normal"/>
-              <w:widowControl/>
-              <w:spacing w:lineRule="auto" w:line="240" w:before="0" w:after="0"/>
-              <w:jc w:val="left"/>
-              <w:rPr>
-                <w:rFonts w:ascii="Arial" w:hAnsi="Arial" w:cs="Arial"/>
-                <w:lang w:val="es-ES"/>
-              </w:rPr>
-            </w:pPr>
+              <w:t xml:space="preserve">Browser Chrome instalado, usuario </w:t>
+            </w:r>
             <w:r>
               <w:rPr>
                 <w:rFonts w:eastAsia="Calibri" w:cs="Arial" w:ascii="Arial" w:hAnsi="Arial"/>
@@ -6274,62 +5949,8 @@
                 <w:szCs w:val="22"/>
                 <w:lang w:val="es-ES" w:eastAsia="en-US" w:bidi="ar-SA"/>
               </w:rPr>
-              <w:t>Usuário cadastrado</w:t>
-            </w:r>
-          </w:p>
-        </w:tc>
-      </w:tr>
-      <w:tr>
-        <w:trPr/>
-        <w:tc>
-          <w:tcPr>
-            <w:tcW w:w="5310" w:type="dxa"/>
-            <w:tcBorders/>
-          </w:tcPr>
-          <w:p>
-            <w:pPr>
-              <w:pStyle w:val="Normal"/>
-              <w:widowControl/>
-              <w:spacing w:lineRule="auto" w:line="240" w:before="0" w:after="0"/>
-              <w:jc w:val="left"/>
-              <w:rPr>
-                <w:rFonts w:ascii="Arial" w:hAnsi="Arial" w:cs="Arial"/>
-                <w:b/>
-                <w:b/>
-                <w:bCs/>
-                <w:lang w:val="es-ES"/>
-              </w:rPr>
-            </w:pPr>
-            <w:r>
-              <w:rPr>
-                <w:rFonts w:eastAsia="Calibri" w:cs="Arial" w:ascii="Arial" w:hAnsi="Arial"/>
-                <w:b/>
-                <w:bCs/>
-                <w:kern w:val="0"/>
-                <w:sz w:val="22"/>
-                <w:szCs w:val="22"/>
-                <w:lang w:val="es-ES" w:eastAsia="en-US" w:bidi="ar-SA"/>
-              </w:rPr>
-              <w:t>Entradas</w:t>
-            </w:r>
-          </w:p>
-        </w:tc>
-        <w:tc>
-          <w:tcPr>
-            <w:tcW w:w="5310" w:type="dxa"/>
-            <w:tcBorders/>
-          </w:tcPr>
-          <w:p>
-            <w:pPr>
-              <w:pStyle w:val="Normal"/>
-              <w:widowControl/>
-              <w:spacing w:lineRule="auto" w:line="240" w:before="0" w:after="0"/>
-              <w:jc w:val="left"/>
-              <w:rPr>
-                <w:rFonts w:ascii="Arial" w:hAnsi="Arial" w:cs="Arial"/>
-                <w:lang w:val="es-ES"/>
-              </w:rPr>
-            </w:pPr>
+              <w:t>administrador</w:t>
+            </w:r>
             <w:r>
               <w:rPr>
                 <w:rFonts w:eastAsia="Calibri" w:cs="Arial" w:ascii="Arial" w:hAnsi="Arial"/>
@@ -6338,66 +5959,8 @@
                 <w:szCs w:val="22"/>
                 <w:lang w:val="es-ES" w:eastAsia="en-US" w:bidi="ar-SA"/>
               </w:rPr>
-              <w:t>Nome do usuario: josé</w:t>
-              <w:br/>
-              <w:t xml:space="preserve">Senha do usuario: </w:t>
-              <w:br/>
-              <w:t>Seleccionar a opção recuperar senha</w:t>
-            </w:r>
-          </w:p>
-        </w:tc>
-      </w:tr>
-      <w:tr>
-        <w:trPr/>
-        <w:tc>
-          <w:tcPr>
-            <w:tcW w:w="5310" w:type="dxa"/>
-            <w:tcBorders/>
-          </w:tcPr>
-          <w:p>
-            <w:pPr>
-              <w:pStyle w:val="Normal"/>
-              <w:widowControl/>
-              <w:spacing w:lineRule="auto" w:line="240" w:before="0" w:after="0"/>
-              <w:jc w:val="left"/>
-              <w:rPr>
-                <w:rFonts w:ascii="Arial" w:hAnsi="Arial" w:cs="Arial"/>
-                <w:b/>
-                <w:b/>
-                <w:bCs/>
-                <w:lang w:val="es-ES"/>
-              </w:rPr>
-            </w:pPr>
-            <w:r>
-              <w:rPr>
-                <w:rFonts w:eastAsia="Calibri" w:cs="Arial" w:ascii="Arial" w:hAnsi="Arial"/>
-                <w:b/>
-                <w:bCs/>
-                <w:kern w:val="0"/>
-                <w:sz w:val="22"/>
-                <w:szCs w:val="22"/>
-                <w:lang w:val="es-ES" w:eastAsia="en-US" w:bidi="ar-SA"/>
-              </w:rPr>
-              <w:t>Saidas</w:t>
-            </w:r>
-          </w:p>
-        </w:tc>
-        <w:tc>
-          <w:tcPr>
-            <w:tcW w:w="5310" w:type="dxa"/>
-            <w:tcBorders/>
-          </w:tcPr>
-          <w:p>
-            <w:pPr>
-              <w:pStyle w:val="Normal"/>
-              <w:widowControl/>
-              <w:spacing w:lineRule="auto" w:line="240" w:before="0" w:after="0"/>
-              <w:jc w:val="left"/>
-              <w:rPr>
-                <w:rFonts w:ascii="Arial" w:hAnsi="Arial" w:cs="Arial"/>
-                <w:lang w:val="es-ES"/>
-              </w:rPr>
-            </w:pPr>
+              <w:t xml:space="preserve"> </w:t>
+            </w:r>
             <w:r>
               <w:rPr>
                 <w:rFonts w:eastAsia="Calibri" w:cs="Arial" w:ascii="Arial" w:hAnsi="Arial"/>
@@ -6406,234 +5969,7 @@
                 <w:szCs w:val="22"/>
                 <w:lang w:val="es-ES" w:eastAsia="en-US" w:bidi="ar-SA"/>
               </w:rPr>
-              <w:t>Usuário deve ser direcionado para a recuperação de senha</w:t>
-            </w:r>
-          </w:p>
-        </w:tc>
-      </w:tr>
-      <w:tr>
-        <w:trPr/>
-        <w:tc>
-          <w:tcPr>
-            <w:tcW w:w="5310" w:type="dxa"/>
-            <w:tcBorders/>
-          </w:tcPr>
-          <w:p>
-            <w:pPr>
-              <w:pStyle w:val="Normal"/>
-              <w:widowControl/>
-              <w:spacing w:lineRule="auto" w:line="240" w:before="0" w:after="0"/>
-              <w:jc w:val="left"/>
-              <w:rPr>
-                <w:rFonts w:ascii="Arial" w:hAnsi="Arial" w:cs="Arial"/>
-                <w:b/>
-                <w:b/>
-                <w:bCs/>
-                <w:lang w:val="es-ES"/>
-              </w:rPr>
-            </w:pPr>
-            <w:r>
-              <w:rPr>
-                <w:rFonts w:eastAsia="Calibri" w:cs="Arial" w:ascii="Arial" w:hAnsi="Arial"/>
-                <w:b/>
-                <w:bCs/>
-                <w:kern w:val="0"/>
-                <w:sz w:val="22"/>
-                <w:szCs w:val="22"/>
-                <w:lang w:val="es-ES" w:eastAsia="en-US" w:bidi="ar-SA"/>
-              </w:rPr>
-              <w:t>Ambientes</w:t>
-            </w:r>
-          </w:p>
-        </w:tc>
-        <w:tc>
-          <w:tcPr>
-            <w:tcW w:w="5310" w:type="dxa"/>
-            <w:tcBorders/>
-          </w:tcPr>
-          <w:p>
-            <w:pPr>
-              <w:pStyle w:val="Normal"/>
-              <w:widowControl/>
-              <w:spacing w:lineRule="auto" w:line="240" w:before="0" w:after="0"/>
-              <w:jc w:val="left"/>
-              <w:rPr>
-                <w:rFonts w:ascii="Arial" w:hAnsi="Arial" w:cs="Arial"/>
-                <w:lang w:val="es-ES"/>
-              </w:rPr>
-            </w:pPr>
-            <w:r>
-              <w:rPr>
-                <w:rFonts w:eastAsia="Calibri" w:cs="Arial" w:ascii="Arial" w:hAnsi="Arial"/>
-                <w:kern w:val="0"/>
-                <w:sz w:val="22"/>
-                <w:szCs w:val="22"/>
-                <w:lang w:val="es-ES" w:eastAsia="en-US" w:bidi="ar-SA"/>
-              </w:rPr>
-              <w:t>Acesso a internet</w:t>
-              <w:br/>
-              <w:t>Browser Chrome</w:t>
-            </w:r>
-          </w:p>
-        </w:tc>
-      </w:tr>
-      <w:tr>
-        <w:trPr/>
-        <w:tc>
-          <w:tcPr>
-            <w:tcW w:w="5310" w:type="dxa"/>
-            <w:tcBorders/>
-          </w:tcPr>
-          <w:p>
-            <w:pPr>
-              <w:pStyle w:val="Normal"/>
-              <w:widowControl/>
-              <w:spacing w:lineRule="auto" w:line="240" w:before="0" w:after="0"/>
-              <w:jc w:val="left"/>
-              <w:rPr>
-                <w:rFonts w:ascii="Arial" w:hAnsi="Arial" w:cs="Arial"/>
-                <w:b/>
-                <w:b/>
-                <w:bCs/>
-                <w:lang w:val="es-ES"/>
-              </w:rPr>
-            </w:pPr>
-            <w:r>
-              <w:rPr>
-                <w:rFonts w:eastAsia="Calibri" w:cs="Arial" w:ascii="Arial" w:hAnsi="Arial"/>
-                <w:b/>
-                <w:bCs/>
-                <w:kern w:val="0"/>
-                <w:sz w:val="22"/>
-                <w:szCs w:val="22"/>
-                <w:lang w:val="es-ES" w:eastAsia="en-US" w:bidi="ar-SA"/>
-              </w:rPr>
-              <w:t>Procedimentos</w:t>
-            </w:r>
-          </w:p>
-        </w:tc>
-        <w:tc>
-          <w:tcPr>
-            <w:tcW w:w="5310" w:type="dxa"/>
-            <w:tcBorders/>
-          </w:tcPr>
-          <w:p>
-            <w:pPr>
-              <w:pStyle w:val="Normal"/>
-              <w:widowControl/>
-              <w:spacing w:lineRule="auto" w:line="240" w:before="0" w:after="0"/>
-              <w:jc w:val="left"/>
-              <w:rPr>
-                <w:rFonts w:ascii="Arial" w:hAnsi="Arial" w:cs="Arial"/>
-                <w:lang w:val="es-ES"/>
-              </w:rPr>
-            </w:pPr>
-            <w:r>
-              <w:rPr>
-                <w:rFonts w:eastAsia="Calibri" w:cs="Arial" w:ascii="Arial" w:hAnsi="Arial"/>
-                <w:kern w:val="0"/>
-                <w:sz w:val="22"/>
-                <w:szCs w:val="22"/>
-                <w:lang w:val="es-ES" w:eastAsia="en-US" w:bidi="ar-SA"/>
-              </w:rPr>
-              <w:t>Login – Recuperar senha CT - 002</w:t>
-            </w:r>
-          </w:p>
-        </w:tc>
-      </w:tr>
-      <w:tr>
-        <w:trPr/>
-        <w:tc>
-          <w:tcPr>
-            <w:tcW w:w="5310" w:type="dxa"/>
-            <w:tcBorders/>
-          </w:tcPr>
-          <w:p>
-            <w:pPr>
-              <w:pStyle w:val="Normal"/>
-              <w:widowControl/>
-              <w:spacing w:lineRule="auto" w:line="240" w:before="0" w:after="0"/>
-              <w:jc w:val="left"/>
-              <w:rPr>
-                <w:rFonts w:ascii="Arial" w:hAnsi="Arial" w:cs="Arial"/>
-                <w:b/>
-                <w:b/>
-                <w:bCs/>
-                <w:lang w:val="es-ES"/>
-              </w:rPr>
-            </w:pPr>
-            <w:r>
-              <w:rPr>
-                <w:rFonts w:eastAsia="Calibri" w:cs="Arial" w:ascii="Arial" w:hAnsi="Arial"/>
-                <w:b/>
-                <w:bCs/>
-                <w:kern w:val="0"/>
-                <w:sz w:val="22"/>
-                <w:szCs w:val="22"/>
-                <w:lang w:val="es-ES" w:eastAsia="en-US" w:bidi="ar-SA"/>
-              </w:rPr>
-              <w:t>Dependências</w:t>
-            </w:r>
-          </w:p>
-        </w:tc>
-        <w:tc>
-          <w:tcPr>
-            <w:tcW w:w="5310" w:type="dxa"/>
-            <w:tcBorders/>
-          </w:tcPr>
-          <w:p>
-            <w:pPr>
-              <w:pStyle w:val="Normal"/>
-              <w:widowControl/>
-              <w:spacing w:lineRule="auto" w:line="240" w:before="0" w:after="0"/>
-              <w:jc w:val="left"/>
-              <w:rPr>
-                <w:rFonts w:ascii="Arial" w:hAnsi="Arial" w:cs="Arial"/>
-                <w:lang w:val="es-ES"/>
-              </w:rPr>
-            </w:pPr>
-            <w:r>
-              <w:rPr>
-                <w:rFonts w:eastAsia="Calibri" w:cs="Arial" w:ascii="Arial" w:hAnsi="Arial"/>
-                <w:kern w:val="0"/>
-                <w:sz w:val="22"/>
-                <w:szCs w:val="22"/>
-                <w:lang w:val="es-ES" w:eastAsia="en-US" w:bidi="ar-SA"/>
-              </w:rPr>
-              <w:t>Browser Chrome instalado</w:t>
-            </w:r>
-          </w:p>
-          <w:p>
-            <w:pPr>
-              <w:pStyle w:val="Normal"/>
-              <w:widowControl/>
-              <w:spacing w:lineRule="auto" w:line="240" w:before="0" w:after="0"/>
-              <w:jc w:val="left"/>
-              <w:rPr>
-                <w:rFonts w:ascii="Arial" w:hAnsi="Arial" w:cs="Arial"/>
-                <w:lang w:val="es-ES"/>
-              </w:rPr>
-            </w:pPr>
-            <w:r>
-              <w:rPr>
-                <w:rFonts w:eastAsia="Calibri" w:cs="Arial" w:ascii="Arial" w:hAnsi="Arial"/>
-                <w:kern w:val="0"/>
-                <w:sz w:val="22"/>
-                <w:szCs w:val="22"/>
-                <w:u w:val="single"/>
-                <w:lang w:val="es-ES" w:eastAsia="en-US" w:bidi="ar-SA"/>
-              </w:rPr>
-              <w:t>Usuario</w:t>
-            </w:r>
-            <w:r>
-              <w:rPr>
-                <w:rFonts w:eastAsia="Calibri" w:cs="Arial" w:ascii="Arial" w:hAnsi="Arial"/>
-                <w:kern w:val="0"/>
-                <w:sz w:val="22"/>
-                <w:szCs w:val="22"/>
-                <w:lang w:val="es-ES" w:eastAsia="en-US" w:bidi="ar-SA"/>
-              </w:rPr>
-              <w:t xml:space="preserve"> cadastrado</w:t>
+              <w:t>logado no sistema</w:t>
             </w:r>
           </w:p>
         </w:tc>
@@ -7407,7 +6743,7 @@
     <w:r>
       <w:rPr/>
       <w:drawing>
-        <wp:anchor behindDoc="1" distT="0" distB="0" distL="0" distR="0" simplePos="0" locked="0" layoutInCell="0" allowOverlap="1" relativeHeight="10">
+        <wp:anchor behindDoc="1" distT="0" distB="0" distL="0" distR="0" simplePos="0" locked="0" layoutInCell="0" allowOverlap="1" relativeHeight="9">
           <wp:simplePos x="0" y="0"/>
           <wp:positionH relativeFrom="margin">
             <wp:posOffset>298450</wp:posOffset>
@@ -7454,7 +6790,7 @@
       <mc:AlternateContent>
         <mc:Choice Requires="wps">
           <w:drawing>
-            <wp:anchor behindDoc="1" distT="0" distB="24765" distL="0" distR="19050" simplePos="0" locked="0" layoutInCell="0" allowOverlap="1" relativeHeight="27" wp14:anchorId="1EF749C4">
+            <wp:anchor behindDoc="1" distT="7620" distB="6350" distL="6985" distR="6985" simplePos="0" locked="0" layoutInCell="0" allowOverlap="1" relativeHeight="24" wp14:anchorId="1EF749C4">
               <wp:simplePos x="0" y="0"/>
               <wp:positionH relativeFrom="column">
                 <wp:posOffset>1454785</wp:posOffset>
@@ -7529,7 +6865,6 @@
                           <w:r>
                             <w:rPr>
                               <w:rFonts w:cs="Arial" w:ascii="Arial" w:hAnsi="Arial"/>
-                              <w:color w:val="000000"/>
                             </w:rPr>
                           </w:r>
                         </w:p>
@@ -7547,7 +6882,6 @@
                           <w:r>
                             <w:rPr>
                               <w:rFonts w:cs="Arial" w:ascii="Arial" w:hAnsi="Arial"/>
-                              <w:color w:val="000000"/>
                               <w:sz w:val="20"/>
                               <w:szCs w:val="20"/>
                             </w:rPr>
@@ -7570,7 +6904,7 @@
         </mc:Fallback>
       </mc:AlternateContent>
       <w:drawing>
-        <wp:anchor behindDoc="0" distT="0" distB="0" distL="114300" distR="114300" simplePos="0" locked="0" layoutInCell="0" allowOverlap="1" relativeHeight="37">
+        <wp:anchor behindDoc="0" distT="0" distB="0" distL="114300" distR="114300" simplePos="0" locked="0" layoutInCell="0" allowOverlap="1" relativeHeight="33">
           <wp:simplePos x="0" y="0"/>
           <wp:positionH relativeFrom="margin">
             <wp:posOffset>1465580</wp:posOffset>
@@ -7583,9 +6917,9 @@
           <wp:wrapThrough wrapText="bothSides">
             <wp:wrapPolygon edited="0">
               <wp:start x="-23" y="0"/>
-              <wp:lineTo x="-23" y="13730"/>
-              <wp:lineTo x="21483" y="13730"/>
-              <wp:lineTo x="21483" y="0"/>
+              <wp:lineTo x="-23" y="11768"/>
+              <wp:lineTo x="21460" y="11768"/>
+              <wp:lineTo x="21460" y="0"/>
               <wp:lineTo x="-23" y="0"/>
             </wp:wrapPolygon>
           </wp:wrapThrough>
@@ -8452,6 +7786,7 @@
     <w:qFormat/>
     <w:pPr>
       <w:widowControl/>
+      <w:suppressAutoHyphens w:val="true"/>
       <w:bidi w:val="0"/>
       <w:spacing w:lineRule="auto" w:line="259" w:before="0" w:after="160"/>
       <w:jc w:val="left"/>

</xml_diff>

<commit_message>
docs: atualizacao da documentacao dos casos de testes
</commit_message>
<xml_diff>
--- a/docs/planoDeTestes_TaskSync/Task Sync - Plano de Testes-Vrs-0.0.1.docx
+++ b/docs/planoDeTestes_TaskSync/Task Sync - Plano de Testes-Vrs-0.0.1.docx
@@ -710,13 +710,7 @@
               <w:rPr>
                 <w:webHidden/>
               </w:rPr>
-              <w:instrText>PAGEREF</w:instrText>
-            </w:r>
-            <w:r>
-              <w:rPr>
-                <w:webHidden/>
-              </w:rPr>
-              <w:instrText xml:space="preserve"> _Toc179913919 \h</w:instrText>
+              <w:instrText>PAGEREF _Toc179913919 \h</w:instrText>
             </w:r>
             <w:r>
               <w:rPr>
@@ -914,14 +908,7 @@
                 <w:rStyle w:val="Vnculodendice"/>
                 <w:webHidden/>
               </w:rPr>
-              <w:t xml:space="preserve">4.1 - Ambiente de teste - Software e </w:t>
-            </w:r>
-            <w:r>
-              <w:rPr>
-                <w:rStyle w:val="Vnculodendice"/>
-                <w:webHidden/>
-              </w:rPr>
-              <w:t>Hardware</w:t>
+              <w:t>4.1 - Ambiente de teste - Software e Hardware</w:t>
             </w:r>
             <w:r>
               <w:rPr>
@@ -1083,13 +1070,7 @@
               <w:rPr>
                 <w:webHidden/>
               </w:rPr>
-              <w:instrText>PAGEREF</w:instrText>
-            </w:r>
-            <w:r>
-              <w:rPr>
-                <w:webHidden/>
-              </w:rPr>
-              <w:instrText xml:space="preserve"> _Toc179913925 \h</w:instrText>
+              <w:instrText>PAGEREF _Toc179913925 \h</w:instrText>
             </w:r>
             <w:r>
               <w:rPr>
@@ -1836,13 +1817,7 @@
         <w:rPr>
           <w:rFonts w:ascii="Arial" w:hAnsi="Arial" w:cs="Arial"/>
         </w:rPr>
-        <w:t xml:space="preserve">Este documento descreve os requisitos a testar, os tipos de testes definidos para cada iteração, os recursos de hardware e software a serem empregados e o cronograma dos testes ao longo do projeto. As seções referentes aos </w:t>
-      </w:r>
-      <w:r>
-        <w:rPr>
-          <w:rFonts w:ascii="Arial" w:hAnsi="Arial" w:cs="Arial"/>
-        </w:rPr>
-        <w:t>requisitos, recursos e cronograma servem para permitir ao gerente do projeto acompanhar a evolução dos testes.</w:t>
+        <w:t>Este documento descreve os requisitos a testar, os tipos de testes definidos para cada iteração, os recursos de hardware e software a serem empregados e o cronograma dos testes ao longo do projeto. As seções referentes aos requisitos, recursos e cronograma servem para permitir ao gerente do projeto acompanhar a evolução dos testes.</w:t>
       </w:r>
     </w:p>
     <w:p>
@@ -1889,13 +1864,7 @@
         <w:rPr>
           <w:rFonts w:ascii="Arial" w:hAnsi="Arial" w:cs="Arial"/>
         </w:rPr>
-        <w:t>Listar os Requi</w:t>
-      </w:r>
-      <w:r>
-        <w:rPr>
-          <w:rFonts w:ascii="Arial" w:hAnsi="Arial" w:cs="Arial"/>
-        </w:rPr>
-        <w:t>sitos a testar.</w:t>
+        <w:t>Listar os Requisitos a testar.</w:t>
       </w:r>
     </w:p>
     <w:p>
@@ -1959,13 +1928,7 @@
         <w:rPr>
           <w:rFonts w:ascii="Arial" w:hAnsi="Arial" w:cs="Arial"/>
         </w:rPr>
-        <w:t xml:space="preserve">Também é possível apresentar aqui o </w:t>
-      </w:r>
-      <w:r>
-        <w:rPr>
-          <w:rFonts w:ascii="Arial" w:hAnsi="Arial" w:cs="Arial"/>
-        </w:rPr>
-        <w:t>programa que será testado.</w:t>
+        <w:t>Também é possível apresentar aqui o programa que será testado.</w:t>
       </w:r>
     </w:p>
     <w:p>
@@ -2074,38 +2037,20 @@
         <w:rPr>
           <w:rFonts w:ascii="Arial" w:hAnsi="Arial" w:cs="Arial"/>
         </w:rPr>
-        <w:t xml:space="preserve">Esta seção deve conter os casos de uso e requisitos não funcionais identificados como objetos dos testes ao longo do desenvolvimento do projeto. Como, em geral, os requisitos a testar são </w:t>
+        <w:t>Esta seção deve conter os casos de uso e requisitos não funcionais identificados como objetos dos testes ao longo do desenvolvimento do projeto. Como, em geral, os requisitos a testar são obtidos diretamente dos requisitos do sistema, esta seção é concebida como opcional. Assim sendo, sempre que novos requisitos a testar, que não constem como requisitos do sistema, forem identificados ou, simplesmente, por questões de organização e clareza, esta seção deve ser preenchida. Dependendo das informações disponíveis, essa seção pode começar a ser preenchida já nas primeiras iterações do ciclo de vida a partir do documento de requisitos.</w:t>
       </w:r>
+    </w:p>
+    <w:p>
+      <w:pPr>
+        <w:rPr>
+          <w:rFonts w:ascii="Arial" w:hAnsi="Arial" w:cs="Arial"/>
+        </w:rPr>
+      </w:pPr>
       <w:r>
         <w:rPr>
           <w:rFonts w:ascii="Arial" w:hAnsi="Arial" w:cs="Arial"/>
         </w:rPr>
-        <w:t>obtidos diretamente dos requisitos do sistema, esta seção é concebida como opcional. Assim sendo, sempre que novos requisitos a testar, que não constem como requisitos do sistema, forem identificados ou, simplesmente, por questões de organização e clareza,</w:t>
-      </w:r>
-      <w:r>
-        <w:rPr>
-          <w:rFonts w:ascii="Arial" w:hAnsi="Arial" w:cs="Arial"/>
-        </w:rPr>
-        <w:t xml:space="preserve"> esta seção deve ser preenchida. Dependendo das informações disponíveis, essa seção pode começar a ser preenchida já nas primeiras iterações do ciclo de vida a partir do documento de requisitos.</w:t>
-      </w:r>
-    </w:p>
-    <w:p>
-      <w:pPr>
-        <w:rPr>
-          <w:rFonts w:ascii="Arial" w:hAnsi="Arial" w:cs="Arial"/>
-        </w:rPr>
-      </w:pPr>
-      <w:r>
-        <w:rPr>
-          <w:rFonts w:ascii="Arial" w:hAnsi="Arial" w:cs="Arial"/>
-        </w:rPr>
-        <w:t>Caso seja necessário, liste aqui os requisitos a testar subdi</w:t>
-      </w:r>
-      <w:r>
-        <w:rPr>
-          <w:rFonts w:ascii="Arial" w:hAnsi="Arial" w:cs="Arial"/>
-        </w:rPr>
-        <w:t>vididos em casos de uso e requisitos não-funcionais.</w:t>
+        <w:t>Caso seja necessário, liste aqui os requisitos a testar subdivididos em casos de uso e requisitos não-funcionais.</w:t>
       </w:r>
     </w:p>
     <w:p>
@@ -2253,7 +2198,13 @@
               <w:rPr>
                 <w:rFonts w:ascii="Arial" w:hAnsi="Arial" w:cs="Arial"/>
               </w:rPr>
-              <w:t>Visualizar atividades</w:t>
+              <w:t>Visualizar eventos</w:t>
+            </w:r>
+            <w:r>
+              <w:rPr>
+                <w:rFonts w:ascii="Arial" w:hAnsi="Arial" w:cs="Arial"/>
+              </w:rPr>
+              <w:t xml:space="preserve"> </w:t>
             </w:r>
           </w:p>
         </w:tc>
@@ -2305,7 +2256,13 @@
               <w:rPr>
                 <w:rFonts w:ascii="Arial" w:hAnsi="Arial" w:cs="Arial"/>
               </w:rPr>
-              <w:t>Cadastrar atividade</w:t>
+              <w:t xml:space="preserve">Cadastrar </w:t>
+            </w:r>
+            <w:r>
+              <w:rPr>
+                <w:rFonts w:ascii="Arial" w:hAnsi="Arial" w:cs="Arial"/>
+              </w:rPr>
+              <w:t>evento</w:t>
             </w:r>
           </w:p>
         </w:tc>
@@ -2357,7 +2314,13 @@
               <w:rPr>
                 <w:rFonts w:ascii="Arial" w:hAnsi="Arial" w:cs="Arial"/>
               </w:rPr>
-              <w:t>Editar atividade</w:t>
+              <w:t xml:space="preserve">Editar </w:t>
+            </w:r>
+            <w:r>
+              <w:rPr>
+                <w:rFonts w:ascii="Arial" w:hAnsi="Arial" w:cs="Arial"/>
+              </w:rPr>
+              <w:t>evento</w:t>
             </w:r>
           </w:p>
         </w:tc>
@@ -2409,7 +2372,13 @@
               <w:rPr>
                 <w:rFonts w:ascii="Arial" w:hAnsi="Arial" w:cs="Arial"/>
               </w:rPr>
-              <w:t>Detalhar atividade</w:t>
+              <w:t xml:space="preserve">Detalhar </w:t>
+            </w:r>
+            <w:r>
+              <w:rPr>
+                <w:rFonts w:ascii="Arial" w:hAnsi="Arial" w:cs="Arial"/>
+              </w:rPr>
+              <w:t>evento</w:t>
             </w:r>
           </w:p>
         </w:tc>
@@ -2461,7 +2430,13 @@
               <w:rPr>
                 <w:rFonts w:ascii="Arial" w:hAnsi="Arial" w:cs="Arial"/>
               </w:rPr>
-              <w:t>Excluir atividade</w:t>
+              <w:t xml:space="preserve">Excluir </w:t>
+            </w:r>
+            <w:r>
+              <w:rPr>
+                <w:rFonts w:ascii="Arial" w:hAnsi="Arial" w:cs="Arial"/>
+              </w:rPr>
+              <w:t>evento</w:t>
             </w:r>
           </w:p>
         </w:tc>
@@ -2553,15 +2528,7 @@
                 <w:b/>
                 <w:bCs/>
               </w:rPr>
-              <w:t xml:space="preserve">Identificador </w:t>
-            </w:r>
-            <w:r>
-              <w:rPr>
-                <w:rFonts w:ascii="Arial" w:hAnsi="Arial" w:cs="Arial"/>
-                <w:b/>
-                <w:bCs/>
-              </w:rPr>
-              <w:t>do requisito</w:t>
+              <w:t>Identificador do requisito</w:t>
             </w:r>
           </w:p>
         </w:tc>
@@ -2735,19 +2702,7 @@
         <w:rPr>
           <w:rFonts w:ascii="Arial" w:hAnsi="Arial" w:cs="Arial"/>
         </w:rPr>
-        <w:t>Esta seção deve conter os tipos de testes escolhidos para cada iteração do projeto. Pode-se definir inicialmente apenas os tipos de testes que serão usadas na próxima</w:t>
-      </w:r>
-      <w:r>
-        <w:rPr>
-          <w:rFonts w:ascii="Arial" w:hAnsi="Arial" w:cs="Arial"/>
-        </w:rPr>
-        <w:t xml:space="preserve"> iteração, mas é possível também já registrar eventuais tipos de teste que se espera utilizar nas demais iterações. Com base no guia de testes, indique os tipos de testes que melhor se adéquam aos requisitos, tipo da aplicação e seus recursos disponíveis e</w:t>
-      </w:r>
-      <w:r>
-        <w:rPr>
-          <w:rFonts w:ascii="Arial" w:hAnsi="Arial" w:cs="Arial"/>
-        </w:rPr>
-        <w:t>, caso necessário complemente ou forneça mais detalhes da técnica e dos critérios de completude sugeridos no guia para cada tipo de teste indicado.</w:t>
+        <w:t>Esta seção deve conter os tipos de testes escolhidos para cada iteração do projeto. Pode-se definir inicialmente apenas os tipos de testes que serão usadas na próxima iteração, mas é possível também já registrar eventuais tipos de teste que se espera utilizar nas demais iterações. Com base no guia de testes, indique os tipos de testes que melhor se adéquam aos requisitos, tipo da aplicação e seus recursos disponíveis e, caso necessário complemente ou forneça mais detalhes da técnica e dos critérios de completude sugeridos no guia para cada tipo de teste indicado.</w:t>
       </w:r>
     </w:p>
     <w:p>
@@ -2833,13 +2788,7 @@
         <w:rPr>
           <w:rFonts w:ascii="Arial" w:hAnsi="Arial" w:cs="Arial"/>
         </w:rPr>
-        <w:t>Teste de segurança e c</w:t>
-      </w:r>
-      <w:r>
-        <w:rPr>
-          <w:rFonts w:ascii="Arial" w:hAnsi="Arial" w:cs="Arial"/>
-        </w:rPr>
-        <w:t>ontrole de acesso;</w:t>
+        <w:t>Teste de segurança e controle de acesso;</w:t>
       </w:r>
     </w:p>
     <w:p>
@@ -3064,15 +3013,7 @@
                 <w:b/>
                 <w:bCs/>
               </w:rPr>
-              <w:t xml:space="preserve">(x) </w:t>
-            </w:r>
-            <w:r>
-              <w:rPr>
-                <w:rFonts w:ascii="Arial" w:hAnsi="Arial" w:cs="Arial"/>
-                <w:b/>
-                <w:bCs/>
-              </w:rPr>
-              <w:t>manual</w:t>
+              <w:t>(x) manual</w:t>
             </w:r>
           </w:p>
         </w:tc>
@@ -3493,13 +3434,7 @@
         <w:rPr>
           <w:rFonts w:ascii="Arial" w:hAnsi="Arial" w:cs="Arial"/>
         </w:rPr>
-        <w:t xml:space="preserve">Para teste de </w:t>
-      </w:r>
-      <w:r>
-        <w:rPr>
-          <w:rFonts w:ascii="Arial" w:hAnsi="Arial" w:cs="Arial"/>
-        </w:rPr>
-        <w:t>funcionalidade. Aqui deve-se verificar se as classes e métodos conseguem fazer a integração entre elas para uma sequência de ações do programa. Se possível usar teste automatizado.</w:t>
+        <w:t>Para teste de funcionalidade. Aqui deve-se verificar se as classes e métodos conseguem fazer a integração entre elas para uma sequência de ações do programa. Se possível usar teste automatizado.</w:t>
       </w:r>
       <w:r>
         <w:rPr>
@@ -4041,13 +3976,7 @@
         <w:rPr>
           <w:rFonts w:ascii="Arial" w:hAnsi="Arial" w:cs="Arial"/>
         </w:rPr>
-        <w:t xml:space="preserve">Esta seção deve descrever os recursos humanos, de ambiente de </w:t>
-      </w:r>
-      <w:r>
-        <w:rPr>
-          <w:rFonts w:ascii="Arial" w:hAnsi="Arial" w:cs="Arial"/>
-        </w:rPr>
-        <w:t>teste (hardware e software) e de ferramentas de automatização de testes necessários para execução dos testes que devem ser descritos nas subseções que seguem.</w:t>
+        <w:t>Esta seção deve descrever os recursos humanos, de ambiente de teste (hardware e software) e de ferramentas de automatização de testes necessários para execução dos testes que devem ser descritos nas subseções que seguem.</w:t>
       </w:r>
     </w:p>
     <w:p>
@@ -4071,13 +4000,7 @@
         <w:rPr>
           <w:rFonts w:ascii="Arial" w:hAnsi="Arial" w:cs="Arial"/>
         </w:rPr>
-        <w:t>Descreva aqui o hardware e sua configuração, e o so</w:t>
-      </w:r>
-      <w:r>
-        <w:rPr>
-          <w:rFonts w:ascii="Arial" w:hAnsi="Arial" w:cs="Arial"/>
-        </w:rPr>
-        <w:t>ftware. Por exemplo, o sistema operacional, browsers, servidor web, etc.</w:t>
+        <w:t>Descreva aqui o hardware e sua configuração, e o software. Por exemplo, o sistema operacional, browsers, servidor web, etc.</w:t>
       </w:r>
     </w:p>
     <w:p>
@@ -4125,10 +4048,7 @@
       </w:r>
       <w:proofErr w:type="spellEnd"/>
       <w:r>
-        <w:t xml:space="preserve"> disp</w:t>
-      </w:r>
-      <w:r>
-        <w:t xml:space="preserve">onibilizado no </w:t>
+        <w:t xml:space="preserve"> disponibilizado no </w:t>
       </w:r>
       <w:proofErr w:type="spellStart"/>
       <w:r>
@@ -4242,38 +4162,38 @@
                 <w:lang w:val="es-ES"/>
               </w:rPr>
             </w:pPr>
-            <w:r>
-              <w:rPr>
-                <w:rFonts w:ascii="Arial" w:eastAsia="Calibri" w:hAnsi="Arial" w:cs="Arial"/>
-                <w:lang w:val="es-ES"/>
-              </w:rPr>
-              <w:t xml:space="preserve">Visualizar </w:t>
-            </w:r>
             <w:proofErr w:type="spellStart"/>
             <w:r>
               <w:rPr>
-                <w:rFonts w:ascii="Arial" w:eastAsia="Calibri" w:hAnsi="Arial" w:cs="Arial"/>
-                <w:lang w:val="es-ES"/>
-              </w:rPr>
-              <w:t>minhas</w:t>
+                <w:rFonts w:ascii="Arial" w:hAnsi="Arial" w:cs="Arial"/>
+                <w:lang w:val="es-ES"/>
+              </w:rPr>
+              <w:t>Acessar</w:t>
             </w:r>
             <w:proofErr w:type="spellEnd"/>
             <w:r>
               <w:rPr>
-                <w:rFonts w:ascii="Arial" w:eastAsia="Calibri" w:hAnsi="Arial" w:cs="Arial"/>
-                <w:lang w:val="es-ES"/>
-              </w:rPr>
-              <w:t xml:space="preserve"> </w:t>
+                <w:rFonts w:ascii="Arial" w:hAnsi="Arial" w:cs="Arial"/>
+                <w:lang w:val="es-ES"/>
+              </w:rPr>
+              <w:t xml:space="preserve"> a página de </w:t>
             </w:r>
             <w:proofErr w:type="spellStart"/>
             <w:r>
               <w:rPr>
-                <w:rFonts w:ascii="Arial" w:eastAsia="Calibri" w:hAnsi="Arial" w:cs="Arial"/>
-                <w:lang w:val="es-ES"/>
-              </w:rPr>
-              <w:t>atividades</w:t>
+                <w:rFonts w:ascii="Arial" w:hAnsi="Arial" w:cs="Arial"/>
+                <w:lang w:val="es-ES"/>
+              </w:rPr>
+              <w:t>login</w:t>
             </w:r>
             <w:proofErr w:type="spellEnd"/>
+            <w:r>
+              <w:rPr>
+                <w:rFonts w:ascii="Arial" w:hAnsi="Arial" w:cs="Arial"/>
+                <w:lang w:val="es-ES"/>
+              </w:rPr>
+              <w:t xml:space="preserve"> de administrador</w:t>
+            </w:r>
           </w:p>
         </w:tc>
       </w:tr>
@@ -4391,14 +4311,7 @@
                 <w:rFonts w:ascii="Arial" w:eastAsia="Calibri" w:hAnsi="Arial" w:cs="Arial"/>
                 <w:lang w:val="es-ES"/>
               </w:rPr>
-              <w:t>A</w:t>
-            </w:r>
-            <w:r>
-              <w:rPr>
-                <w:rFonts w:ascii="Arial" w:eastAsia="Calibri" w:hAnsi="Arial" w:cs="Arial"/>
-                <w:lang w:val="es-ES"/>
-              </w:rPr>
-              <w:t>cesso</w:t>
+              <w:t>Usuário</w:t>
             </w:r>
             <w:proofErr w:type="spellEnd"/>
             <w:r>
@@ -4406,7 +4319,7 @@
                 <w:rFonts w:ascii="Arial" w:eastAsia="Calibri" w:hAnsi="Arial" w:cs="Arial"/>
                 <w:lang w:val="es-ES"/>
               </w:rPr>
-              <w:t xml:space="preserve"> como administrador na </w:t>
+              <w:t xml:space="preserve"> </w:t>
             </w:r>
             <w:proofErr w:type="spellStart"/>
             <w:r>
@@ -4414,23 +4327,32 @@
                 <w:rFonts w:ascii="Arial" w:eastAsia="Calibri" w:hAnsi="Arial" w:cs="Arial"/>
                 <w:lang w:val="es-ES"/>
               </w:rPr>
-              <w:t>apl</w:t>
-            </w:r>
-            <w:r>
-              <w:rPr>
-                <w:rFonts w:ascii="Arial" w:eastAsia="Calibri" w:hAnsi="Arial" w:cs="Arial"/>
-                <w:lang w:val="es-ES"/>
-              </w:rPr>
-              <w:t>icaç</w:t>
-            </w:r>
-            <w:r>
-              <w:rPr>
-                <w:rFonts w:ascii="Arial" w:hAnsi="Arial" w:cs="Arial"/>
-                <w:lang w:val="es-ES"/>
-              </w:rPr>
-              <w:t>ão</w:t>
+              <w:t>com</w:t>
             </w:r>
             <w:proofErr w:type="spellEnd"/>
+            <w:r>
+              <w:rPr>
+                <w:rFonts w:ascii="Arial" w:eastAsia="Calibri" w:hAnsi="Arial" w:cs="Arial"/>
+                <w:lang w:val="es-ES"/>
+              </w:rPr>
+              <w:t xml:space="preserve"> </w:t>
+            </w:r>
+            <w:proofErr w:type="spellStart"/>
+            <w:r>
+              <w:rPr>
+                <w:rFonts w:ascii="Arial" w:eastAsia="Calibri" w:hAnsi="Arial" w:cs="Arial"/>
+                <w:lang w:val="es-ES"/>
+              </w:rPr>
+              <w:t>acesso</w:t>
+            </w:r>
+            <w:proofErr w:type="spellEnd"/>
+            <w:r>
+              <w:rPr>
+                <w:rFonts w:ascii="Arial" w:eastAsia="Calibri" w:hAnsi="Arial" w:cs="Arial"/>
+                <w:lang w:val="es-ES"/>
+              </w:rPr>
+              <w:t xml:space="preserve"> de administrador</w:t>
+            </w:r>
           </w:p>
         </w:tc>
       </w:tr>
@@ -4477,17 +4399,24 @@
               </w:numPr>
               <w:spacing w:after="0" w:line="240" w:lineRule="auto"/>
               <w:rPr>
-                <w:rFonts w:ascii="Arial" w:eastAsia="Calibri" w:hAnsi="Arial" w:cs="Arial"/>
-                <w:lang w:val="es-ES"/>
-              </w:rPr>
-            </w:pPr>
+                <w:rFonts w:ascii="Arial" w:hAnsi="Arial" w:cs="Arial"/>
+                <w:lang w:val="es-ES"/>
+              </w:rPr>
+            </w:pPr>
+            <w:r>
+              <w:rPr>
+                <w:rFonts w:ascii="Arial" w:eastAsia="Calibri" w:hAnsi="Arial" w:cs="Arial"/>
+                <w:lang w:val="es-ES"/>
+              </w:rPr>
+              <w:t xml:space="preserve">Existir </w:t>
+            </w:r>
             <w:proofErr w:type="spellStart"/>
             <w:r>
               <w:rPr>
                 <w:rFonts w:ascii="Arial" w:eastAsia="Calibri" w:hAnsi="Arial" w:cs="Arial"/>
                 <w:lang w:val="es-ES"/>
               </w:rPr>
-              <w:t>Usuário</w:t>
+              <w:t>um</w:t>
             </w:r>
             <w:proofErr w:type="spellEnd"/>
             <w:r>
@@ -4495,29 +4424,55 @@
                 <w:rFonts w:ascii="Arial" w:eastAsia="Calibri" w:hAnsi="Arial" w:cs="Arial"/>
                 <w:lang w:val="es-ES"/>
               </w:rPr>
-              <w:t xml:space="preserve"> logado como administrador</w:t>
-            </w:r>
-          </w:p>
-          <w:p>
-            <w:pPr>
-              <w:pStyle w:val="PargrafodaLista"/>
-              <w:widowControl w:val="0"/>
-              <w:numPr>
-                <w:ilvl w:val="0"/>
-                <w:numId w:val="4"/>
-              </w:numPr>
-              <w:spacing w:after="0" w:line="240" w:lineRule="auto"/>
-              <w:rPr>
-                <w:rFonts w:ascii="Arial" w:hAnsi="Arial" w:cs="Arial"/>
-                <w:lang w:val="es-ES"/>
-              </w:rPr>
-            </w:pPr>
-            <w:r>
-              <w:rPr>
-                <w:rFonts w:ascii="Arial" w:eastAsia="Calibri" w:hAnsi="Arial" w:cs="Arial"/>
-                <w:lang w:val="es-ES"/>
-              </w:rPr>
-              <w:t>CT - 002</w:t>
+              <w:t xml:space="preserve"> usuario </w:t>
+            </w:r>
+            <w:proofErr w:type="spellStart"/>
+            <w:r>
+              <w:rPr>
+                <w:rFonts w:ascii="Arial" w:eastAsia="Calibri" w:hAnsi="Arial" w:cs="Arial"/>
+                <w:lang w:val="es-ES"/>
+              </w:rPr>
+              <w:t>com</w:t>
+            </w:r>
+            <w:proofErr w:type="spellEnd"/>
+            <w:r>
+              <w:rPr>
+                <w:rFonts w:ascii="Arial" w:eastAsia="Calibri" w:hAnsi="Arial" w:cs="Arial"/>
+                <w:lang w:val="es-ES"/>
+              </w:rPr>
+              <w:t xml:space="preserve"> </w:t>
+            </w:r>
+            <w:proofErr w:type="spellStart"/>
+            <w:r>
+              <w:rPr>
+                <w:rFonts w:ascii="Arial" w:eastAsia="Calibri" w:hAnsi="Arial" w:cs="Arial"/>
+                <w:lang w:val="es-ES"/>
+              </w:rPr>
+              <w:t>permissões</w:t>
+            </w:r>
+            <w:proofErr w:type="spellEnd"/>
+            <w:r>
+              <w:rPr>
+                <w:rFonts w:ascii="Arial" w:eastAsia="Calibri" w:hAnsi="Arial" w:cs="Arial"/>
+                <w:lang w:val="es-ES"/>
+              </w:rPr>
+              <w:t xml:space="preserve"> de administrador </w:t>
+            </w:r>
+            <w:proofErr w:type="spellStart"/>
+            <w:r>
+              <w:rPr>
+                <w:rFonts w:ascii="Arial" w:eastAsia="Calibri" w:hAnsi="Arial" w:cs="Arial"/>
+                <w:lang w:val="es-ES"/>
+              </w:rPr>
+              <w:t>cadastrado</w:t>
+            </w:r>
+            <w:proofErr w:type="spellEnd"/>
+            <w:r>
+              <w:rPr>
+                <w:rFonts w:ascii="Arial" w:eastAsia="Calibri" w:hAnsi="Arial" w:cs="Arial"/>
+                <w:lang w:val="es-ES"/>
+              </w:rPr>
+              <w:t xml:space="preserve"> </w:t>
             </w:r>
           </w:p>
         </w:tc>
@@ -4578,57 +4533,84 @@
               </w:rPr>
               <w:t xml:space="preserve"> </w:t>
             </w:r>
-            <w:r>
-              <w:rPr>
-                <w:rFonts w:ascii="Arial" w:eastAsia="Calibri" w:hAnsi="Arial" w:cs="Arial"/>
-                <w:lang w:val="es-ES"/>
-              </w:rPr>
-              <w:t>a p</w:t>
-            </w:r>
-            <w:r>
-              <w:rPr>
-                <w:rFonts w:ascii="Arial" w:hAnsi="Arial" w:cs="Arial"/>
-                <w:lang w:val="es-ES"/>
-              </w:rPr>
-              <w:t>ágina home</w:t>
-            </w:r>
-            <w:r>
-              <w:rPr>
-                <w:rFonts w:ascii="Arial" w:hAnsi="Arial" w:cs="Arial"/>
-                <w:lang w:val="es-ES"/>
-              </w:rPr>
-              <w:t xml:space="preserve"> → </w:t>
-            </w:r>
             <w:proofErr w:type="spellStart"/>
             <w:r>
               <w:rPr>
-                <w:rFonts w:ascii="Arial" w:hAnsi="Arial" w:cs="Arial"/>
-                <w:lang w:val="es-ES"/>
-              </w:rPr>
-              <w:t>Atividades</w:t>
+                <w:rFonts w:ascii="Arial" w:eastAsia="Calibri" w:hAnsi="Arial" w:cs="Arial"/>
+                <w:lang w:val="es-ES"/>
+              </w:rPr>
+              <w:t>a</w:t>
+            </w:r>
+            <w:r>
+              <w:rPr>
+                <w:rFonts w:ascii="Arial" w:eastAsia="Calibri" w:hAnsi="Arial" w:cs="Arial"/>
+                <w:lang w:val="es-ES"/>
+              </w:rPr>
+              <w:t>o</w:t>
             </w:r>
             <w:proofErr w:type="spellEnd"/>
             <w:r>
               <w:rPr>
-                <w:rFonts w:ascii="Arial" w:hAnsi="Arial" w:cs="Arial"/>
-                <w:lang w:val="es-ES"/>
-              </w:rPr>
-              <w:t xml:space="preserve"> →</w:t>
-            </w:r>
-            <w:r>
-              <w:rPr>
-                <w:rFonts w:ascii="Arial" w:hAnsi="Arial" w:cs="Arial"/>
-                <w:lang w:val="es-ES"/>
-              </w:rPr>
-              <w:t xml:space="preserve"> Listar </w:t>
+                <w:rFonts w:ascii="Arial" w:eastAsia="Calibri" w:hAnsi="Arial" w:cs="Arial"/>
+                <w:lang w:val="es-ES"/>
+              </w:rPr>
+              <w:t xml:space="preserve"> </w:t>
             </w:r>
             <w:proofErr w:type="spellStart"/>
             <w:r>
               <w:rPr>
-                <w:rFonts w:ascii="Arial" w:hAnsi="Arial" w:cs="Arial"/>
-                <w:lang w:val="es-ES"/>
-              </w:rPr>
-              <w:t>atividades</w:t>
+                <w:rFonts w:ascii="Arial" w:eastAsia="Calibri" w:hAnsi="Arial" w:cs="Arial"/>
+                <w:lang w:val="es-ES"/>
+              </w:rPr>
+              <w:t>website</w:t>
+            </w:r>
+            <w:proofErr w:type="spellEnd"/>
+            <w:r>
+              <w:rPr>
+                <w:rFonts w:ascii="Arial" w:eastAsia="Calibri" w:hAnsi="Arial" w:cs="Arial"/>
+                <w:lang w:val="es-ES"/>
+              </w:rPr>
+              <w:t xml:space="preserve"> -&gt; </w:t>
+            </w:r>
+            <w:proofErr w:type="spellStart"/>
+            <w:r>
+              <w:rPr>
+                <w:rFonts w:ascii="Arial" w:eastAsia="Calibri" w:hAnsi="Arial" w:cs="Arial"/>
+                <w:lang w:val="es-ES"/>
+              </w:rPr>
+              <w:t>Tipoe</w:t>
+            </w:r>
+            <w:proofErr w:type="spellEnd"/>
+            <w:r>
+              <w:rPr>
+                <w:rFonts w:ascii="Arial" w:eastAsia="Calibri" w:hAnsi="Arial" w:cs="Arial"/>
+                <w:lang w:val="es-ES"/>
+              </w:rPr>
+              <w:t xml:space="preserve"> de </w:t>
+            </w:r>
+            <w:proofErr w:type="spellStart"/>
+            <w:r>
+              <w:rPr>
+                <w:rFonts w:ascii="Arial" w:eastAsia="Calibri" w:hAnsi="Arial" w:cs="Arial"/>
+                <w:lang w:val="es-ES"/>
+              </w:rPr>
+              <w:t>acesso</w:t>
+            </w:r>
+            <w:proofErr w:type="spellEnd"/>
+            <w:r>
+              <w:rPr>
+                <w:rFonts w:ascii="Arial" w:eastAsia="Calibri" w:hAnsi="Arial" w:cs="Arial"/>
+                <w:lang w:val="es-ES"/>
+              </w:rPr>
+              <w:t xml:space="preserve"> -&gt; Email e </w:t>
+            </w:r>
+            <w:proofErr w:type="spellStart"/>
+            <w:r>
+              <w:rPr>
+                <w:rFonts w:ascii="Arial" w:eastAsia="Calibri" w:hAnsi="Arial" w:cs="Arial"/>
+                <w:lang w:val="es-ES"/>
+              </w:rPr>
+              <w:t>senha</w:t>
             </w:r>
             <w:proofErr w:type="spellEnd"/>
           </w:p>
@@ -4676,22 +4658,22 @@
                 <w:lang w:val="es-ES"/>
               </w:rPr>
             </w:pPr>
-            <w:r>
-              <w:rPr>
-                <w:rFonts w:ascii="Arial" w:eastAsia="Calibri" w:hAnsi="Arial" w:cs="Arial"/>
-                <w:lang w:val="es-ES"/>
-              </w:rPr>
-              <w:t xml:space="preserve">Lista de </w:t>
-            </w:r>
             <w:proofErr w:type="spellStart"/>
             <w:r>
               <w:rPr>
-                <w:rFonts w:ascii="Arial" w:hAnsi="Arial" w:cs="Arial"/>
-                <w:lang w:val="es-ES"/>
-              </w:rPr>
-              <w:t>atividades</w:t>
+                <w:rFonts w:ascii="Arial" w:eastAsia="Calibri" w:hAnsi="Arial" w:cs="Arial"/>
+                <w:lang w:val="es-ES"/>
+              </w:rPr>
+              <w:t>Usuário</w:t>
             </w:r>
             <w:proofErr w:type="spellEnd"/>
+            <w:r>
+              <w:rPr>
+                <w:rFonts w:ascii="Arial" w:eastAsia="Calibri" w:hAnsi="Arial" w:cs="Arial"/>
+                <w:lang w:val="es-ES"/>
+              </w:rPr>
+              <w:t xml:space="preserve"> autenticado</w:t>
+            </w:r>
           </w:p>
         </w:tc>
       </w:tr>
@@ -4812,20 +4794,13 @@
                 <w:lang w:val="es-ES"/>
               </w:rPr>
             </w:pPr>
-            <w:r>
-              <w:rPr>
-                <w:rFonts w:ascii="Arial" w:eastAsia="Calibri" w:hAnsi="Arial" w:cs="Arial"/>
-                <w:lang w:val="es-ES"/>
-              </w:rPr>
-              <w:t xml:space="preserve">Listar </w:t>
-            </w:r>
             <w:proofErr w:type="spellStart"/>
             <w:r>
               <w:rPr>
-                <w:rFonts w:ascii="Arial" w:hAnsi="Arial" w:cs="Arial"/>
-                <w:lang w:val="es-ES"/>
-              </w:rPr>
-              <w:t>atividades</w:t>
+                <w:rFonts w:ascii="Arial" w:eastAsia="Calibri" w:hAnsi="Arial" w:cs="Arial"/>
+                <w:lang w:val="es-ES"/>
+              </w:rPr>
+              <w:t>Acesso</w:t>
             </w:r>
             <w:proofErr w:type="spellEnd"/>
             <w:r>
@@ -4833,7 +4808,7 @@
                 <w:rFonts w:ascii="Arial" w:eastAsia="Calibri" w:hAnsi="Arial" w:cs="Arial"/>
                 <w:lang w:val="es-ES"/>
               </w:rPr>
-              <w:t xml:space="preserve"> para os </w:t>
+              <w:t xml:space="preserve"> a página de home da </w:t>
             </w:r>
             <w:proofErr w:type="spellStart"/>
             <w:r>
@@ -4841,7 +4816,7 @@
                 <w:rFonts w:ascii="Arial" w:eastAsia="Calibri" w:hAnsi="Arial" w:cs="Arial"/>
                 <w:lang w:val="es-ES"/>
               </w:rPr>
-              <w:t>usuários</w:t>
+              <w:t>aplicação</w:t>
             </w:r>
             <w:proofErr w:type="spellEnd"/>
           </w:p>
@@ -4894,7 +4869,39 @@
                 <w:rFonts w:ascii="Arial" w:eastAsia="Calibri" w:hAnsi="Arial" w:cs="Arial"/>
                 <w:lang w:val="es-ES"/>
               </w:rPr>
-              <w:t>Browser Chrome instalado, usuario administrador logado no sistema</w:t>
+              <w:t xml:space="preserve">Browser Chrome instalado, usuario </w:t>
+            </w:r>
+            <w:proofErr w:type="spellStart"/>
+            <w:r>
+              <w:rPr>
+                <w:rFonts w:ascii="Arial" w:eastAsia="Calibri" w:hAnsi="Arial" w:cs="Arial"/>
+                <w:lang w:val="es-ES"/>
+              </w:rPr>
+              <w:t>com</w:t>
+            </w:r>
+            <w:proofErr w:type="spellEnd"/>
+            <w:r>
+              <w:rPr>
+                <w:rFonts w:ascii="Arial" w:eastAsia="Calibri" w:hAnsi="Arial" w:cs="Arial"/>
+                <w:lang w:val="es-ES"/>
+              </w:rPr>
+              <w:t xml:space="preserve"> </w:t>
+            </w:r>
+            <w:proofErr w:type="spellStart"/>
+            <w:r>
+              <w:rPr>
+                <w:rFonts w:ascii="Arial" w:eastAsia="Calibri" w:hAnsi="Arial" w:cs="Arial"/>
+                <w:lang w:val="es-ES"/>
+              </w:rPr>
+              <w:t>acesso</w:t>
+            </w:r>
+            <w:proofErr w:type="spellEnd"/>
+            <w:r>
+              <w:rPr>
+                <w:rFonts w:ascii="Arial" w:eastAsia="Calibri" w:hAnsi="Arial" w:cs="Arial"/>
+                <w:lang w:val="es-ES"/>
+              </w:rPr>
+              <w:t xml:space="preserve"> de administrador</w:t>
             </w:r>
           </w:p>
         </w:tc>
@@ -5035,9 +5042,10 @@
             </w:pPr>
             <w:r>
               <w:rPr>
-                <w:rFonts w:ascii="Arial" w:hAnsi="Arial" w:cs="Arial"/>
-              </w:rPr>
-              <w:t>Cadastrar atividade</w:t>
+                <w:rFonts w:ascii="Arial" w:eastAsia="Calibri" w:hAnsi="Arial" w:cs="Arial"/>
+                <w:lang w:val="es-ES"/>
+              </w:rPr>
+              <w:t>Visualizar eventos</w:t>
             </w:r>
           </w:p>
         </w:tc>
@@ -5140,6 +5148,7 @@
               <w:spacing w:after="0" w:line="240" w:lineRule="auto"/>
               <w:rPr>
                 <w:rFonts w:ascii="Arial" w:hAnsi="Arial" w:cs="Arial"/>
+                <w:sz w:val="20"/>
                 <w:lang w:val="es-ES"/>
               </w:rPr>
             </w:pPr>
@@ -5147,6 +5156,7 @@
             <w:r>
               <w:rPr>
                 <w:rFonts w:ascii="Arial" w:eastAsia="Calibri" w:hAnsi="Arial" w:cs="Arial"/>
+                <w:sz w:val="20"/>
                 <w:lang w:val="es-ES"/>
               </w:rPr>
               <w:t>Acesso</w:t>
@@ -5155,6 +5165,7 @@
             <w:r>
               <w:rPr>
                 <w:rFonts w:ascii="Arial" w:eastAsia="Calibri" w:hAnsi="Arial" w:cs="Arial"/>
+                <w:sz w:val="20"/>
                 <w:lang w:val="es-ES"/>
               </w:rPr>
               <w:t xml:space="preserve"> como administrador na </w:t>
@@ -5163,6 +5174,7 @@
             <w:r>
               <w:rPr>
                 <w:rFonts w:ascii="Arial" w:eastAsia="Calibri" w:hAnsi="Arial" w:cs="Arial"/>
+                <w:sz w:val="20"/>
                 <w:lang w:val="es-ES"/>
               </w:rPr>
               <w:t>aplicaç</w:t>
@@ -5170,6 +5182,7 @@
             <w:r>
               <w:rPr>
                 <w:rFonts w:ascii="Arial" w:hAnsi="Arial" w:cs="Arial"/>
+                <w:sz w:val="20"/>
                 <w:lang w:val="es-ES"/>
               </w:rPr>
               <w:t>ão</w:t>
@@ -5213,10 +5226,16 @@
           </w:tcPr>
           <w:p>
             <w:pPr>
-              <w:widowControl w:val="0"/>
+              <w:pStyle w:val="PargrafodaLista"/>
+              <w:widowControl w:val="0"/>
+              <w:numPr>
+                <w:ilvl w:val="0"/>
+                <w:numId w:val="4"/>
+              </w:numPr>
               <w:spacing w:after="0" w:line="240" w:lineRule="auto"/>
               <w:rPr>
                 <w:rFonts w:ascii="Arial" w:eastAsia="Calibri" w:hAnsi="Arial" w:cs="Arial"/>
+                <w:sz w:val="20"/>
                 <w:lang w:val="es-ES"/>
               </w:rPr>
             </w:pPr>
@@ -5224,6 +5243,7 @@
             <w:r>
               <w:rPr>
                 <w:rFonts w:ascii="Arial" w:eastAsia="Calibri" w:hAnsi="Arial" w:cs="Arial"/>
+                <w:sz w:val="20"/>
                 <w:lang w:val="es-ES"/>
               </w:rPr>
               <w:t>Usuário</w:t>
@@ -5232,9 +5252,34 @@
             <w:r>
               <w:rPr>
                 <w:rFonts w:ascii="Arial" w:eastAsia="Calibri" w:hAnsi="Arial" w:cs="Arial"/>
+                <w:sz w:val="20"/>
                 <w:lang w:val="es-ES"/>
               </w:rPr>
               <w:t xml:space="preserve"> logado como administrador</w:t>
+            </w:r>
+          </w:p>
+          <w:p>
+            <w:pPr>
+              <w:pStyle w:val="PargrafodaLista"/>
+              <w:widowControl w:val="0"/>
+              <w:numPr>
+                <w:ilvl w:val="0"/>
+                <w:numId w:val="4"/>
+              </w:numPr>
+              <w:spacing w:after="0" w:line="240" w:lineRule="auto"/>
+              <w:rPr>
+                <w:rFonts w:ascii="Arial" w:hAnsi="Arial" w:cs="Arial"/>
+                <w:sz w:val="20"/>
+                <w:lang w:val="es-ES"/>
+              </w:rPr>
+            </w:pPr>
+            <w:r>
+              <w:rPr>
+                <w:rFonts w:ascii="Arial" w:eastAsia="Calibri" w:hAnsi="Arial" w:cs="Arial"/>
+                <w:sz w:val="20"/>
+                <w:lang w:val="es-ES"/>
+              </w:rPr>
+              <w:t>CT - 001</w:t>
             </w:r>
           </w:p>
         </w:tc>
@@ -5300,65 +5345,8 @@
                 <w:rFonts w:ascii="Arial" w:hAnsi="Arial" w:cs="Arial"/>
                 <w:lang w:val="es-ES"/>
               </w:rPr>
-              <w:t xml:space="preserve">ágina home → </w:t>
-            </w:r>
-            <w:proofErr w:type="spellStart"/>
-            <w:r>
-              <w:rPr>
-                <w:rFonts w:ascii="Arial" w:hAnsi="Arial" w:cs="Arial"/>
-                <w:lang w:val="es-ES"/>
-              </w:rPr>
-              <w:t>Atividades</w:t>
-            </w:r>
-            <w:proofErr w:type="spellEnd"/>
-            <w:r>
-              <w:rPr>
-                <w:rFonts w:ascii="Arial" w:hAnsi="Arial" w:cs="Arial"/>
-                <w:lang w:val="es-ES"/>
-              </w:rPr>
-              <w:t xml:space="preserve"> → Listar </w:t>
-            </w:r>
-            <w:proofErr w:type="spellStart"/>
-            <w:r>
-              <w:rPr>
-                <w:rFonts w:ascii="Arial" w:hAnsi="Arial" w:cs="Arial"/>
-                <w:lang w:val="es-ES"/>
-              </w:rPr>
-              <w:t>atividades</w:t>
-            </w:r>
-            <w:proofErr w:type="spellEnd"/>
-            <w:r>
-              <w:rPr>
-                <w:rFonts w:ascii="Arial" w:hAnsi="Arial" w:cs="Arial"/>
-                <w:lang w:val="es-ES"/>
-              </w:rPr>
-              <w:t xml:space="preserve"> -&gt; </w:t>
-            </w:r>
-            <w:proofErr w:type="spellStart"/>
-            <w:r>
-              <w:rPr>
-                <w:rFonts w:ascii="Arial" w:hAnsi="Arial" w:cs="Arial"/>
-                <w:lang w:val="es-ES"/>
-              </w:rPr>
-              <w:t>Cadastrar</w:t>
-            </w:r>
-            <w:proofErr w:type="spellEnd"/>
-            <w:r>
-              <w:rPr>
-                <w:rFonts w:ascii="Arial" w:hAnsi="Arial" w:cs="Arial"/>
-                <w:lang w:val="es-ES"/>
-              </w:rPr>
-              <w:t xml:space="preserve"> </w:t>
-            </w:r>
-            <w:proofErr w:type="spellStart"/>
-            <w:r>
-              <w:rPr>
-                <w:rFonts w:ascii="Arial" w:hAnsi="Arial" w:cs="Arial"/>
-                <w:lang w:val="es-ES"/>
-              </w:rPr>
-              <w:t>atividade</w:t>
-            </w:r>
-            <w:proofErr w:type="spellEnd"/>
+              <w:t>ágina home → Eventos → Listar eventos</w:t>
+            </w:r>
           </w:p>
         </w:tc>
       </w:tr>
@@ -5400,155 +5388,31 @@
               <w:widowControl w:val="0"/>
               <w:spacing w:after="0" w:line="240" w:lineRule="auto"/>
               <w:rPr>
-                <w:rFonts w:ascii="Arial" w:eastAsia="Calibri" w:hAnsi="Arial" w:cs="Arial"/>
-                <w:lang w:val="es-ES"/>
-              </w:rPr>
-            </w:pPr>
+                <w:rFonts w:ascii="Arial" w:hAnsi="Arial" w:cs="Arial"/>
+                <w:lang w:val="es-ES"/>
+              </w:rPr>
+            </w:pPr>
+            <w:r>
+              <w:rPr>
+                <w:rFonts w:ascii="Arial" w:eastAsia="Calibri" w:hAnsi="Arial" w:cs="Arial"/>
+                <w:lang w:val="es-ES"/>
+              </w:rPr>
+              <w:t xml:space="preserve">Lista de </w:t>
+            </w:r>
+            <w:r>
+              <w:rPr>
+                <w:rFonts w:ascii="Arial" w:hAnsi="Arial" w:cs="Arial"/>
+                <w:lang w:val="es-ES"/>
+              </w:rPr>
+              <w:t xml:space="preserve">eventos </w:t>
+            </w:r>
             <w:proofErr w:type="spellStart"/>
             <w:r>
               <w:rPr>
-                <w:rFonts w:ascii="Arial" w:eastAsia="Calibri" w:hAnsi="Arial" w:cs="Arial"/>
-                <w:lang w:val="es-ES"/>
-              </w:rPr>
-              <w:t>Toastr</w:t>
-            </w:r>
-            <w:proofErr w:type="spellEnd"/>
-            <w:r>
-              <w:rPr>
-                <w:rFonts w:ascii="Arial" w:eastAsia="Calibri" w:hAnsi="Arial" w:cs="Arial"/>
-                <w:lang w:val="es-ES"/>
-              </w:rPr>
-              <w:t xml:space="preserve"> </w:t>
-            </w:r>
-            <w:proofErr w:type="spellStart"/>
-            <w:r>
-              <w:rPr>
-                <w:rFonts w:ascii="Arial" w:eastAsia="Calibri" w:hAnsi="Arial" w:cs="Arial"/>
-                <w:lang w:val="es-ES"/>
-              </w:rPr>
-              <w:t>com</w:t>
-            </w:r>
-            <w:proofErr w:type="spellEnd"/>
-            <w:r>
-              <w:rPr>
-                <w:rFonts w:ascii="Arial" w:eastAsia="Calibri" w:hAnsi="Arial" w:cs="Arial"/>
-                <w:lang w:val="es-ES"/>
-              </w:rPr>
-              <w:t xml:space="preserve"> a </w:t>
-            </w:r>
-            <w:proofErr w:type="spellStart"/>
-            <w:r>
-              <w:rPr>
-                <w:rFonts w:ascii="Arial" w:eastAsia="Calibri" w:hAnsi="Arial" w:cs="Arial"/>
-                <w:lang w:val="es-ES"/>
-              </w:rPr>
-              <w:t>mensagem</w:t>
-            </w:r>
-            <w:proofErr w:type="spellEnd"/>
-            <w:r>
-              <w:rPr>
-                <w:rFonts w:ascii="Arial" w:eastAsia="Calibri" w:hAnsi="Arial" w:cs="Arial"/>
-                <w:lang w:val="es-ES"/>
-              </w:rPr>
-              <w:t xml:space="preserve"> de “</w:t>
-            </w:r>
-            <w:proofErr w:type="spellStart"/>
-            <w:r>
-              <w:rPr>
-                <w:rFonts w:ascii="Arial" w:eastAsia="Calibri" w:hAnsi="Arial" w:cs="Arial"/>
-                <w:lang w:val="es-ES"/>
-              </w:rPr>
-              <w:t>Atividade</w:t>
-            </w:r>
-            <w:proofErr w:type="spellEnd"/>
-            <w:r>
-              <w:rPr>
-                <w:rFonts w:ascii="Arial" w:eastAsia="Calibri" w:hAnsi="Arial" w:cs="Arial"/>
-                <w:lang w:val="es-ES"/>
-              </w:rPr>
-              <w:t xml:space="preserve"> </w:t>
-            </w:r>
-            <w:proofErr w:type="spellStart"/>
-            <w:r>
-              <w:rPr>
-                <w:rFonts w:ascii="Arial" w:eastAsia="Calibri" w:hAnsi="Arial" w:cs="Arial"/>
-                <w:lang w:val="es-ES"/>
-              </w:rPr>
-              <w:t>cadastrada</w:t>
-            </w:r>
-            <w:proofErr w:type="spellEnd"/>
-            <w:r>
-              <w:rPr>
-                <w:rFonts w:ascii="Arial" w:eastAsia="Calibri" w:hAnsi="Arial" w:cs="Arial"/>
-                <w:lang w:val="es-ES"/>
-              </w:rPr>
-              <w:t xml:space="preserve"> </w:t>
-            </w:r>
-            <w:proofErr w:type="spellStart"/>
-            <w:r>
-              <w:rPr>
-                <w:rFonts w:ascii="Arial" w:eastAsia="Calibri" w:hAnsi="Arial" w:cs="Arial"/>
-                <w:lang w:val="es-ES"/>
-              </w:rPr>
-              <w:t>com</w:t>
-            </w:r>
-            <w:proofErr w:type="spellEnd"/>
-            <w:r>
-              <w:rPr>
-                <w:rFonts w:ascii="Arial" w:eastAsia="Calibri" w:hAnsi="Arial" w:cs="Arial"/>
-                <w:lang w:val="es-ES"/>
-              </w:rPr>
-              <w:t xml:space="preserve"> </w:t>
-            </w:r>
-            <w:proofErr w:type="spellStart"/>
-            <w:r>
-              <w:rPr>
-                <w:rFonts w:ascii="Arial" w:eastAsia="Calibri" w:hAnsi="Arial" w:cs="Arial"/>
-                <w:lang w:val="es-ES"/>
-              </w:rPr>
-              <w:t>sucesso</w:t>
-            </w:r>
-            <w:proofErr w:type="spellEnd"/>
-            <w:r>
-              <w:rPr>
-                <w:rFonts w:ascii="Arial" w:eastAsia="Calibri" w:hAnsi="Arial" w:cs="Arial"/>
-                <w:lang w:val="es-ES"/>
-              </w:rPr>
-              <w:t>”</w:t>
-            </w:r>
-          </w:p>
-          <w:p>
-            <w:pPr>
-              <w:widowControl w:val="0"/>
-              <w:spacing w:after="0" w:line="240" w:lineRule="auto"/>
-              <w:rPr>
-                <w:rFonts w:ascii="Arial" w:hAnsi="Arial" w:cs="Arial"/>
-                <w:lang w:val="es-ES"/>
-              </w:rPr>
-            </w:pPr>
-            <w:proofErr w:type="spellStart"/>
-            <w:r>
-              <w:rPr>
-                <w:rFonts w:ascii="Arial" w:eastAsia="Calibri" w:hAnsi="Arial" w:cs="Arial"/>
-                <w:lang w:val="es-ES"/>
-              </w:rPr>
-              <w:t>Atividade</w:t>
-            </w:r>
-            <w:proofErr w:type="spellEnd"/>
-            <w:r>
-              <w:rPr>
-                <w:rFonts w:ascii="Arial" w:eastAsia="Calibri" w:hAnsi="Arial" w:cs="Arial"/>
-                <w:lang w:val="es-ES"/>
-              </w:rPr>
-              <w:t xml:space="preserve"> adicionada a lista de </w:t>
-            </w:r>
-            <w:proofErr w:type="spellStart"/>
-            <w:r>
-              <w:rPr>
-                <w:rFonts w:ascii="Arial" w:eastAsia="Calibri" w:hAnsi="Arial" w:cs="Arial"/>
-                <w:lang w:val="es-ES"/>
-              </w:rPr>
-              <w:t>atividades</w:t>
+                <w:rFonts w:ascii="Arial" w:hAnsi="Arial" w:cs="Arial"/>
+                <w:lang w:val="es-ES"/>
+              </w:rPr>
+              <w:t>cadastrados</w:t>
             </w:r>
             <w:proofErr w:type="spellEnd"/>
           </w:p>
@@ -5671,13 +5535,20 @@
                 <w:lang w:val="es-ES"/>
               </w:rPr>
             </w:pPr>
+            <w:r>
+              <w:rPr>
+                <w:rFonts w:ascii="Arial" w:eastAsia="Calibri" w:hAnsi="Arial" w:cs="Arial"/>
+                <w:lang w:val="es-ES"/>
+              </w:rPr>
+              <w:t xml:space="preserve">Listar </w:t>
+            </w:r>
             <w:proofErr w:type="spellStart"/>
             <w:r>
               <w:rPr>
-                <w:rFonts w:ascii="Arial" w:eastAsia="Calibri" w:hAnsi="Arial" w:cs="Arial"/>
-                <w:lang w:val="es-ES"/>
-              </w:rPr>
-              <w:t>Atividade</w:t>
+                <w:rFonts w:ascii="Arial" w:hAnsi="Arial" w:cs="Arial"/>
+                <w:lang w:val="es-ES"/>
+              </w:rPr>
+              <w:t>atividades</w:t>
             </w:r>
             <w:proofErr w:type="spellEnd"/>
             <w:r>
@@ -5685,7 +5556,7 @@
                 <w:rFonts w:ascii="Arial" w:eastAsia="Calibri" w:hAnsi="Arial" w:cs="Arial"/>
                 <w:lang w:val="es-ES"/>
               </w:rPr>
-              <w:t xml:space="preserve"> adicionada a lista de </w:t>
+              <w:t xml:space="preserve"> para os </w:t>
             </w:r>
             <w:proofErr w:type="spellStart"/>
             <w:r>
@@ -5693,7 +5564,7 @@
                 <w:rFonts w:ascii="Arial" w:eastAsia="Calibri" w:hAnsi="Arial" w:cs="Arial"/>
                 <w:lang w:val="es-ES"/>
               </w:rPr>
-              <w:t>atividades</w:t>
+              <w:t>usuários</w:t>
             </w:r>
             <w:proofErr w:type="spellEnd"/>
           </w:p>
@@ -5758,16 +5629,1778 @@
         <w:spacing w:before="280" w:after="280"/>
       </w:pPr>
     </w:p>
+    <w:tbl>
+      <w:tblPr>
+        <w:tblStyle w:val="Tabelacomgrade"/>
+        <w:tblW w:w="10621" w:type="dxa"/>
+        <w:tblLayout w:type="fixed"/>
+        <w:tblLook w:val="04A0" w:firstRow="1" w:lastRow="0" w:firstColumn="1" w:lastColumn="0" w:noHBand="0" w:noVBand="1"/>
+      </w:tblPr>
+      <w:tblGrid>
+        <w:gridCol w:w="5310"/>
+        <w:gridCol w:w="5311"/>
+      </w:tblGrid>
+      <w:tr>
+        <w:tc>
+          <w:tcPr>
+            <w:tcW w:w="5310" w:type="dxa"/>
+          </w:tcPr>
+          <w:p>
+            <w:pPr>
+              <w:widowControl w:val="0"/>
+              <w:spacing w:after="0" w:line="240" w:lineRule="auto"/>
+              <w:rPr>
+                <w:rFonts w:ascii="Arial" w:hAnsi="Arial" w:cs="Arial"/>
+                <w:b/>
+                <w:bCs/>
+                <w:lang w:val="es-ES"/>
+              </w:rPr>
+            </w:pPr>
+            <w:r>
+              <w:rPr>
+                <w:rFonts w:ascii="Arial" w:eastAsia="Calibri" w:hAnsi="Arial" w:cs="Arial"/>
+                <w:b/>
+                <w:bCs/>
+                <w:lang w:val="es-ES"/>
+              </w:rPr>
+              <w:t xml:space="preserve">Número do Caso de Teste </w:t>
+            </w:r>
+          </w:p>
+        </w:tc>
+        <w:tc>
+          <w:tcPr>
+            <w:tcW w:w="5311" w:type="dxa"/>
+          </w:tcPr>
+          <w:p>
+            <w:pPr>
+              <w:widowControl w:val="0"/>
+              <w:spacing w:after="0" w:line="240" w:lineRule="auto"/>
+              <w:rPr>
+                <w:rFonts w:ascii="Arial" w:hAnsi="Arial" w:cs="Arial"/>
+                <w:lang w:val="es-ES"/>
+              </w:rPr>
+            </w:pPr>
+            <w:r>
+              <w:rPr>
+                <w:rFonts w:ascii="Arial" w:eastAsia="Calibri" w:hAnsi="Arial" w:cs="Arial"/>
+                <w:lang w:val="es-ES"/>
+              </w:rPr>
+              <w:t>CT - 003</w:t>
+            </w:r>
+          </w:p>
+        </w:tc>
+      </w:tr>
+      <w:tr>
+        <w:tc>
+          <w:tcPr>
+            <w:tcW w:w="5310" w:type="dxa"/>
+          </w:tcPr>
+          <w:p>
+            <w:pPr>
+              <w:widowControl w:val="0"/>
+              <w:spacing w:after="0" w:line="240" w:lineRule="auto"/>
+              <w:rPr>
+                <w:rFonts w:ascii="Arial" w:hAnsi="Arial" w:cs="Arial"/>
+                <w:b/>
+                <w:bCs/>
+                <w:lang w:val="es-ES"/>
+              </w:rPr>
+            </w:pPr>
+            <w:proofErr w:type="spellStart"/>
+            <w:r>
+              <w:rPr>
+                <w:rFonts w:ascii="Arial" w:eastAsia="Calibri" w:hAnsi="Arial" w:cs="Arial"/>
+                <w:b/>
+                <w:bCs/>
+                <w:lang w:val="es-ES"/>
+              </w:rPr>
+              <w:t>Nome</w:t>
+            </w:r>
+            <w:proofErr w:type="spellEnd"/>
+          </w:p>
+        </w:tc>
+        <w:tc>
+          <w:tcPr>
+            <w:tcW w:w="5311" w:type="dxa"/>
+          </w:tcPr>
+          <w:p>
+            <w:pPr>
+              <w:widowControl w:val="0"/>
+              <w:spacing w:after="0" w:line="240" w:lineRule="auto"/>
+              <w:rPr>
+                <w:rFonts w:ascii="Arial" w:hAnsi="Arial" w:cs="Arial"/>
+                <w:lang w:val="es-ES"/>
+              </w:rPr>
+            </w:pPr>
+            <w:r>
+              <w:rPr>
+                <w:rFonts w:ascii="Arial" w:hAnsi="Arial" w:cs="Arial"/>
+              </w:rPr>
+              <w:t xml:space="preserve">Cadastrar </w:t>
+            </w:r>
+            <w:r>
+              <w:rPr>
+                <w:rFonts w:ascii="Arial" w:hAnsi="Arial" w:cs="Arial"/>
+              </w:rPr>
+              <w:t>evento</w:t>
+            </w:r>
+          </w:p>
+        </w:tc>
+      </w:tr>
+      <w:tr>
+        <w:tc>
+          <w:tcPr>
+            <w:tcW w:w="5310" w:type="dxa"/>
+          </w:tcPr>
+          <w:p>
+            <w:pPr>
+              <w:widowControl w:val="0"/>
+              <w:spacing w:after="0" w:line="240" w:lineRule="auto"/>
+              <w:rPr>
+                <w:rFonts w:ascii="Arial" w:hAnsi="Arial" w:cs="Arial"/>
+                <w:b/>
+                <w:bCs/>
+                <w:lang w:val="es-ES"/>
+              </w:rPr>
+            </w:pPr>
+            <w:r>
+              <w:rPr>
+                <w:rFonts w:ascii="Arial" w:eastAsia="Calibri" w:hAnsi="Arial" w:cs="Arial"/>
+                <w:b/>
+                <w:bCs/>
+                <w:lang w:val="es-ES"/>
+              </w:rPr>
+              <w:t>Atores</w:t>
+            </w:r>
+          </w:p>
+        </w:tc>
+        <w:tc>
+          <w:tcPr>
+            <w:tcW w:w="5311" w:type="dxa"/>
+          </w:tcPr>
+          <w:p>
+            <w:pPr>
+              <w:widowControl w:val="0"/>
+              <w:spacing w:after="0" w:line="240" w:lineRule="auto"/>
+              <w:rPr>
+                <w:rFonts w:ascii="Arial" w:hAnsi="Arial" w:cs="Arial"/>
+                <w:lang w:val="es-ES"/>
+              </w:rPr>
+            </w:pPr>
+            <w:r>
+              <w:rPr>
+                <w:rFonts w:ascii="Arial" w:eastAsia="Calibri" w:hAnsi="Arial" w:cs="Arial"/>
+                <w:lang w:val="es-ES"/>
+              </w:rPr>
+              <w:t>Administrador</w:t>
+            </w:r>
+          </w:p>
+        </w:tc>
+      </w:tr>
+      <w:tr>
+        <w:tc>
+          <w:tcPr>
+            <w:tcW w:w="5310" w:type="dxa"/>
+          </w:tcPr>
+          <w:p>
+            <w:pPr>
+              <w:widowControl w:val="0"/>
+              <w:spacing w:after="0" w:line="240" w:lineRule="auto"/>
+              <w:rPr>
+                <w:rFonts w:ascii="Arial" w:hAnsi="Arial" w:cs="Arial"/>
+                <w:b/>
+                <w:bCs/>
+                <w:lang w:val="es-ES"/>
+              </w:rPr>
+            </w:pPr>
+            <w:r>
+              <w:rPr>
+                <w:rFonts w:ascii="Arial" w:eastAsia="Calibri" w:hAnsi="Arial" w:cs="Arial"/>
+                <w:b/>
+                <w:bCs/>
+                <w:lang w:val="es-ES"/>
+              </w:rPr>
+              <w:t xml:space="preserve">Requisitos </w:t>
+            </w:r>
+            <w:proofErr w:type="spellStart"/>
+            <w:r>
+              <w:rPr>
+                <w:rFonts w:ascii="Arial" w:eastAsia="Calibri" w:hAnsi="Arial" w:cs="Arial"/>
+                <w:b/>
+                <w:bCs/>
+                <w:lang w:val="es-ES"/>
+              </w:rPr>
+              <w:t>Associados</w:t>
+            </w:r>
+            <w:proofErr w:type="spellEnd"/>
+          </w:p>
+        </w:tc>
+        <w:tc>
+          <w:tcPr>
+            <w:tcW w:w="5311" w:type="dxa"/>
+          </w:tcPr>
+          <w:p>
+            <w:pPr>
+              <w:widowControl w:val="0"/>
+              <w:spacing w:after="0" w:line="240" w:lineRule="auto"/>
+              <w:rPr>
+                <w:rFonts w:ascii="Arial" w:hAnsi="Arial" w:cs="Arial"/>
+                <w:lang w:val="es-ES"/>
+              </w:rPr>
+            </w:pPr>
+            <w:proofErr w:type="spellStart"/>
+            <w:r>
+              <w:rPr>
+                <w:rFonts w:ascii="Arial" w:eastAsia="Calibri" w:hAnsi="Arial" w:cs="Arial"/>
+                <w:lang w:val="es-ES"/>
+              </w:rPr>
+              <w:t>Acesso</w:t>
+            </w:r>
+            <w:proofErr w:type="spellEnd"/>
+            <w:r>
+              <w:rPr>
+                <w:rFonts w:ascii="Arial" w:eastAsia="Calibri" w:hAnsi="Arial" w:cs="Arial"/>
+                <w:lang w:val="es-ES"/>
+              </w:rPr>
+              <w:t xml:space="preserve"> como administrador na </w:t>
+            </w:r>
+            <w:proofErr w:type="spellStart"/>
+            <w:r>
+              <w:rPr>
+                <w:rFonts w:ascii="Arial" w:eastAsia="Calibri" w:hAnsi="Arial" w:cs="Arial"/>
+                <w:lang w:val="es-ES"/>
+              </w:rPr>
+              <w:t>aplicaç</w:t>
+            </w:r>
+            <w:r>
+              <w:rPr>
+                <w:rFonts w:ascii="Arial" w:hAnsi="Arial" w:cs="Arial"/>
+                <w:lang w:val="es-ES"/>
+              </w:rPr>
+              <w:t>ão</w:t>
+            </w:r>
+            <w:proofErr w:type="spellEnd"/>
+          </w:p>
+        </w:tc>
+      </w:tr>
+      <w:tr>
+        <w:tc>
+          <w:tcPr>
+            <w:tcW w:w="5310" w:type="dxa"/>
+          </w:tcPr>
+          <w:p>
+            <w:pPr>
+              <w:widowControl w:val="0"/>
+              <w:spacing w:after="0" w:line="240" w:lineRule="auto"/>
+              <w:rPr>
+                <w:rFonts w:ascii="Arial" w:hAnsi="Arial" w:cs="Arial"/>
+                <w:b/>
+                <w:bCs/>
+                <w:lang w:val="es-ES"/>
+              </w:rPr>
+            </w:pPr>
+            <w:proofErr w:type="spellStart"/>
+            <w:r>
+              <w:rPr>
+                <w:rFonts w:ascii="Arial" w:eastAsia="Calibri" w:hAnsi="Arial" w:cs="Arial"/>
+                <w:b/>
+                <w:bCs/>
+                <w:lang w:val="es-ES"/>
+              </w:rPr>
+              <w:t>Pré-condições</w:t>
+            </w:r>
+            <w:proofErr w:type="spellEnd"/>
+          </w:p>
+        </w:tc>
+        <w:tc>
+          <w:tcPr>
+            <w:tcW w:w="5311" w:type="dxa"/>
+          </w:tcPr>
+          <w:p>
+            <w:pPr>
+              <w:pStyle w:val="PargrafodaLista"/>
+              <w:widowControl w:val="0"/>
+              <w:numPr>
+                <w:ilvl w:val="0"/>
+                <w:numId w:val="4"/>
+              </w:numPr>
+              <w:spacing w:after="0" w:line="240" w:lineRule="auto"/>
+              <w:rPr>
+                <w:rFonts w:ascii="Arial" w:eastAsia="Calibri" w:hAnsi="Arial" w:cs="Arial"/>
+                <w:sz w:val="20"/>
+                <w:lang w:val="es-ES"/>
+              </w:rPr>
+            </w:pPr>
+            <w:proofErr w:type="spellStart"/>
+            <w:r>
+              <w:rPr>
+                <w:rFonts w:ascii="Arial" w:eastAsia="Calibri" w:hAnsi="Arial" w:cs="Arial"/>
+                <w:sz w:val="20"/>
+                <w:lang w:val="es-ES"/>
+              </w:rPr>
+              <w:t>Usuário</w:t>
+            </w:r>
+            <w:proofErr w:type="spellEnd"/>
+            <w:r>
+              <w:rPr>
+                <w:rFonts w:ascii="Arial" w:eastAsia="Calibri" w:hAnsi="Arial" w:cs="Arial"/>
+                <w:sz w:val="20"/>
+                <w:lang w:val="es-ES"/>
+              </w:rPr>
+              <w:t xml:space="preserve"> logado como administrador</w:t>
+            </w:r>
+          </w:p>
+          <w:p>
+            <w:pPr>
+              <w:pStyle w:val="PargrafodaLista"/>
+              <w:widowControl w:val="0"/>
+              <w:numPr>
+                <w:ilvl w:val="0"/>
+                <w:numId w:val="4"/>
+              </w:numPr>
+              <w:spacing w:after="0" w:line="240" w:lineRule="auto"/>
+              <w:rPr>
+                <w:rFonts w:ascii="Arial" w:eastAsia="Calibri" w:hAnsi="Arial" w:cs="Arial"/>
+                <w:lang w:val="es-ES"/>
+              </w:rPr>
+            </w:pPr>
+            <w:r>
+              <w:rPr>
+                <w:rFonts w:ascii="Arial" w:eastAsia="Calibri" w:hAnsi="Arial" w:cs="Arial"/>
+                <w:sz w:val="20"/>
+                <w:lang w:val="es-ES"/>
+              </w:rPr>
+              <w:t>CT - 001</w:t>
+            </w:r>
+          </w:p>
+        </w:tc>
+      </w:tr>
+      <w:tr>
+        <w:tc>
+          <w:tcPr>
+            <w:tcW w:w="5310" w:type="dxa"/>
+          </w:tcPr>
+          <w:p>
+            <w:pPr>
+              <w:widowControl w:val="0"/>
+              <w:spacing w:after="0" w:line="240" w:lineRule="auto"/>
+              <w:rPr>
+                <w:rFonts w:ascii="Arial" w:hAnsi="Arial" w:cs="Arial"/>
+                <w:b/>
+                <w:bCs/>
+                <w:lang w:val="es-ES"/>
+              </w:rPr>
+            </w:pPr>
+            <w:r>
+              <w:rPr>
+                <w:rFonts w:ascii="Arial" w:eastAsia="Calibri" w:hAnsi="Arial" w:cs="Arial"/>
+                <w:b/>
+                <w:bCs/>
+                <w:lang w:val="es-ES"/>
+              </w:rPr>
+              <w:t>Entradas</w:t>
+            </w:r>
+          </w:p>
+        </w:tc>
+        <w:tc>
+          <w:tcPr>
+            <w:tcW w:w="5311" w:type="dxa"/>
+          </w:tcPr>
+          <w:p>
+            <w:pPr>
+              <w:widowControl w:val="0"/>
+              <w:spacing w:after="0" w:line="240" w:lineRule="auto"/>
+              <w:rPr>
+                <w:rFonts w:ascii="Arial" w:hAnsi="Arial" w:cs="Arial"/>
+                <w:lang w:val="es-ES"/>
+              </w:rPr>
+            </w:pPr>
+            <w:proofErr w:type="spellStart"/>
+            <w:r>
+              <w:rPr>
+                <w:rFonts w:ascii="Arial" w:eastAsia="Calibri" w:hAnsi="Arial" w:cs="Arial"/>
+                <w:lang w:val="es-ES"/>
+              </w:rPr>
+              <w:t>Acesso</w:t>
+            </w:r>
+            <w:proofErr w:type="spellEnd"/>
+            <w:r>
+              <w:rPr>
+                <w:rFonts w:ascii="Arial" w:eastAsia="Calibri" w:hAnsi="Arial" w:cs="Arial"/>
+                <w:lang w:val="es-ES"/>
+              </w:rPr>
+              <w:t xml:space="preserve"> a p</w:t>
+            </w:r>
+            <w:r>
+              <w:rPr>
+                <w:rFonts w:ascii="Arial" w:hAnsi="Arial" w:cs="Arial"/>
+                <w:lang w:val="es-ES"/>
+              </w:rPr>
+              <w:t xml:space="preserve">ágina home → </w:t>
+            </w:r>
+            <w:r>
+              <w:rPr>
+                <w:rFonts w:ascii="Arial" w:hAnsi="Arial" w:cs="Arial"/>
+                <w:lang w:val="es-ES"/>
+              </w:rPr>
+              <w:t>Eventos</w:t>
+            </w:r>
+            <w:r>
+              <w:rPr>
+                <w:rFonts w:ascii="Arial" w:hAnsi="Arial" w:cs="Arial"/>
+                <w:lang w:val="es-ES"/>
+              </w:rPr>
+              <w:t xml:space="preserve"> → Listar </w:t>
+            </w:r>
+            <w:r>
+              <w:rPr>
+                <w:rFonts w:ascii="Arial" w:hAnsi="Arial" w:cs="Arial"/>
+                <w:lang w:val="es-ES"/>
+              </w:rPr>
+              <w:t>eventos</w:t>
+            </w:r>
+            <w:r>
+              <w:rPr>
+                <w:rFonts w:ascii="Arial" w:hAnsi="Arial" w:cs="Arial"/>
+                <w:lang w:val="es-ES"/>
+              </w:rPr>
+              <w:t xml:space="preserve"> -&gt; </w:t>
+            </w:r>
+            <w:proofErr w:type="spellStart"/>
+            <w:r>
+              <w:rPr>
+                <w:rFonts w:ascii="Arial" w:hAnsi="Arial" w:cs="Arial"/>
+                <w:lang w:val="es-ES"/>
+              </w:rPr>
+              <w:t>Cadastrar</w:t>
+            </w:r>
+            <w:proofErr w:type="spellEnd"/>
+            <w:r>
+              <w:rPr>
+                <w:rFonts w:ascii="Arial" w:hAnsi="Arial" w:cs="Arial"/>
+                <w:lang w:val="es-ES"/>
+              </w:rPr>
+              <w:t xml:space="preserve"> </w:t>
+            </w:r>
+            <w:r>
+              <w:rPr>
+                <w:rFonts w:ascii="Arial" w:hAnsi="Arial" w:cs="Arial"/>
+                <w:lang w:val="es-ES"/>
+              </w:rPr>
+              <w:t>evento</w:t>
+            </w:r>
+          </w:p>
+        </w:tc>
+      </w:tr>
+      <w:tr>
+        <w:tc>
+          <w:tcPr>
+            <w:tcW w:w="5310" w:type="dxa"/>
+          </w:tcPr>
+          <w:p>
+            <w:pPr>
+              <w:widowControl w:val="0"/>
+              <w:spacing w:after="0" w:line="240" w:lineRule="auto"/>
+              <w:rPr>
+                <w:rFonts w:ascii="Arial" w:hAnsi="Arial" w:cs="Arial"/>
+                <w:b/>
+                <w:bCs/>
+                <w:lang w:val="es-ES"/>
+              </w:rPr>
+            </w:pPr>
+            <w:proofErr w:type="spellStart"/>
+            <w:r>
+              <w:rPr>
+                <w:rFonts w:ascii="Arial" w:eastAsia="Calibri" w:hAnsi="Arial" w:cs="Arial"/>
+                <w:b/>
+                <w:bCs/>
+                <w:lang w:val="es-ES"/>
+              </w:rPr>
+              <w:t>Saidas</w:t>
+            </w:r>
+            <w:proofErr w:type="spellEnd"/>
+          </w:p>
+        </w:tc>
+        <w:tc>
+          <w:tcPr>
+            <w:tcW w:w="5311" w:type="dxa"/>
+          </w:tcPr>
+          <w:p>
+            <w:pPr>
+              <w:widowControl w:val="0"/>
+              <w:spacing w:after="0" w:line="240" w:lineRule="auto"/>
+              <w:rPr>
+                <w:rFonts w:ascii="Arial" w:eastAsia="Calibri" w:hAnsi="Arial" w:cs="Arial"/>
+                <w:lang w:val="es-ES"/>
+              </w:rPr>
+            </w:pPr>
+            <w:proofErr w:type="spellStart"/>
+            <w:r>
+              <w:rPr>
+                <w:rFonts w:ascii="Arial" w:eastAsia="Calibri" w:hAnsi="Arial" w:cs="Arial"/>
+                <w:lang w:val="es-ES"/>
+              </w:rPr>
+              <w:t>Toastr</w:t>
+            </w:r>
+            <w:proofErr w:type="spellEnd"/>
+            <w:r>
+              <w:rPr>
+                <w:rFonts w:ascii="Arial" w:eastAsia="Calibri" w:hAnsi="Arial" w:cs="Arial"/>
+                <w:lang w:val="es-ES"/>
+              </w:rPr>
+              <w:t xml:space="preserve"> </w:t>
+            </w:r>
+            <w:proofErr w:type="spellStart"/>
+            <w:r>
+              <w:rPr>
+                <w:rFonts w:ascii="Arial" w:eastAsia="Calibri" w:hAnsi="Arial" w:cs="Arial"/>
+                <w:lang w:val="es-ES"/>
+              </w:rPr>
+              <w:t>com</w:t>
+            </w:r>
+            <w:proofErr w:type="spellEnd"/>
+            <w:r>
+              <w:rPr>
+                <w:rFonts w:ascii="Arial" w:eastAsia="Calibri" w:hAnsi="Arial" w:cs="Arial"/>
+                <w:lang w:val="es-ES"/>
+              </w:rPr>
+              <w:t xml:space="preserve"> a </w:t>
+            </w:r>
+            <w:proofErr w:type="spellStart"/>
+            <w:r>
+              <w:rPr>
+                <w:rFonts w:ascii="Arial" w:eastAsia="Calibri" w:hAnsi="Arial" w:cs="Arial"/>
+                <w:lang w:val="es-ES"/>
+              </w:rPr>
+              <w:t>mensagem</w:t>
+            </w:r>
+            <w:proofErr w:type="spellEnd"/>
+            <w:r>
+              <w:rPr>
+                <w:rFonts w:ascii="Arial" w:eastAsia="Calibri" w:hAnsi="Arial" w:cs="Arial"/>
+                <w:lang w:val="es-ES"/>
+              </w:rPr>
+              <w:t xml:space="preserve"> de </w:t>
+            </w:r>
+            <w:r>
+              <w:rPr>
+                <w:rFonts w:ascii="Arial" w:eastAsia="Calibri" w:hAnsi="Arial" w:cs="Arial"/>
+                <w:lang w:val="es-ES"/>
+              </w:rPr>
+              <w:t>“</w:t>
+            </w:r>
+            <w:r>
+              <w:rPr>
+                <w:rFonts w:ascii="Arial" w:eastAsia="Calibri" w:hAnsi="Arial" w:cs="Arial"/>
+                <w:lang w:val="es-ES"/>
+              </w:rPr>
+              <w:t xml:space="preserve">Dados salvos </w:t>
+            </w:r>
+            <w:proofErr w:type="spellStart"/>
+            <w:r>
+              <w:rPr>
+                <w:rFonts w:ascii="Arial" w:eastAsia="Calibri" w:hAnsi="Arial" w:cs="Arial"/>
+                <w:lang w:val="es-ES"/>
+              </w:rPr>
+              <w:t>com</w:t>
+            </w:r>
+            <w:proofErr w:type="spellEnd"/>
+            <w:r>
+              <w:rPr>
+                <w:rFonts w:ascii="Arial" w:eastAsia="Calibri" w:hAnsi="Arial" w:cs="Arial"/>
+                <w:lang w:val="es-ES"/>
+              </w:rPr>
+              <w:t xml:space="preserve"> </w:t>
+            </w:r>
+            <w:proofErr w:type="spellStart"/>
+            <w:r>
+              <w:rPr>
+                <w:rFonts w:ascii="Arial" w:eastAsia="Calibri" w:hAnsi="Arial" w:cs="Arial"/>
+                <w:lang w:val="es-ES"/>
+              </w:rPr>
+              <w:t>suc</w:t>
+            </w:r>
+            <w:bookmarkStart w:id="10" w:name="_GoBack"/>
+            <w:bookmarkEnd w:id="10"/>
+            <w:r>
+              <w:rPr>
+                <w:rFonts w:ascii="Arial" w:eastAsia="Calibri" w:hAnsi="Arial" w:cs="Arial"/>
+                <w:lang w:val="es-ES"/>
+              </w:rPr>
+              <w:t>esso</w:t>
+            </w:r>
+            <w:proofErr w:type="spellEnd"/>
+            <w:r>
+              <w:rPr>
+                <w:rFonts w:ascii="Arial" w:eastAsia="Calibri" w:hAnsi="Arial" w:cs="Arial"/>
+                <w:lang w:val="es-ES"/>
+              </w:rPr>
+              <w:t>!</w:t>
+            </w:r>
+            <w:r>
+              <w:rPr>
+                <w:rFonts w:ascii="Arial" w:eastAsia="Calibri" w:hAnsi="Arial" w:cs="Arial"/>
+                <w:lang w:val="es-ES"/>
+              </w:rPr>
+              <w:t>”</w:t>
+            </w:r>
+          </w:p>
+          <w:p>
+            <w:pPr>
+              <w:widowControl w:val="0"/>
+              <w:spacing w:after="0" w:line="240" w:lineRule="auto"/>
+              <w:rPr>
+                <w:rFonts w:ascii="Arial" w:hAnsi="Arial" w:cs="Arial"/>
+                <w:lang w:val="es-ES"/>
+              </w:rPr>
+            </w:pPr>
+            <w:r>
+              <w:rPr>
+                <w:rFonts w:ascii="Arial" w:eastAsia="Calibri" w:hAnsi="Arial" w:cs="Arial"/>
+                <w:lang w:val="es-ES"/>
+              </w:rPr>
+              <w:t xml:space="preserve">O evento nulo </w:t>
+            </w:r>
+            <w:proofErr w:type="spellStart"/>
+            <w:r>
+              <w:rPr>
+                <w:rFonts w:ascii="Arial" w:eastAsia="Calibri" w:hAnsi="Arial" w:cs="Arial"/>
+                <w:lang w:val="es-ES"/>
+              </w:rPr>
+              <w:t>não</w:t>
+            </w:r>
+            <w:proofErr w:type="spellEnd"/>
+            <w:r>
+              <w:rPr>
+                <w:rFonts w:ascii="Arial" w:eastAsia="Calibri" w:hAnsi="Arial" w:cs="Arial"/>
+                <w:lang w:val="es-ES"/>
+              </w:rPr>
+              <w:t xml:space="preserve"> </w:t>
+            </w:r>
+            <w:proofErr w:type="spellStart"/>
+            <w:r>
+              <w:rPr>
+                <w:rFonts w:ascii="Arial" w:eastAsia="Calibri" w:hAnsi="Arial" w:cs="Arial"/>
+                <w:lang w:val="es-ES"/>
+              </w:rPr>
+              <w:t>de</w:t>
+            </w:r>
+            <w:r>
+              <w:rPr>
+                <w:rFonts w:ascii="Arial" w:eastAsia="Calibri" w:hAnsi="Arial" w:cs="Arial"/>
+                <w:lang w:val="es-ES"/>
+              </w:rPr>
+              <w:t>v</w:t>
+            </w:r>
+            <w:r>
+              <w:rPr>
+                <w:rFonts w:ascii="Arial" w:eastAsia="Calibri" w:hAnsi="Arial" w:cs="Arial"/>
+                <w:lang w:val="es-ES"/>
+              </w:rPr>
+              <w:t>e</w:t>
+            </w:r>
+            <w:proofErr w:type="spellEnd"/>
+            <w:r>
+              <w:rPr>
+                <w:rFonts w:ascii="Arial" w:eastAsia="Calibri" w:hAnsi="Arial" w:cs="Arial"/>
+                <w:lang w:val="es-ES"/>
+              </w:rPr>
+              <w:t xml:space="preserve"> </w:t>
+            </w:r>
+            <w:r>
+              <w:rPr>
+                <w:rFonts w:ascii="Arial" w:eastAsia="Calibri" w:hAnsi="Arial" w:cs="Arial"/>
+                <w:lang w:val="es-ES"/>
+              </w:rPr>
+              <w:t xml:space="preserve">ser </w:t>
+            </w:r>
+            <w:proofErr w:type="spellStart"/>
+            <w:r>
+              <w:rPr>
+                <w:rFonts w:ascii="Arial" w:eastAsia="Calibri" w:hAnsi="Arial" w:cs="Arial"/>
+                <w:lang w:val="es-ES"/>
+              </w:rPr>
+              <w:t>cadastrado</w:t>
+            </w:r>
+            <w:proofErr w:type="spellEnd"/>
+            <w:r>
+              <w:rPr>
+                <w:rFonts w:ascii="Arial" w:eastAsia="Calibri" w:hAnsi="Arial" w:cs="Arial"/>
+                <w:lang w:val="es-ES"/>
+              </w:rPr>
+              <w:t xml:space="preserve"> e </w:t>
+            </w:r>
+            <w:proofErr w:type="spellStart"/>
+            <w:r>
+              <w:rPr>
+                <w:rFonts w:ascii="Arial" w:eastAsia="Calibri" w:hAnsi="Arial" w:cs="Arial"/>
+                <w:lang w:val="es-ES"/>
+              </w:rPr>
+              <w:t>nem</w:t>
+            </w:r>
+            <w:proofErr w:type="spellEnd"/>
+            <w:r>
+              <w:rPr>
+                <w:rFonts w:ascii="Arial" w:eastAsia="Calibri" w:hAnsi="Arial" w:cs="Arial"/>
+                <w:lang w:val="es-ES"/>
+              </w:rPr>
+              <w:t xml:space="preserve"> adicionado na lista de e</w:t>
+            </w:r>
+            <w:r>
+              <w:rPr>
+                <w:rFonts w:ascii="Arial" w:eastAsia="Calibri" w:hAnsi="Arial" w:cs="Arial"/>
+                <w:lang w:val="es-ES"/>
+              </w:rPr>
+              <w:t>vento</w:t>
+            </w:r>
+            <w:r>
+              <w:rPr>
+                <w:rFonts w:ascii="Arial" w:eastAsia="Calibri" w:hAnsi="Arial" w:cs="Arial"/>
+                <w:lang w:val="es-ES"/>
+              </w:rPr>
+              <w:t>s</w:t>
+            </w:r>
+          </w:p>
+        </w:tc>
+      </w:tr>
+      <w:tr>
+        <w:tc>
+          <w:tcPr>
+            <w:tcW w:w="5310" w:type="dxa"/>
+          </w:tcPr>
+          <w:p>
+            <w:pPr>
+              <w:widowControl w:val="0"/>
+              <w:spacing w:after="0" w:line="240" w:lineRule="auto"/>
+              <w:rPr>
+                <w:rFonts w:ascii="Arial" w:hAnsi="Arial" w:cs="Arial"/>
+                <w:b/>
+                <w:bCs/>
+                <w:lang w:val="es-ES"/>
+              </w:rPr>
+            </w:pPr>
+            <w:r>
+              <w:rPr>
+                <w:rFonts w:ascii="Arial" w:eastAsia="Calibri" w:hAnsi="Arial" w:cs="Arial"/>
+                <w:b/>
+                <w:bCs/>
+                <w:lang w:val="es-ES"/>
+              </w:rPr>
+              <w:t>Ambientes</w:t>
+            </w:r>
+          </w:p>
+        </w:tc>
+        <w:tc>
+          <w:tcPr>
+            <w:tcW w:w="5311" w:type="dxa"/>
+          </w:tcPr>
+          <w:p>
+            <w:pPr>
+              <w:widowControl w:val="0"/>
+              <w:spacing w:after="0" w:line="240" w:lineRule="auto"/>
+              <w:rPr>
+                <w:rFonts w:ascii="Arial" w:hAnsi="Arial" w:cs="Arial"/>
+                <w:lang w:val="es-ES"/>
+              </w:rPr>
+            </w:pPr>
+            <w:proofErr w:type="spellStart"/>
+            <w:r>
+              <w:rPr>
+                <w:rFonts w:ascii="Arial" w:eastAsia="Calibri" w:hAnsi="Arial" w:cs="Arial"/>
+                <w:lang w:val="es-ES"/>
+              </w:rPr>
+              <w:t>Acesso</w:t>
+            </w:r>
+            <w:proofErr w:type="spellEnd"/>
+            <w:r>
+              <w:rPr>
+                <w:rFonts w:ascii="Arial" w:eastAsia="Calibri" w:hAnsi="Arial" w:cs="Arial"/>
+                <w:lang w:val="es-ES"/>
+              </w:rPr>
+              <w:t xml:space="preserve"> a </w:t>
+            </w:r>
+            <w:proofErr w:type="spellStart"/>
+            <w:r>
+              <w:rPr>
+                <w:rFonts w:ascii="Arial" w:eastAsia="Calibri" w:hAnsi="Arial" w:cs="Arial"/>
+                <w:lang w:val="es-ES"/>
+              </w:rPr>
+              <w:t>aplicação</w:t>
+            </w:r>
+            <w:proofErr w:type="spellEnd"/>
+            <w:r>
+              <w:rPr>
+                <w:rFonts w:ascii="Arial" w:eastAsia="Calibri" w:hAnsi="Arial" w:cs="Arial"/>
+                <w:lang w:val="es-ES"/>
+              </w:rPr>
+              <w:t xml:space="preserve"> usando o browser Chrome</w:t>
+            </w:r>
+          </w:p>
+        </w:tc>
+      </w:tr>
+      <w:tr>
+        <w:tc>
+          <w:tcPr>
+            <w:tcW w:w="5310" w:type="dxa"/>
+          </w:tcPr>
+          <w:p>
+            <w:pPr>
+              <w:widowControl w:val="0"/>
+              <w:spacing w:after="0" w:line="240" w:lineRule="auto"/>
+              <w:rPr>
+                <w:rFonts w:ascii="Arial" w:hAnsi="Arial" w:cs="Arial"/>
+                <w:b/>
+                <w:bCs/>
+                <w:lang w:val="es-ES"/>
+              </w:rPr>
+            </w:pPr>
+            <w:proofErr w:type="spellStart"/>
+            <w:r>
+              <w:rPr>
+                <w:rFonts w:ascii="Arial" w:eastAsia="Calibri" w:hAnsi="Arial" w:cs="Arial"/>
+                <w:b/>
+                <w:bCs/>
+                <w:lang w:val="es-ES"/>
+              </w:rPr>
+              <w:t>Procedimentos</w:t>
+            </w:r>
+            <w:proofErr w:type="spellEnd"/>
+          </w:p>
+        </w:tc>
+        <w:tc>
+          <w:tcPr>
+            <w:tcW w:w="5311" w:type="dxa"/>
+          </w:tcPr>
+          <w:p>
+            <w:pPr>
+              <w:widowControl w:val="0"/>
+              <w:spacing w:after="0" w:line="240" w:lineRule="auto"/>
+              <w:rPr>
+                <w:rFonts w:ascii="Arial" w:hAnsi="Arial" w:cs="Arial"/>
+                <w:lang w:val="es-ES"/>
+              </w:rPr>
+            </w:pPr>
+            <w:r>
+              <w:rPr>
+                <w:rFonts w:ascii="Arial" w:eastAsia="Calibri" w:hAnsi="Arial" w:cs="Arial"/>
+                <w:lang w:val="es-ES"/>
+              </w:rPr>
+              <w:t>Evento</w:t>
+            </w:r>
+            <w:r>
+              <w:rPr>
+                <w:rFonts w:ascii="Arial" w:eastAsia="Calibri" w:hAnsi="Arial" w:cs="Arial"/>
+                <w:lang w:val="es-ES"/>
+              </w:rPr>
+              <w:t xml:space="preserve"> </w:t>
+            </w:r>
+            <w:proofErr w:type="spellStart"/>
+            <w:r>
+              <w:rPr>
+                <w:rFonts w:ascii="Arial" w:eastAsia="Calibri" w:hAnsi="Arial" w:cs="Arial"/>
+                <w:lang w:val="es-ES"/>
+              </w:rPr>
+              <w:t>não</w:t>
+            </w:r>
+            <w:proofErr w:type="spellEnd"/>
+            <w:r>
+              <w:rPr>
+                <w:rFonts w:ascii="Arial" w:eastAsia="Calibri" w:hAnsi="Arial" w:cs="Arial"/>
+                <w:lang w:val="es-ES"/>
+              </w:rPr>
+              <w:t xml:space="preserve"> adicionado a lista de evento</w:t>
+            </w:r>
+            <w:r>
+              <w:rPr>
+                <w:rFonts w:ascii="Arial" w:eastAsia="Calibri" w:hAnsi="Arial" w:cs="Arial"/>
+                <w:lang w:val="es-ES"/>
+              </w:rPr>
+              <w:t>s</w:t>
+            </w:r>
+          </w:p>
+        </w:tc>
+      </w:tr>
+      <w:tr>
+        <w:tc>
+          <w:tcPr>
+            <w:tcW w:w="5310" w:type="dxa"/>
+          </w:tcPr>
+          <w:p>
+            <w:pPr>
+              <w:widowControl w:val="0"/>
+              <w:spacing w:after="0" w:line="240" w:lineRule="auto"/>
+              <w:rPr>
+                <w:rFonts w:ascii="Arial" w:hAnsi="Arial" w:cs="Arial"/>
+                <w:b/>
+                <w:bCs/>
+                <w:lang w:val="es-ES"/>
+              </w:rPr>
+            </w:pPr>
+            <w:proofErr w:type="spellStart"/>
+            <w:r>
+              <w:rPr>
+                <w:rFonts w:ascii="Arial" w:eastAsia="Calibri" w:hAnsi="Arial" w:cs="Arial"/>
+                <w:b/>
+                <w:bCs/>
+                <w:lang w:val="es-ES"/>
+              </w:rPr>
+              <w:t>Dependências</w:t>
+            </w:r>
+            <w:proofErr w:type="spellEnd"/>
+          </w:p>
+        </w:tc>
+        <w:tc>
+          <w:tcPr>
+            <w:tcW w:w="5311" w:type="dxa"/>
+          </w:tcPr>
+          <w:p>
+            <w:pPr>
+              <w:widowControl w:val="0"/>
+              <w:spacing w:after="0" w:line="240" w:lineRule="auto"/>
+              <w:rPr>
+                <w:rFonts w:ascii="Arial" w:hAnsi="Arial" w:cs="Arial"/>
+                <w:lang w:val="es-ES"/>
+              </w:rPr>
+            </w:pPr>
+            <w:r>
+              <w:rPr>
+                <w:rFonts w:ascii="Arial" w:eastAsia="Calibri" w:hAnsi="Arial" w:cs="Arial"/>
+                <w:lang w:val="es-ES"/>
+              </w:rPr>
+              <w:t>Browser Chrome instalado, usuario administrador logado no sistema</w:t>
+            </w:r>
+          </w:p>
+        </w:tc>
+      </w:tr>
+    </w:tbl>
     <w:p>
       <w:pPr>
         <w:pStyle w:val="Ttulo3"/>
         <w:spacing w:before="280" w:after="280"/>
       </w:pPr>
-      <w:bookmarkStart w:id="10" w:name="_Toc179913925"/>
+    </w:p>
+    <w:p>
+      <w:pPr>
+        <w:pStyle w:val="Ttulo3"/>
+        <w:spacing w:before="280" w:after="280"/>
+      </w:pPr>
+    </w:p>
+    <w:tbl>
+      <w:tblPr>
+        <w:tblStyle w:val="Tabelacomgrade"/>
+        <w:tblW w:w="10621" w:type="dxa"/>
+        <w:tblLayout w:type="fixed"/>
+        <w:tblLook w:val="04A0" w:firstRow="1" w:lastRow="0" w:firstColumn="1" w:lastColumn="0" w:noHBand="0" w:noVBand="1"/>
+      </w:tblPr>
+      <w:tblGrid>
+        <w:gridCol w:w="5310"/>
+        <w:gridCol w:w="5311"/>
+      </w:tblGrid>
+      <w:tr>
+        <w:tc>
+          <w:tcPr>
+            <w:tcW w:w="5310" w:type="dxa"/>
+          </w:tcPr>
+          <w:p>
+            <w:pPr>
+              <w:widowControl w:val="0"/>
+              <w:spacing w:after="0" w:line="240" w:lineRule="auto"/>
+              <w:rPr>
+                <w:rFonts w:ascii="Arial" w:hAnsi="Arial" w:cs="Arial"/>
+                <w:b/>
+                <w:bCs/>
+                <w:lang w:val="es-ES"/>
+              </w:rPr>
+            </w:pPr>
+            <w:r>
+              <w:rPr>
+                <w:rFonts w:ascii="Arial" w:eastAsia="Calibri" w:hAnsi="Arial" w:cs="Arial"/>
+                <w:b/>
+                <w:bCs/>
+                <w:lang w:val="es-ES"/>
+              </w:rPr>
+              <w:t xml:space="preserve">Número do Caso de Teste </w:t>
+            </w:r>
+          </w:p>
+        </w:tc>
+        <w:tc>
+          <w:tcPr>
+            <w:tcW w:w="5311" w:type="dxa"/>
+          </w:tcPr>
+          <w:p>
+            <w:pPr>
+              <w:widowControl w:val="0"/>
+              <w:spacing w:after="0" w:line="240" w:lineRule="auto"/>
+              <w:rPr>
+                <w:rFonts w:ascii="Arial" w:hAnsi="Arial" w:cs="Arial"/>
+                <w:lang w:val="es-ES"/>
+              </w:rPr>
+            </w:pPr>
+            <w:r>
+              <w:rPr>
+                <w:rFonts w:ascii="Arial" w:eastAsia="Calibri" w:hAnsi="Arial" w:cs="Arial"/>
+                <w:lang w:val="es-ES"/>
+              </w:rPr>
+              <w:t>CT - 004</w:t>
+            </w:r>
+          </w:p>
+        </w:tc>
+      </w:tr>
+      <w:tr>
+        <w:tc>
+          <w:tcPr>
+            <w:tcW w:w="5310" w:type="dxa"/>
+          </w:tcPr>
+          <w:p>
+            <w:pPr>
+              <w:widowControl w:val="0"/>
+              <w:spacing w:after="0" w:line="240" w:lineRule="auto"/>
+              <w:rPr>
+                <w:rFonts w:ascii="Arial" w:hAnsi="Arial" w:cs="Arial"/>
+                <w:b/>
+                <w:bCs/>
+                <w:lang w:val="es-ES"/>
+              </w:rPr>
+            </w:pPr>
+            <w:proofErr w:type="spellStart"/>
+            <w:r>
+              <w:rPr>
+                <w:rFonts w:ascii="Arial" w:eastAsia="Calibri" w:hAnsi="Arial" w:cs="Arial"/>
+                <w:b/>
+                <w:bCs/>
+                <w:lang w:val="es-ES"/>
+              </w:rPr>
+              <w:t>Nome</w:t>
+            </w:r>
+            <w:proofErr w:type="spellEnd"/>
+          </w:p>
+        </w:tc>
+        <w:tc>
+          <w:tcPr>
+            <w:tcW w:w="5311" w:type="dxa"/>
+          </w:tcPr>
+          <w:p>
+            <w:pPr>
+              <w:widowControl w:val="0"/>
+              <w:spacing w:after="0" w:line="240" w:lineRule="auto"/>
+              <w:rPr>
+                <w:rFonts w:ascii="Arial" w:hAnsi="Arial" w:cs="Arial"/>
+                <w:lang w:val="es-ES"/>
+              </w:rPr>
+            </w:pPr>
+            <w:r>
+              <w:rPr>
+                <w:rFonts w:ascii="Arial" w:hAnsi="Arial" w:cs="Arial"/>
+              </w:rPr>
+              <w:t>Cadastrar evento</w:t>
+            </w:r>
+            <w:r>
+              <w:rPr>
+                <w:rFonts w:ascii="Arial" w:hAnsi="Arial" w:cs="Arial"/>
+              </w:rPr>
+              <w:t xml:space="preserve"> sem informações</w:t>
+            </w:r>
+          </w:p>
+        </w:tc>
+      </w:tr>
+      <w:tr>
+        <w:tc>
+          <w:tcPr>
+            <w:tcW w:w="5310" w:type="dxa"/>
+          </w:tcPr>
+          <w:p>
+            <w:pPr>
+              <w:widowControl w:val="0"/>
+              <w:spacing w:after="0" w:line="240" w:lineRule="auto"/>
+              <w:rPr>
+                <w:rFonts w:ascii="Arial" w:hAnsi="Arial" w:cs="Arial"/>
+                <w:b/>
+                <w:bCs/>
+                <w:lang w:val="es-ES"/>
+              </w:rPr>
+            </w:pPr>
+            <w:r>
+              <w:rPr>
+                <w:rFonts w:ascii="Arial" w:eastAsia="Calibri" w:hAnsi="Arial" w:cs="Arial"/>
+                <w:b/>
+                <w:bCs/>
+                <w:lang w:val="es-ES"/>
+              </w:rPr>
+              <w:t>Atores</w:t>
+            </w:r>
+          </w:p>
+        </w:tc>
+        <w:tc>
+          <w:tcPr>
+            <w:tcW w:w="5311" w:type="dxa"/>
+          </w:tcPr>
+          <w:p>
+            <w:pPr>
+              <w:widowControl w:val="0"/>
+              <w:spacing w:after="0" w:line="240" w:lineRule="auto"/>
+              <w:rPr>
+                <w:rFonts w:ascii="Arial" w:hAnsi="Arial" w:cs="Arial"/>
+                <w:lang w:val="es-ES"/>
+              </w:rPr>
+            </w:pPr>
+            <w:r>
+              <w:rPr>
+                <w:rFonts w:ascii="Arial" w:eastAsia="Calibri" w:hAnsi="Arial" w:cs="Arial"/>
+                <w:lang w:val="es-ES"/>
+              </w:rPr>
+              <w:t>Administrador</w:t>
+            </w:r>
+          </w:p>
+        </w:tc>
+      </w:tr>
+      <w:tr>
+        <w:tc>
+          <w:tcPr>
+            <w:tcW w:w="5310" w:type="dxa"/>
+          </w:tcPr>
+          <w:p>
+            <w:pPr>
+              <w:widowControl w:val="0"/>
+              <w:spacing w:after="0" w:line="240" w:lineRule="auto"/>
+              <w:rPr>
+                <w:rFonts w:ascii="Arial" w:hAnsi="Arial" w:cs="Arial"/>
+                <w:b/>
+                <w:bCs/>
+                <w:lang w:val="es-ES"/>
+              </w:rPr>
+            </w:pPr>
+            <w:r>
+              <w:rPr>
+                <w:rFonts w:ascii="Arial" w:eastAsia="Calibri" w:hAnsi="Arial" w:cs="Arial"/>
+                <w:b/>
+                <w:bCs/>
+                <w:lang w:val="es-ES"/>
+              </w:rPr>
+              <w:t xml:space="preserve">Requisitos </w:t>
+            </w:r>
+            <w:proofErr w:type="spellStart"/>
+            <w:r>
+              <w:rPr>
+                <w:rFonts w:ascii="Arial" w:eastAsia="Calibri" w:hAnsi="Arial" w:cs="Arial"/>
+                <w:b/>
+                <w:bCs/>
+                <w:lang w:val="es-ES"/>
+              </w:rPr>
+              <w:t>Associados</w:t>
+            </w:r>
+            <w:proofErr w:type="spellEnd"/>
+          </w:p>
+        </w:tc>
+        <w:tc>
+          <w:tcPr>
+            <w:tcW w:w="5311" w:type="dxa"/>
+          </w:tcPr>
+          <w:p>
+            <w:pPr>
+              <w:widowControl w:val="0"/>
+              <w:spacing w:after="0" w:line="240" w:lineRule="auto"/>
+              <w:rPr>
+                <w:rFonts w:ascii="Arial" w:hAnsi="Arial" w:cs="Arial"/>
+                <w:lang w:val="es-ES"/>
+              </w:rPr>
+            </w:pPr>
+            <w:proofErr w:type="spellStart"/>
+            <w:r>
+              <w:rPr>
+                <w:rFonts w:ascii="Arial" w:eastAsia="Calibri" w:hAnsi="Arial" w:cs="Arial"/>
+                <w:lang w:val="es-ES"/>
+              </w:rPr>
+              <w:t>Acesso</w:t>
+            </w:r>
+            <w:proofErr w:type="spellEnd"/>
+            <w:r>
+              <w:rPr>
+                <w:rFonts w:ascii="Arial" w:eastAsia="Calibri" w:hAnsi="Arial" w:cs="Arial"/>
+                <w:lang w:val="es-ES"/>
+              </w:rPr>
+              <w:t xml:space="preserve"> como administrador na </w:t>
+            </w:r>
+            <w:proofErr w:type="spellStart"/>
+            <w:r>
+              <w:rPr>
+                <w:rFonts w:ascii="Arial" w:eastAsia="Calibri" w:hAnsi="Arial" w:cs="Arial"/>
+                <w:lang w:val="es-ES"/>
+              </w:rPr>
+              <w:t>aplicaç</w:t>
+            </w:r>
+            <w:r>
+              <w:rPr>
+                <w:rFonts w:ascii="Arial" w:hAnsi="Arial" w:cs="Arial"/>
+                <w:lang w:val="es-ES"/>
+              </w:rPr>
+              <w:t>ão</w:t>
+            </w:r>
+            <w:proofErr w:type="spellEnd"/>
+          </w:p>
+        </w:tc>
+      </w:tr>
+      <w:tr>
+        <w:tc>
+          <w:tcPr>
+            <w:tcW w:w="5310" w:type="dxa"/>
+          </w:tcPr>
+          <w:p>
+            <w:pPr>
+              <w:widowControl w:val="0"/>
+              <w:spacing w:after="0" w:line="240" w:lineRule="auto"/>
+              <w:rPr>
+                <w:rFonts w:ascii="Arial" w:hAnsi="Arial" w:cs="Arial"/>
+                <w:b/>
+                <w:bCs/>
+                <w:lang w:val="es-ES"/>
+              </w:rPr>
+            </w:pPr>
+            <w:proofErr w:type="spellStart"/>
+            <w:r>
+              <w:rPr>
+                <w:rFonts w:ascii="Arial" w:eastAsia="Calibri" w:hAnsi="Arial" w:cs="Arial"/>
+                <w:b/>
+                <w:bCs/>
+                <w:lang w:val="es-ES"/>
+              </w:rPr>
+              <w:t>Pré-condições</w:t>
+            </w:r>
+            <w:proofErr w:type="spellEnd"/>
+          </w:p>
+        </w:tc>
+        <w:tc>
+          <w:tcPr>
+            <w:tcW w:w="5311" w:type="dxa"/>
+          </w:tcPr>
+          <w:p>
+            <w:pPr>
+              <w:widowControl w:val="0"/>
+              <w:spacing w:after="0" w:line="240" w:lineRule="auto"/>
+              <w:rPr>
+                <w:rFonts w:ascii="Arial" w:eastAsia="Calibri" w:hAnsi="Arial" w:cs="Arial"/>
+                <w:lang w:val="es-ES"/>
+              </w:rPr>
+            </w:pPr>
+            <w:proofErr w:type="spellStart"/>
+            <w:r>
+              <w:rPr>
+                <w:rFonts w:ascii="Arial" w:eastAsia="Calibri" w:hAnsi="Arial" w:cs="Arial"/>
+                <w:lang w:val="es-ES"/>
+              </w:rPr>
+              <w:t>Usuário</w:t>
+            </w:r>
+            <w:proofErr w:type="spellEnd"/>
+            <w:r>
+              <w:rPr>
+                <w:rFonts w:ascii="Arial" w:eastAsia="Calibri" w:hAnsi="Arial" w:cs="Arial"/>
+                <w:lang w:val="es-ES"/>
+              </w:rPr>
+              <w:t xml:space="preserve"> logado como administrador</w:t>
+            </w:r>
+          </w:p>
+        </w:tc>
+      </w:tr>
+      <w:tr>
+        <w:tc>
+          <w:tcPr>
+            <w:tcW w:w="5310" w:type="dxa"/>
+          </w:tcPr>
+          <w:p>
+            <w:pPr>
+              <w:widowControl w:val="0"/>
+              <w:spacing w:after="0" w:line="240" w:lineRule="auto"/>
+              <w:rPr>
+                <w:rFonts w:ascii="Arial" w:hAnsi="Arial" w:cs="Arial"/>
+                <w:b/>
+                <w:bCs/>
+                <w:lang w:val="es-ES"/>
+              </w:rPr>
+            </w:pPr>
+            <w:r>
+              <w:rPr>
+                <w:rFonts w:ascii="Arial" w:eastAsia="Calibri" w:hAnsi="Arial" w:cs="Arial"/>
+                <w:b/>
+                <w:bCs/>
+                <w:lang w:val="es-ES"/>
+              </w:rPr>
+              <w:t>Entradas</w:t>
+            </w:r>
+          </w:p>
+        </w:tc>
+        <w:tc>
+          <w:tcPr>
+            <w:tcW w:w="5311" w:type="dxa"/>
+          </w:tcPr>
+          <w:p>
+            <w:pPr>
+              <w:widowControl w:val="0"/>
+              <w:spacing w:after="0" w:line="240" w:lineRule="auto"/>
+              <w:rPr>
+                <w:rFonts w:ascii="Arial" w:hAnsi="Arial" w:cs="Arial"/>
+                <w:lang w:val="es-ES"/>
+              </w:rPr>
+            </w:pPr>
+            <w:proofErr w:type="spellStart"/>
+            <w:r>
+              <w:rPr>
+                <w:rFonts w:ascii="Arial" w:eastAsia="Calibri" w:hAnsi="Arial" w:cs="Arial"/>
+                <w:lang w:val="es-ES"/>
+              </w:rPr>
+              <w:t>Acesso</w:t>
+            </w:r>
+            <w:proofErr w:type="spellEnd"/>
+            <w:r>
+              <w:rPr>
+                <w:rFonts w:ascii="Arial" w:eastAsia="Calibri" w:hAnsi="Arial" w:cs="Arial"/>
+                <w:lang w:val="es-ES"/>
+              </w:rPr>
+              <w:t xml:space="preserve"> a p</w:t>
+            </w:r>
+            <w:r>
+              <w:rPr>
+                <w:rFonts w:ascii="Arial" w:hAnsi="Arial" w:cs="Arial"/>
+                <w:lang w:val="es-ES"/>
+              </w:rPr>
+              <w:t xml:space="preserve">ágina home → Eventos → Listar eventos -&gt; </w:t>
+            </w:r>
+            <w:proofErr w:type="spellStart"/>
+            <w:r>
+              <w:rPr>
+                <w:rFonts w:ascii="Arial" w:hAnsi="Arial" w:cs="Arial"/>
+                <w:lang w:val="es-ES"/>
+              </w:rPr>
+              <w:t>Cadastrar</w:t>
+            </w:r>
+            <w:proofErr w:type="spellEnd"/>
+            <w:r>
+              <w:rPr>
+                <w:rFonts w:ascii="Arial" w:hAnsi="Arial" w:cs="Arial"/>
+                <w:lang w:val="es-ES"/>
+              </w:rPr>
+              <w:t xml:space="preserve"> evento</w:t>
+            </w:r>
+          </w:p>
+        </w:tc>
+      </w:tr>
+      <w:tr>
+        <w:tc>
+          <w:tcPr>
+            <w:tcW w:w="5310" w:type="dxa"/>
+          </w:tcPr>
+          <w:p>
+            <w:pPr>
+              <w:widowControl w:val="0"/>
+              <w:spacing w:after="0" w:line="240" w:lineRule="auto"/>
+              <w:rPr>
+                <w:rFonts w:ascii="Arial" w:hAnsi="Arial" w:cs="Arial"/>
+                <w:b/>
+                <w:bCs/>
+                <w:lang w:val="es-ES"/>
+              </w:rPr>
+            </w:pPr>
+            <w:proofErr w:type="spellStart"/>
+            <w:r>
+              <w:rPr>
+                <w:rFonts w:ascii="Arial" w:eastAsia="Calibri" w:hAnsi="Arial" w:cs="Arial"/>
+                <w:b/>
+                <w:bCs/>
+                <w:lang w:val="es-ES"/>
+              </w:rPr>
+              <w:t>Saidas</w:t>
+            </w:r>
+            <w:proofErr w:type="spellEnd"/>
+          </w:p>
+        </w:tc>
+        <w:tc>
+          <w:tcPr>
+            <w:tcW w:w="5311" w:type="dxa"/>
+          </w:tcPr>
+          <w:p>
+            <w:pPr>
+              <w:widowControl w:val="0"/>
+              <w:spacing w:after="0" w:line="240" w:lineRule="auto"/>
+              <w:rPr>
+                <w:rFonts w:ascii="Arial" w:eastAsia="Calibri" w:hAnsi="Arial" w:cs="Arial"/>
+                <w:lang w:val="es-ES"/>
+              </w:rPr>
+            </w:pPr>
+            <w:proofErr w:type="spellStart"/>
+            <w:r>
+              <w:rPr>
+                <w:rFonts w:ascii="Arial" w:eastAsia="Calibri" w:hAnsi="Arial" w:cs="Arial"/>
+                <w:lang w:val="es-ES"/>
+              </w:rPr>
+              <w:t>Toastr</w:t>
+            </w:r>
+            <w:proofErr w:type="spellEnd"/>
+            <w:r>
+              <w:rPr>
+                <w:rFonts w:ascii="Arial" w:eastAsia="Calibri" w:hAnsi="Arial" w:cs="Arial"/>
+                <w:lang w:val="es-ES"/>
+              </w:rPr>
+              <w:t xml:space="preserve"> </w:t>
+            </w:r>
+            <w:proofErr w:type="spellStart"/>
+            <w:r>
+              <w:rPr>
+                <w:rFonts w:ascii="Arial" w:eastAsia="Calibri" w:hAnsi="Arial" w:cs="Arial"/>
+                <w:lang w:val="es-ES"/>
+              </w:rPr>
+              <w:t>com</w:t>
+            </w:r>
+            <w:proofErr w:type="spellEnd"/>
+            <w:r>
+              <w:rPr>
+                <w:rFonts w:ascii="Arial" w:eastAsia="Calibri" w:hAnsi="Arial" w:cs="Arial"/>
+                <w:lang w:val="es-ES"/>
+              </w:rPr>
+              <w:t xml:space="preserve"> a </w:t>
+            </w:r>
+            <w:proofErr w:type="spellStart"/>
+            <w:r>
+              <w:rPr>
+                <w:rFonts w:ascii="Arial" w:eastAsia="Calibri" w:hAnsi="Arial" w:cs="Arial"/>
+                <w:lang w:val="es-ES"/>
+              </w:rPr>
+              <w:t>mensagem</w:t>
+            </w:r>
+            <w:proofErr w:type="spellEnd"/>
+            <w:r>
+              <w:rPr>
+                <w:rFonts w:ascii="Arial" w:eastAsia="Calibri" w:hAnsi="Arial" w:cs="Arial"/>
+                <w:lang w:val="es-ES"/>
+              </w:rPr>
+              <w:t xml:space="preserve"> de </w:t>
+            </w:r>
+            <w:proofErr w:type="spellStart"/>
+            <w:r>
+              <w:rPr>
+                <w:rFonts w:ascii="Arial" w:eastAsia="Calibri" w:hAnsi="Arial" w:cs="Arial"/>
+                <w:lang w:val="es-ES"/>
+              </w:rPr>
+              <w:t>Preencha</w:t>
+            </w:r>
+            <w:proofErr w:type="spellEnd"/>
+            <w:r>
+              <w:rPr>
+                <w:rFonts w:ascii="Arial" w:eastAsia="Calibri" w:hAnsi="Arial" w:cs="Arial"/>
+                <w:lang w:val="es-ES"/>
+              </w:rPr>
+              <w:t xml:space="preserve"> todos os campos </w:t>
+            </w:r>
+            <w:proofErr w:type="spellStart"/>
+            <w:r>
+              <w:rPr>
+                <w:rFonts w:ascii="Arial" w:eastAsia="Calibri" w:hAnsi="Arial" w:cs="Arial"/>
+                <w:lang w:val="es-ES"/>
+              </w:rPr>
+              <w:t>obrigatórios</w:t>
+            </w:r>
+            <w:proofErr w:type="spellEnd"/>
+            <w:r>
+              <w:rPr>
+                <w:rFonts w:ascii="Arial" w:eastAsia="Calibri" w:hAnsi="Arial" w:cs="Arial"/>
+                <w:lang w:val="es-ES"/>
+              </w:rPr>
+              <w:t xml:space="preserve"> </w:t>
+            </w:r>
+            <w:proofErr w:type="spellStart"/>
+            <w:r>
+              <w:rPr>
+                <w:rFonts w:ascii="Arial" w:eastAsia="Calibri" w:hAnsi="Arial" w:cs="Arial"/>
+                <w:lang w:val="es-ES"/>
+              </w:rPr>
+              <w:t>corretamente</w:t>
+            </w:r>
+            <w:proofErr w:type="spellEnd"/>
+            <w:r>
+              <w:rPr>
+                <w:rFonts w:ascii="Arial" w:eastAsia="Calibri" w:hAnsi="Arial" w:cs="Arial"/>
+                <w:lang w:val="es-ES"/>
+              </w:rPr>
+              <w:t xml:space="preserve"> antes de </w:t>
+            </w:r>
+            <w:proofErr w:type="spellStart"/>
+            <w:r>
+              <w:rPr>
+                <w:rFonts w:ascii="Arial" w:eastAsia="Calibri" w:hAnsi="Arial" w:cs="Arial"/>
+                <w:lang w:val="es-ES"/>
+              </w:rPr>
+              <w:t>cadastrar</w:t>
+            </w:r>
+            <w:proofErr w:type="spellEnd"/>
+            <w:r>
+              <w:rPr>
+                <w:rFonts w:ascii="Arial" w:eastAsia="Calibri" w:hAnsi="Arial" w:cs="Arial"/>
+                <w:lang w:val="es-ES"/>
+              </w:rPr>
+              <w:t xml:space="preserve"> o evento.</w:t>
+            </w:r>
+            <w:r>
+              <w:rPr>
+                <w:rFonts w:ascii="Arial" w:eastAsia="Calibri" w:hAnsi="Arial" w:cs="Arial"/>
+                <w:lang w:val="es-ES"/>
+              </w:rPr>
+              <w:t>”</w:t>
+            </w:r>
+          </w:p>
+          <w:p>
+            <w:pPr>
+              <w:widowControl w:val="0"/>
+              <w:spacing w:after="0" w:line="240" w:lineRule="auto"/>
+              <w:rPr>
+                <w:rFonts w:ascii="Arial" w:hAnsi="Arial" w:cs="Arial"/>
+                <w:lang w:val="es-ES"/>
+              </w:rPr>
+            </w:pPr>
+            <w:r>
+              <w:rPr>
+                <w:rFonts w:ascii="Arial" w:eastAsia="Calibri" w:hAnsi="Arial" w:cs="Arial"/>
+                <w:lang w:val="es-ES"/>
+              </w:rPr>
+              <w:t xml:space="preserve">Evento </w:t>
+            </w:r>
+            <w:proofErr w:type="spellStart"/>
+            <w:r>
+              <w:rPr>
+                <w:rFonts w:ascii="Arial" w:eastAsia="Calibri" w:hAnsi="Arial" w:cs="Arial"/>
+                <w:lang w:val="es-ES"/>
+              </w:rPr>
+              <w:t>adicionadao</w:t>
+            </w:r>
+            <w:proofErr w:type="spellEnd"/>
+            <w:r>
+              <w:rPr>
+                <w:rFonts w:ascii="Arial" w:eastAsia="Calibri" w:hAnsi="Arial" w:cs="Arial"/>
+                <w:lang w:val="es-ES"/>
+              </w:rPr>
+              <w:t xml:space="preserve"> a lista de eventos</w:t>
+            </w:r>
+          </w:p>
+        </w:tc>
+      </w:tr>
+      <w:tr>
+        <w:tc>
+          <w:tcPr>
+            <w:tcW w:w="5310" w:type="dxa"/>
+          </w:tcPr>
+          <w:p>
+            <w:pPr>
+              <w:widowControl w:val="0"/>
+              <w:spacing w:after="0" w:line="240" w:lineRule="auto"/>
+              <w:rPr>
+                <w:rFonts w:ascii="Arial" w:hAnsi="Arial" w:cs="Arial"/>
+                <w:b/>
+                <w:bCs/>
+                <w:lang w:val="es-ES"/>
+              </w:rPr>
+            </w:pPr>
+            <w:r>
+              <w:rPr>
+                <w:rFonts w:ascii="Arial" w:eastAsia="Calibri" w:hAnsi="Arial" w:cs="Arial"/>
+                <w:b/>
+                <w:bCs/>
+                <w:lang w:val="es-ES"/>
+              </w:rPr>
+              <w:t>Ambientes</w:t>
+            </w:r>
+          </w:p>
+        </w:tc>
+        <w:tc>
+          <w:tcPr>
+            <w:tcW w:w="5311" w:type="dxa"/>
+          </w:tcPr>
+          <w:p>
+            <w:pPr>
+              <w:widowControl w:val="0"/>
+              <w:spacing w:after="0" w:line="240" w:lineRule="auto"/>
+              <w:rPr>
+                <w:rFonts w:ascii="Arial" w:hAnsi="Arial" w:cs="Arial"/>
+                <w:lang w:val="es-ES"/>
+              </w:rPr>
+            </w:pPr>
+            <w:proofErr w:type="spellStart"/>
+            <w:r>
+              <w:rPr>
+                <w:rFonts w:ascii="Arial" w:eastAsia="Calibri" w:hAnsi="Arial" w:cs="Arial"/>
+                <w:lang w:val="es-ES"/>
+              </w:rPr>
+              <w:t>Acesso</w:t>
+            </w:r>
+            <w:proofErr w:type="spellEnd"/>
+            <w:r>
+              <w:rPr>
+                <w:rFonts w:ascii="Arial" w:eastAsia="Calibri" w:hAnsi="Arial" w:cs="Arial"/>
+                <w:lang w:val="es-ES"/>
+              </w:rPr>
+              <w:t xml:space="preserve"> a </w:t>
+            </w:r>
+            <w:proofErr w:type="spellStart"/>
+            <w:r>
+              <w:rPr>
+                <w:rFonts w:ascii="Arial" w:eastAsia="Calibri" w:hAnsi="Arial" w:cs="Arial"/>
+                <w:lang w:val="es-ES"/>
+              </w:rPr>
+              <w:t>aplicação</w:t>
+            </w:r>
+            <w:proofErr w:type="spellEnd"/>
+            <w:r>
+              <w:rPr>
+                <w:rFonts w:ascii="Arial" w:eastAsia="Calibri" w:hAnsi="Arial" w:cs="Arial"/>
+                <w:lang w:val="es-ES"/>
+              </w:rPr>
+              <w:t xml:space="preserve"> usando o browser Chrome</w:t>
+            </w:r>
+          </w:p>
+        </w:tc>
+      </w:tr>
+      <w:tr>
+        <w:tc>
+          <w:tcPr>
+            <w:tcW w:w="5310" w:type="dxa"/>
+          </w:tcPr>
+          <w:p>
+            <w:pPr>
+              <w:widowControl w:val="0"/>
+              <w:spacing w:after="0" w:line="240" w:lineRule="auto"/>
+              <w:rPr>
+                <w:rFonts w:ascii="Arial" w:hAnsi="Arial" w:cs="Arial"/>
+                <w:b/>
+                <w:bCs/>
+                <w:lang w:val="es-ES"/>
+              </w:rPr>
+            </w:pPr>
+            <w:proofErr w:type="spellStart"/>
+            <w:r>
+              <w:rPr>
+                <w:rFonts w:ascii="Arial" w:eastAsia="Calibri" w:hAnsi="Arial" w:cs="Arial"/>
+                <w:b/>
+                <w:bCs/>
+                <w:lang w:val="es-ES"/>
+              </w:rPr>
+              <w:t>Procedimentos</w:t>
+            </w:r>
+            <w:proofErr w:type="spellEnd"/>
+          </w:p>
+        </w:tc>
+        <w:tc>
+          <w:tcPr>
+            <w:tcW w:w="5311" w:type="dxa"/>
+          </w:tcPr>
+          <w:p>
+            <w:pPr>
+              <w:widowControl w:val="0"/>
+              <w:spacing w:after="0" w:line="240" w:lineRule="auto"/>
+              <w:rPr>
+                <w:rFonts w:ascii="Arial" w:hAnsi="Arial" w:cs="Arial"/>
+                <w:lang w:val="es-ES"/>
+              </w:rPr>
+            </w:pPr>
+            <w:r>
+              <w:rPr>
+                <w:rFonts w:ascii="Arial" w:eastAsia="Calibri" w:hAnsi="Arial" w:cs="Arial"/>
+                <w:lang w:val="es-ES"/>
+              </w:rPr>
+              <w:t>Evento adicionado a lista de eventos</w:t>
+            </w:r>
+          </w:p>
+        </w:tc>
+      </w:tr>
+      <w:tr>
+        <w:tc>
+          <w:tcPr>
+            <w:tcW w:w="5310" w:type="dxa"/>
+          </w:tcPr>
+          <w:p>
+            <w:pPr>
+              <w:widowControl w:val="0"/>
+              <w:spacing w:after="0" w:line="240" w:lineRule="auto"/>
+              <w:rPr>
+                <w:rFonts w:ascii="Arial" w:hAnsi="Arial" w:cs="Arial"/>
+                <w:b/>
+                <w:bCs/>
+                <w:lang w:val="es-ES"/>
+              </w:rPr>
+            </w:pPr>
+            <w:proofErr w:type="spellStart"/>
+            <w:r>
+              <w:rPr>
+                <w:rFonts w:ascii="Arial" w:eastAsia="Calibri" w:hAnsi="Arial" w:cs="Arial"/>
+                <w:b/>
+                <w:bCs/>
+                <w:lang w:val="es-ES"/>
+              </w:rPr>
+              <w:t>Dependências</w:t>
+            </w:r>
+            <w:proofErr w:type="spellEnd"/>
+          </w:p>
+        </w:tc>
+        <w:tc>
+          <w:tcPr>
+            <w:tcW w:w="5311" w:type="dxa"/>
+          </w:tcPr>
+          <w:p>
+            <w:pPr>
+              <w:widowControl w:val="0"/>
+              <w:spacing w:after="0" w:line="240" w:lineRule="auto"/>
+              <w:rPr>
+                <w:rFonts w:ascii="Arial" w:hAnsi="Arial" w:cs="Arial"/>
+                <w:lang w:val="es-ES"/>
+              </w:rPr>
+            </w:pPr>
+            <w:r>
+              <w:rPr>
+                <w:rFonts w:ascii="Arial" w:eastAsia="Calibri" w:hAnsi="Arial" w:cs="Arial"/>
+                <w:lang w:val="es-ES"/>
+              </w:rPr>
+              <w:t xml:space="preserve">Browser Chrome instalado, usuario administrador </w:t>
+            </w:r>
+            <w:r>
+              <w:rPr>
+                <w:rFonts w:ascii="Arial" w:eastAsia="Calibri" w:hAnsi="Arial" w:cs="Arial"/>
+                <w:lang w:val="es-ES"/>
+              </w:rPr>
+              <w:lastRenderedPageBreak/>
+              <w:t>logado no sistema</w:t>
+            </w:r>
+          </w:p>
+        </w:tc>
+      </w:tr>
+    </w:tbl>
+    <w:p>
+      <w:pPr>
+        <w:pStyle w:val="Ttulo3"/>
+        <w:spacing w:before="280" w:after="280"/>
+      </w:pPr>
+    </w:p>
+    <w:p>
+      <w:pPr>
+        <w:pStyle w:val="Ttulo3"/>
+        <w:spacing w:before="280" w:after="280"/>
+      </w:pPr>
+    </w:p>
+    <w:p>
+      <w:pPr>
+        <w:pStyle w:val="Ttulo3"/>
+        <w:spacing w:before="280" w:after="280"/>
+      </w:pPr>
+    </w:p>
+    <w:p>
+      <w:pPr>
+        <w:pStyle w:val="Ttulo3"/>
+        <w:spacing w:before="280" w:after="280"/>
+      </w:pPr>
+    </w:p>
+    <w:p>
+      <w:pPr>
+        <w:pStyle w:val="Ttulo3"/>
+        <w:spacing w:before="280" w:after="280"/>
+      </w:pPr>
+      <w:bookmarkStart w:id="11" w:name="_Toc179913925"/>
       <w:r>
         <w:t>6 - Cronograma</w:t>
       </w:r>
-      <w:bookmarkEnd w:id="10"/>
+      <w:bookmarkEnd w:id="11"/>
     </w:p>
     <w:tbl>
       <w:tblPr>
@@ -6109,8 +7742,6 @@
             </w:r>
           </w:p>
         </w:tc>
-        <w:bookmarkStart w:id="11" w:name="_GoBack"/>
-        <w:bookmarkEnd w:id="11"/>
       </w:tr>
       <w:tr>
         <w:tc>
@@ -8326,7 +9957,7 @@
 </file>
 
 <file path=customXml/itemProps1.xml><?xml version="1.0" encoding="utf-8"?>
-<ds:datastoreItem xmlns:ds="http://schemas.openxmlformats.org/officeDocument/2006/customXml" ds:itemID="{A08E4448-0D50-4F04-9754-D2E784124253}">
+<ds:datastoreItem xmlns:ds="http://schemas.openxmlformats.org/officeDocument/2006/customXml" ds:itemID="{A66F769B-ECC2-4375-AFB0-0FBB35ED62B1}">
   <ds:schemaRefs>
     <ds:schemaRef ds:uri="http://schemas.openxmlformats.org/officeDocument/2006/bibliography"/>
   </ds:schemaRefs>

</xml_diff>